<commit_message>
Modify Control & Computing System CDR
</commit_message>
<xml_diff>
--- a/Control & Computing System/Control & Computing System Report.docx
+++ b/Control & Computing System/Control & Computing System Report.docx
@@ -4,8 +4,262 @@
   <w:body>
     <w:p>
       <w:r>
-        <w:t xml:space="preserve">The UAV motion, spraying mechanism &amp; communication is controlled by its control system. This control system consists of flight controller, flight computer and their peripherals. </w:t>
-      </w:r>
+        <w:t xml:space="preserve">The Control &amp; Computing System </w:t>
+      </w:r>
+      <w:r>
+        <w:t xml:space="preserve">hardware </w:t>
+      </w:r>
+      <w:r>
+        <w:t>consists of:</w:t>
+      </w:r>
+    </w:p>
+    <w:p>
+      <w:pPr>
+        <w:pStyle w:val="ListParagraph"/>
+        <w:numPr>
+          <w:ilvl w:val="0"/>
+          <w:numId w:val="1"/>
+        </w:numPr>
+      </w:pPr>
+      <w:r>
+        <w:t>Flight Control System</w:t>
+      </w:r>
+    </w:p>
+    <w:p>
+      <w:pPr>
+        <w:pStyle w:val="ListParagraph"/>
+        <w:numPr>
+          <w:ilvl w:val="0"/>
+          <w:numId w:val="2"/>
+        </w:numPr>
+      </w:pPr>
+      <w:r>
+        <w:t>Pixhawk 2.4.8 (ARM Cortex M4, 6-axis gyro</w:t>
+      </w:r>
+      <w:r>
+        <w:t>scope</w:t>
+      </w:r>
+      <w:r>
+        <w:t xml:space="preserve"> + accel</w:t>
+      </w:r>
+      <w:r>
+        <w:t>erometer</w:t>
+      </w:r>
+      <w:r>
+        <w:t>, barometer, compass, failsafe co-processor)</w:t>
+      </w:r>
+    </w:p>
+    <w:p>
+      <w:pPr>
+        <w:pStyle w:val="ListParagraph"/>
+        <w:numPr>
+          <w:ilvl w:val="0"/>
+          <w:numId w:val="2"/>
+        </w:numPr>
+      </w:pPr>
+      <w:r>
+        <w:t xml:space="preserve">NEO-M8N GPS Module (Accuracy of </w:t>
+      </w:r>
+      <w:r>
+        <w:rPr>
+          <w:rFonts w:cstheme="minorHAnsi"/>
+        </w:rPr>
+        <w:t>2m &amp; 18 Hz update rate)</w:t>
+      </w:r>
+    </w:p>
+    <w:p>
+      <w:pPr>
+        <w:pStyle w:val="ListParagraph"/>
+        <w:numPr>
+          <w:ilvl w:val="0"/>
+          <w:numId w:val="1"/>
+        </w:numPr>
+      </w:pPr>
+      <w:r>
+        <w:t>Flight Computing System</w:t>
+      </w:r>
+    </w:p>
+    <w:p>
+      <w:pPr>
+        <w:pStyle w:val="ListParagraph"/>
+        <w:numPr>
+          <w:ilvl w:val="0"/>
+          <w:numId w:val="3"/>
+        </w:numPr>
+      </w:pPr>
+      <w:r>
+        <w:t>Raspberry Pi Model 4 B (4GB RAM)</w:t>
+      </w:r>
+    </w:p>
+    <w:p>
+      <w:pPr>
+        <w:pStyle w:val="ListParagraph"/>
+        <w:numPr>
+          <w:ilvl w:val="0"/>
+          <w:numId w:val="3"/>
+        </w:numPr>
+      </w:pPr>
+      <w:r>
+        <w:t>Raspberry Pi Night Vision Camera (5MP, 1080p)</w:t>
+      </w:r>
+    </w:p>
+    <w:p>
+      <w:pPr>
+        <w:pStyle w:val="ListParagraph"/>
+        <w:numPr>
+          <w:ilvl w:val="0"/>
+          <w:numId w:val="1"/>
+        </w:numPr>
+      </w:pPr>
+      <w:r>
+        <w:t>Telemetry</w:t>
+      </w:r>
+    </w:p>
+    <w:p>
+      <w:pPr>
+        <w:pStyle w:val="ListParagraph"/>
+        <w:numPr>
+          <w:ilvl w:val="0"/>
+          <w:numId w:val="4"/>
+        </w:numPr>
+      </w:pPr>
+      <w:r>
+        <w:t>433 MHz 500mW radio telemetry (2.5km range)</w:t>
+      </w:r>
+    </w:p>
+    <w:p/>
+    <w:p>
+      <w:r>
+        <w:t>The hardware for control system is selected after detailed analysis of all available options in terms of cost, reliability &amp; mission limitations.</w:t>
+      </w:r>
+      <w:r>
+        <w:t xml:space="preserve"> Control &amp; Computing System, both are put inside UAV for two reasons:</w:t>
+      </w:r>
+    </w:p>
+    <w:p>
+      <w:pPr>
+        <w:pStyle w:val="ListParagraph"/>
+        <w:numPr>
+          <w:ilvl w:val="0"/>
+          <w:numId w:val="5"/>
+        </w:numPr>
+      </w:pPr>
+      <w:r>
+        <w:t>Complete autonomy of UAV:</w:t>
+      </w:r>
+    </w:p>
+    <w:p>
+      <w:pPr>
+        <w:pStyle w:val="ListParagraph"/>
+      </w:pPr>
+      <w:r>
+        <w:t>UAV is independent of any ground control station</w:t>
+      </w:r>
+      <w:r>
+        <w:t xml:space="preserve"> and can complete spraying mission outside range of telemetry with great precision.</w:t>
+      </w:r>
+    </w:p>
+    <w:p>
+      <w:pPr>
+        <w:pStyle w:val="ListParagraph"/>
+      </w:pPr>
+    </w:p>
+    <w:p>
+      <w:pPr>
+        <w:pStyle w:val="ListParagraph"/>
+        <w:numPr>
+          <w:ilvl w:val="0"/>
+          <w:numId w:val="5"/>
+        </w:numPr>
+      </w:pPr>
+      <w:r>
+        <w:t>Advanced Computing &amp; Artificial Intelligence:</w:t>
+      </w:r>
+    </w:p>
+    <w:p>
+      <w:pPr>
+        <w:pStyle w:val="ListParagraph"/>
+      </w:pPr>
+      <w:r>
+        <w:t xml:space="preserve">Using HD image processing, </w:t>
+      </w:r>
+      <w:r>
+        <w:t xml:space="preserve">machine learning, </w:t>
+      </w:r>
+      <w:r>
+        <w:t>advanced model-prediction algorithms &amp; artificial intelligence on power</w:t>
+      </w:r>
+      <w:r>
+        <w:t>ful</w:t>
+      </w:r>
+      <w:r>
+        <w:t xml:space="preserve"> quad-core </w:t>
+      </w:r>
+      <w:r>
+        <w:t>Raspberry Pi, the on-board computing system makes this UAV the first of its type</w:t>
+      </w:r>
+      <w:r>
+        <w:t>; out-performing any manned or unmanned agriculture drone in market.</w:t>
+      </w:r>
+    </w:p>
+    <w:p>
+      <w:r>
+        <w:t>Flight Computer Software:</w:t>
+      </w:r>
+    </w:p>
+    <w:p>
+      <w:r>
+        <w:tab/>
+        <w:t>Pixhawk runs modified ArduPilot firmware for quad tilt-rotor UAV</w:t>
+      </w:r>
+      <w:r>
+        <w:t xml:space="preserve"> with all 4 rotors tilting</w:t>
+      </w:r>
+      <w:r>
+        <w:t xml:space="preserve">. Modifications </w:t>
+      </w:r>
+      <w:r>
+        <w:t>in the firmware are made for optimum performance with our aerodynamic design. Modifications include:</w:t>
+      </w:r>
+    </w:p>
+    <w:p>
+      <w:pPr>
+        <w:pStyle w:val="ListParagraph"/>
+        <w:numPr>
+          <w:ilvl w:val="0"/>
+          <w:numId w:val="1"/>
+        </w:numPr>
+      </w:pPr>
+      <w:r>
+        <w:t>Vertical to Horizontal or Horizontal to Vertical Flight Transition with variable tilt-angle (enabling both time &amp; energy optimization according to requirements)</w:t>
+      </w:r>
+    </w:p>
+    <w:p>
+      <w:pPr>
+        <w:pStyle w:val="ListParagraph"/>
+        <w:numPr>
+          <w:ilvl w:val="0"/>
+          <w:numId w:val="1"/>
+        </w:numPr>
+      </w:pPr>
+      <w:r>
+        <w:t xml:space="preserve">Drone stabilization by controlling all 4 tilting servos </w:t>
+      </w:r>
+      <w:r>
+        <w:t>on independent PIDs</w:t>
+      </w:r>
+      <w:r>
+        <w:t xml:space="preserve"> (for optimum stability)</w:t>
+      </w:r>
+    </w:p>
+    <w:p>
+      <w:pPr>
+        <w:pStyle w:val="ListParagraph"/>
+        <w:numPr>
+          <w:ilvl w:val="0"/>
+          <w:numId w:val="1"/>
+        </w:numPr>
+      </w:pPr>
     </w:p>
     <w:sectPr>
       <w:pgSz w:w="12240" w:h="15840"/>
@@ -15,6 +269,486 @@
     </w:sectPr>
   </w:body>
 </w:document>
+</file>
+
+<file path=word/numbering.xml><?xml version="1.0" encoding="utf-8"?>
+<w:numbering xmlns:wpc="http://schemas.microsoft.com/office/word/2010/wordprocessingCanvas" xmlns:cx="http://schemas.microsoft.com/office/drawing/2014/chartex" xmlns:cx1="http://schemas.microsoft.com/office/drawing/2015/9/8/chartex" xmlns:cx2="http://schemas.microsoft.com/office/drawing/2015/10/21/chartex" xmlns:cx3="http://schemas.microsoft.com/office/drawing/2016/5/9/chartex" xmlns:cx4="http://schemas.microsoft.com/office/drawing/2016/5/10/chartex" xmlns:cx5="http://schemas.microsoft.com/office/drawing/2016/5/11/chartex" xmlns:cx6="http://schemas.microsoft.com/office/drawing/2016/5/12/chartex" xmlns:cx7="http://schemas.microsoft.com/office/drawing/2016/5/13/chartex" xmlns:cx8="http://schemas.microsoft.com/office/drawing/2016/5/14/chartex" xmlns:mc="http://schemas.openxmlformats.org/markup-compatibility/2006" xmlns:aink="http://schemas.microsoft.com/office/drawing/2016/ink" xmlns:am3d="http://schemas.microsoft.com/office/drawing/2017/model3d" xmlns:o="urn:schemas-microsoft-com:office:office" xmlns:oel="http://schemas.microsoft.com/office/2019/extlst" xmlns:r="http://schemas.openxmlformats.org/officeDocument/2006/relationships" xmlns:m="http://schemas.openxmlformats.org/officeDocument/2006/math" xmlns:v="urn:schemas-microsoft-com:vml" xmlns:wp14="http://schemas.microsoft.com/office/word/2010/wordprocessingDrawing" xmlns:wp="http://schemas.openxmlformats.org/drawingml/2006/wordprocessingDrawing" xmlns:w10="urn:schemas-microsoft-com:office:word" xmlns:w="http://schemas.openxmlformats.org/wordprocessingml/2006/main" xmlns:w14="http://schemas.microsoft.com/office/word/2010/wordml" xmlns:w15="http://schemas.microsoft.com/office/word/2012/wordml" xmlns:w16cex="http://schemas.microsoft.com/office/word/2018/wordml/cex" xmlns:w16cid="http://schemas.microsoft.com/office/word/2016/wordml/cid" xmlns:w16="http://schemas.microsoft.com/office/word/2018/wordml" xmlns:w16sdtdh="http://schemas.microsoft.com/office/word/2020/wordml/sdtdatahash" xmlns:w16se="http://schemas.microsoft.com/office/word/2015/wordml/symex" xmlns:wpg="http://schemas.microsoft.com/office/word/2010/wordprocessingGroup" xmlns:wpi="http://schemas.microsoft.com/office/word/2010/wordprocessingInk" xmlns:wne="http://schemas.microsoft.com/office/word/2006/wordml" xmlns:wps="http://schemas.microsoft.com/office/word/2010/wordprocessingShape" mc:Ignorable="w14 w15 w16se w16cid w16 w16cex w16sdtdh wp14">
+  <w:abstractNum w:abstractNumId="0" w15:restartNumberingAfterBreak="0">
+    <w:nsid w:val="13090044"/>
+    <w:multiLevelType w:val="hybridMultilevel"/>
+    <w:tmpl w:val="823CAAC6"/>
+    <w:lvl w:ilvl="0" w:tplc="9F16B80E">
+      <w:start w:val="1"/>
+      <w:numFmt w:val="decimal"/>
+      <w:lvlText w:val="%1."/>
+      <w:lvlJc w:val="left"/>
+      <w:pPr>
+        <w:ind w:left="720" w:hanging="360"/>
+      </w:pPr>
+      <w:rPr>
+        <w:rFonts w:hint="default"/>
+      </w:rPr>
+    </w:lvl>
+    <w:lvl w:ilvl="1" w:tplc="04090019" w:tentative="1">
+      <w:start w:val="1"/>
+      <w:numFmt w:val="lowerLetter"/>
+      <w:lvlText w:val="%2."/>
+      <w:lvlJc w:val="left"/>
+      <w:pPr>
+        <w:ind w:left="1440" w:hanging="360"/>
+      </w:pPr>
+    </w:lvl>
+    <w:lvl w:ilvl="2" w:tplc="0409001B" w:tentative="1">
+      <w:start w:val="1"/>
+      <w:numFmt w:val="lowerRoman"/>
+      <w:lvlText w:val="%3."/>
+      <w:lvlJc w:val="right"/>
+      <w:pPr>
+        <w:ind w:left="2160" w:hanging="180"/>
+      </w:pPr>
+    </w:lvl>
+    <w:lvl w:ilvl="3" w:tplc="0409000F" w:tentative="1">
+      <w:start w:val="1"/>
+      <w:numFmt w:val="decimal"/>
+      <w:lvlText w:val="%4."/>
+      <w:lvlJc w:val="left"/>
+      <w:pPr>
+        <w:ind w:left="2880" w:hanging="360"/>
+      </w:pPr>
+    </w:lvl>
+    <w:lvl w:ilvl="4" w:tplc="04090019" w:tentative="1">
+      <w:start w:val="1"/>
+      <w:numFmt w:val="lowerLetter"/>
+      <w:lvlText w:val="%5."/>
+      <w:lvlJc w:val="left"/>
+      <w:pPr>
+        <w:ind w:left="3600" w:hanging="360"/>
+      </w:pPr>
+    </w:lvl>
+    <w:lvl w:ilvl="5" w:tplc="0409001B" w:tentative="1">
+      <w:start w:val="1"/>
+      <w:numFmt w:val="lowerRoman"/>
+      <w:lvlText w:val="%6."/>
+      <w:lvlJc w:val="right"/>
+      <w:pPr>
+        <w:ind w:left="4320" w:hanging="180"/>
+      </w:pPr>
+    </w:lvl>
+    <w:lvl w:ilvl="6" w:tplc="0409000F" w:tentative="1">
+      <w:start w:val="1"/>
+      <w:numFmt w:val="decimal"/>
+      <w:lvlText w:val="%7."/>
+      <w:lvlJc w:val="left"/>
+      <w:pPr>
+        <w:ind w:left="5040" w:hanging="360"/>
+      </w:pPr>
+    </w:lvl>
+    <w:lvl w:ilvl="7" w:tplc="04090019" w:tentative="1">
+      <w:start w:val="1"/>
+      <w:numFmt w:val="lowerLetter"/>
+      <w:lvlText w:val="%8."/>
+      <w:lvlJc w:val="left"/>
+      <w:pPr>
+        <w:ind w:left="5760" w:hanging="360"/>
+      </w:pPr>
+    </w:lvl>
+    <w:lvl w:ilvl="8" w:tplc="0409001B" w:tentative="1">
+      <w:start w:val="1"/>
+      <w:numFmt w:val="lowerRoman"/>
+      <w:lvlText w:val="%9."/>
+      <w:lvlJc w:val="right"/>
+      <w:pPr>
+        <w:ind w:left="6480" w:hanging="180"/>
+      </w:pPr>
+    </w:lvl>
+  </w:abstractNum>
+  <w:abstractNum w:abstractNumId="1" w15:restartNumberingAfterBreak="0">
+    <w:nsid w:val="25804FDF"/>
+    <w:multiLevelType w:val="hybridMultilevel"/>
+    <w:tmpl w:val="3B6E66AC"/>
+    <w:lvl w:ilvl="0" w:tplc="04090001">
+      <w:start w:val="1"/>
+      <w:numFmt w:val="bullet"/>
+      <w:lvlText w:val=""/>
+      <w:lvlJc w:val="left"/>
+      <w:pPr>
+        <w:ind w:left="770" w:hanging="360"/>
+      </w:pPr>
+      <w:rPr>
+        <w:rFonts w:ascii="Symbol" w:hAnsi="Symbol" w:hint="default"/>
+      </w:rPr>
+    </w:lvl>
+    <w:lvl w:ilvl="1" w:tplc="04090003" w:tentative="1">
+      <w:start w:val="1"/>
+      <w:numFmt w:val="bullet"/>
+      <w:lvlText w:val="o"/>
+      <w:lvlJc w:val="left"/>
+      <w:pPr>
+        <w:ind w:left="1490" w:hanging="360"/>
+      </w:pPr>
+      <w:rPr>
+        <w:rFonts w:ascii="Courier New" w:hAnsi="Courier New" w:cs="Courier New" w:hint="default"/>
+      </w:rPr>
+    </w:lvl>
+    <w:lvl w:ilvl="2" w:tplc="04090005" w:tentative="1">
+      <w:start w:val="1"/>
+      <w:numFmt w:val="bullet"/>
+      <w:lvlText w:val=""/>
+      <w:lvlJc w:val="left"/>
+      <w:pPr>
+        <w:ind w:left="2210" w:hanging="360"/>
+      </w:pPr>
+      <w:rPr>
+        <w:rFonts w:ascii="Wingdings" w:hAnsi="Wingdings" w:hint="default"/>
+      </w:rPr>
+    </w:lvl>
+    <w:lvl w:ilvl="3" w:tplc="04090001" w:tentative="1">
+      <w:start w:val="1"/>
+      <w:numFmt w:val="bullet"/>
+      <w:lvlText w:val=""/>
+      <w:lvlJc w:val="left"/>
+      <w:pPr>
+        <w:ind w:left="2930" w:hanging="360"/>
+      </w:pPr>
+      <w:rPr>
+        <w:rFonts w:ascii="Symbol" w:hAnsi="Symbol" w:hint="default"/>
+      </w:rPr>
+    </w:lvl>
+    <w:lvl w:ilvl="4" w:tplc="04090003" w:tentative="1">
+      <w:start w:val="1"/>
+      <w:numFmt w:val="bullet"/>
+      <w:lvlText w:val="o"/>
+      <w:lvlJc w:val="left"/>
+      <w:pPr>
+        <w:ind w:left="3650" w:hanging="360"/>
+      </w:pPr>
+      <w:rPr>
+        <w:rFonts w:ascii="Courier New" w:hAnsi="Courier New" w:cs="Courier New" w:hint="default"/>
+      </w:rPr>
+    </w:lvl>
+    <w:lvl w:ilvl="5" w:tplc="04090005" w:tentative="1">
+      <w:start w:val="1"/>
+      <w:numFmt w:val="bullet"/>
+      <w:lvlText w:val=""/>
+      <w:lvlJc w:val="left"/>
+      <w:pPr>
+        <w:ind w:left="4370" w:hanging="360"/>
+      </w:pPr>
+      <w:rPr>
+        <w:rFonts w:ascii="Wingdings" w:hAnsi="Wingdings" w:hint="default"/>
+      </w:rPr>
+    </w:lvl>
+    <w:lvl w:ilvl="6" w:tplc="04090001" w:tentative="1">
+      <w:start w:val="1"/>
+      <w:numFmt w:val="bullet"/>
+      <w:lvlText w:val=""/>
+      <w:lvlJc w:val="left"/>
+      <w:pPr>
+        <w:ind w:left="5090" w:hanging="360"/>
+      </w:pPr>
+      <w:rPr>
+        <w:rFonts w:ascii="Symbol" w:hAnsi="Symbol" w:hint="default"/>
+      </w:rPr>
+    </w:lvl>
+    <w:lvl w:ilvl="7" w:tplc="04090003" w:tentative="1">
+      <w:start w:val="1"/>
+      <w:numFmt w:val="bullet"/>
+      <w:lvlText w:val="o"/>
+      <w:lvlJc w:val="left"/>
+      <w:pPr>
+        <w:ind w:left="5810" w:hanging="360"/>
+      </w:pPr>
+      <w:rPr>
+        <w:rFonts w:ascii="Courier New" w:hAnsi="Courier New" w:cs="Courier New" w:hint="default"/>
+      </w:rPr>
+    </w:lvl>
+    <w:lvl w:ilvl="8" w:tplc="04090005" w:tentative="1">
+      <w:start w:val="1"/>
+      <w:numFmt w:val="bullet"/>
+      <w:lvlText w:val=""/>
+      <w:lvlJc w:val="left"/>
+      <w:pPr>
+        <w:ind w:left="6530" w:hanging="360"/>
+      </w:pPr>
+      <w:rPr>
+        <w:rFonts w:ascii="Wingdings" w:hAnsi="Wingdings" w:hint="default"/>
+      </w:rPr>
+    </w:lvl>
+  </w:abstractNum>
+  <w:abstractNum w:abstractNumId="2" w15:restartNumberingAfterBreak="0">
+    <w:nsid w:val="41884DA9"/>
+    <w:multiLevelType w:val="hybridMultilevel"/>
+    <w:tmpl w:val="1BEEC6D6"/>
+    <w:lvl w:ilvl="0" w:tplc="0409000F">
+      <w:start w:val="1"/>
+      <w:numFmt w:val="decimal"/>
+      <w:lvlText w:val="%1."/>
+      <w:lvlJc w:val="left"/>
+      <w:pPr>
+        <w:ind w:left="2160" w:hanging="360"/>
+      </w:pPr>
+    </w:lvl>
+    <w:lvl w:ilvl="1" w:tplc="04090019" w:tentative="1">
+      <w:start w:val="1"/>
+      <w:numFmt w:val="lowerLetter"/>
+      <w:lvlText w:val="%2."/>
+      <w:lvlJc w:val="left"/>
+      <w:pPr>
+        <w:ind w:left="2880" w:hanging="360"/>
+      </w:pPr>
+    </w:lvl>
+    <w:lvl w:ilvl="2" w:tplc="0409001B" w:tentative="1">
+      <w:start w:val="1"/>
+      <w:numFmt w:val="lowerRoman"/>
+      <w:lvlText w:val="%3."/>
+      <w:lvlJc w:val="right"/>
+      <w:pPr>
+        <w:ind w:left="3600" w:hanging="180"/>
+      </w:pPr>
+    </w:lvl>
+    <w:lvl w:ilvl="3" w:tplc="0409000F" w:tentative="1">
+      <w:start w:val="1"/>
+      <w:numFmt w:val="decimal"/>
+      <w:lvlText w:val="%4."/>
+      <w:lvlJc w:val="left"/>
+      <w:pPr>
+        <w:ind w:left="4320" w:hanging="360"/>
+      </w:pPr>
+    </w:lvl>
+    <w:lvl w:ilvl="4" w:tplc="04090019" w:tentative="1">
+      <w:start w:val="1"/>
+      <w:numFmt w:val="lowerLetter"/>
+      <w:lvlText w:val="%5."/>
+      <w:lvlJc w:val="left"/>
+      <w:pPr>
+        <w:ind w:left="5040" w:hanging="360"/>
+      </w:pPr>
+    </w:lvl>
+    <w:lvl w:ilvl="5" w:tplc="0409001B" w:tentative="1">
+      <w:start w:val="1"/>
+      <w:numFmt w:val="lowerRoman"/>
+      <w:lvlText w:val="%6."/>
+      <w:lvlJc w:val="right"/>
+      <w:pPr>
+        <w:ind w:left="5760" w:hanging="180"/>
+      </w:pPr>
+    </w:lvl>
+    <w:lvl w:ilvl="6" w:tplc="0409000F" w:tentative="1">
+      <w:start w:val="1"/>
+      <w:numFmt w:val="decimal"/>
+      <w:lvlText w:val="%7."/>
+      <w:lvlJc w:val="left"/>
+      <w:pPr>
+        <w:ind w:left="6480" w:hanging="360"/>
+      </w:pPr>
+    </w:lvl>
+    <w:lvl w:ilvl="7" w:tplc="04090019" w:tentative="1">
+      <w:start w:val="1"/>
+      <w:numFmt w:val="lowerLetter"/>
+      <w:lvlText w:val="%8."/>
+      <w:lvlJc w:val="left"/>
+      <w:pPr>
+        <w:ind w:left="7200" w:hanging="360"/>
+      </w:pPr>
+    </w:lvl>
+    <w:lvl w:ilvl="8" w:tplc="0409001B" w:tentative="1">
+      <w:start w:val="1"/>
+      <w:numFmt w:val="lowerRoman"/>
+      <w:lvlText w:val="%9."/>
+      <w:lvlJc w:val="right"/>
+      <w:pPr>
+        <w:ind w:left="7920" w:hanging="180"/>
+      </w:pPr>
+    </w:lvl>
+  </w:abstractNum>
+  <w:abstractNum w:abstractNumId="3" w15:restartNumberingAfterBreak="0">
+    <w:nsid w:val="46446B33"/>
+    <w:multiLevelType w:val="hybridMultilevel"/>
+    <w:tmpl w:val="85BE364E"/>
+    <w:lvl w:ilvl="0" w:tplc="0409000F">
+      <w:start w:val="1"/>
+      <w:numFmt w:val="decimal"/>
+      <w:lvlText w:val="%1."/>
+      <w:lvlJc w:val="left"/>
+      <w:pPr>
+        <w:ind w:left="2160" w:hanging="360"/>
+      </w:pPr>
+    </w:lvl>
+    <w:lvl w:ilvl="1" w:tplc="04090019" w:tentative="1">
+      <w:start w:val="1"/>
+      <w:numFmt w:val="lowerLetter"/>
+      <w:lvlText w:val="%2."/>
+      <w:lvlJc w:val="left"/>
+      <w:pPr>
+        <w:ind w:left="2880" w:hanging="360"/>
+      </w:pPr>
+    </w:lvl>
+    <w:lvl w:ilvl="2" w:tplc="0409001B" w:tentative="1">
+      <w:start w:val="1"/>
+      <w:numFmt w:val="lowerRoman"/>
+      <w:lvlText w:val="%3."/>
+      <w:lvlJc w:val="right"/>
+      <w:pPr>
+        <w:ind w:left="3600" w:hanging="180"/>
+      </w:pPr>
+    </w:lvl>
+    <w:lvl w:ilvl="3" w:tplc="0409000F" w:tentative="1">
+      <w:start w:val="1"/>
+      <w:numFmt w:val="decimal"/>
+      <w:lvlText w:val="%4."/>
+      <w:lvlJc w:val="left"/>
+      <w:pPr>
+        <w:ind w:left="4320" w:hanging="360"/>
+      </w:pPr>
+    </w:lvl>
+    <w:lvl w:ilvl="4" w:tplc="04090019" w:tentative="1">
+      <w:start w:val="1"/>
+      <w:numFmt w:val="lowerLetter"/>
+      <w:lvlText w:val="%5."/>
+      <w:lvlJc w:val="left"/>
+      <w:pPr>
+        <w:ind w:left="5040" w:hanging="360"/>
+      </w:pPr>
+    </w:lvl>
+    <w:lvl w:ilvl="5" w:tplc="0409001B" w:tentative="1">
+      <w:start w:val="1"/>
+      <w:numFmt w:val="lowerRoman"/>
+      <w:lvlText w:val="%6."/>
+      <w:lvlJc w:val="right"/>
+      <w:pPr>
+        <w:ind w:left="5760" w:hanging="180"/>
+      </w:pPr>
+    </w:lvl>
+    <w:lvl w:ilvl="6" w:tplc="0409000F" w:tentative="1">
+      <w:start w:val="1"/>
+      <w:numFmt w:val="decimal"/>
+      <w:lvlText w:val="%7."/>
+      <w:lvlJc w:val="left"/>
+      <w:pPr>
+        <w:ind w:left="6480" w:hanging="360"/>
+      </w:pPr>
+    </w:lvl>
+    <w:lvl w:ilvl="7" w:tplc="04090019" w:tentative="1">
+      <w:start w:val="1"/>
+      <w:numFmt w:val="lowerLetter"/>
+      <w:lvlText w:val="%8."/>
+      <w:lvlJc w:val="left"/>
+      <w:pPr>
+        <w:ind w:left="7200" w:hanging="360"/>
+      </w:pPr>
+    </w:lvl>
+    <w:lvl w:ilvl="8" w:tplc="0409001B" w:tentative="1">
+      <w:start w:val="1"/>
+      <w:numFmt w:val="lowerRoman"/>
+      <w:lvlText w:val="%9."/>
+      <w:lvlJc w:val="right"/>
+      <w:pPr>
+        <w:ind w:left="7920" w:hanging="180"/>
+      </w:pPr>
+    </w:lvl>
+  </w:abstractNum>
+  <w:abstractNum w:abstractNumId="4" w15:restartNumberingAfterBreak="0">
+    <w:nsid w:val="55F86097"/>
+    <w:multiLevelType w:val="hybridMultilevel"/>
+    <w:tmpl w:val="9E48B9F0"/>
+    <w:lvl w:ilvl="0" w:tplc="0409000F">
+      <w:start w:val="1"/>
+      <w:numFmt w:val="decimal"/>
+      <w:lvlText w:val="%1."/>
+      <w:lvlJc w:val="left"/>
+      <w:pPr>
+        <w:ind w:left="2160" w:hanging="360"/>
+      </w:pPr>
+    </w:lvl>
+    <w:lvl w:ilvl="1" w:tplc="04090019" w:tentative="1">
+      <w:start w:val="1"/>
+      <w:numFmt w:val="lowerLetter"/>
+      <w:lvlText w:val="%2."/>
+      <w:lvlJc w:val="left"/>
+      <w:pPr>
+        <w:ind w:left="2880" w:hanging="360"/>
+      </w:pPr>
+    </w:lvl>
+    <w:lvl w:ilvl="2" w:tplc="0409001B" w:tentative="1">
+      <w:start w:val="1"/>
+      <w:numFmt w:val="lowerRoman"/>
+      <w:lvlText w:val="%3."/>
+      <w:lvlJc w:val="right"/>
+      <w:pPr>
+        <w:ind w:left="3600" w:hanging="180"/>
+      </w:pPr>
+    </w:lvl>
+    <w:lvl w:ilvl="3" w:tplc="0409000F" w:tentative="1">
+      <w:start w:val="1"/>
+      <w:numFmt w:val="decimal"/>
+      <w:lvlText w:val="%4."/>
+      <w:lvlJc w:val="left"/>
+      <w:pPr>
+        <w:ind w:left="4320" w:hanging="360"/>
+      </w:pPr>
+    </w:lvl>
+    <w:lvl w:ilvl="4" w:tplc="04090019" w:tentative="1">
+      <w:start w:val="1"/>
+      <w:numFmt w:val="lowerLetter"/>
+      <w:lvlText w:val="%5."/>
+      <w:lvlJc w:val="left"/>
+      <w:pPr>
+        <w:ind w:left="5040" w:hanging="360"/>
+      </w:pPr>
+    </w:lvl>
+    <w:lvl w:ilvl="5" w:tplc="0409001B" w:tentative="1">
+      <w:start w:val="1"/>
+      <w:numFmt w:val="lowerRoman"/>
+      <w:lvlText w:val="%6."/>
+      <w:lvlJc w:val="right"/>
+      <w:pPr>
+        <w:ind w:left="5760" w:hanging="180"/>
+      </w:pPr>
+    </w:lvl>
+    <w:lvl w:ilvl="6" w:tplc="0409000F" w:tentative="1">
+      <w:start w:val="1"/>
+      <w:numFmt w:val="decimal"/>
+      <w:lvlText w:val="%7."/>
+      <w:lvlJc w:val="left"/>
+      <w:pPr>
+        <w:ind w:left="6480" w:hanging="360"/>
+      </w:pPr>
+    </w:lvl>
+    <w:lvl w:ilvl="7" w:tplc="04090019" w:tentative="1">
+      <w:start w:val="1"/>
+      <w:numFmt w:val="lowerLetter"/>
+      <w:lvlText w:val="%8."/>
+      <w:lvlJc w:val="left"/>
+      <w:pPr>
+        <w:ind w:left="7200" w:hanging="360"/>
+      </w:pPr>
+    </w:lvl>
+    <w:lvl w:ilvl="8" w:tplc="0409001B" w:tentative="1">
+      <w:start w:val="1"/>
+      <w:numFmt w:val="lowerRoman"/>
+      <w:lvlText w:val="%9."/>
+      <w:lvlJc w:val="right"/>
+      <w:pPr>
+        <w:ind w:left="7920" w:hanging="180"/>
+      </w:pPr>
+    </w:lvl>
+  </w:abstractNum>
+  <w:num w:numId="1" w16cid:durableId="2085450576">
+    <w:abstractNumId w:val="1"/>
+  </w:num>
+  <w:num w:numId="2" w16cid:durableId="1803963355">
+    <w:abstractNumId w:val="3"/>
+  </w:num>
+  <w:num w:numId="3" w16cid:durableId="2066637381">
+    <w:abstractNumId w:val="2"/>
+  </w:num>
+  <w:num w:numId="4" w16cid:durableId="517890143">
+    <w:abstractNumId w:val="4"/>
+  </w:num>
+  <w:num w:numId="5" w16cid:durableId="232665172">
+    <w:abstractNumId w:val="0"/>
+  </w:num>
+</w:numbering>
 </file>
 
 <file path=word/styles.xml><?xml version="1.0" encoding="utf-8"?>
@@ -443,6 +1177,17 @@
     <w:semiHidden/>
     <w:unhideWhenUsed/>
   </w:style>
+  <w:style w:type="paragraph" w:styleId="ListParagraph">
+    <w:name w:val="List Paragraph"/>
+    <w:basedOn w:val="Normal"/>
+    <w:uiPriority w:val="34"/>
+    <w:qFormat/>
+    <w:rsid w:val="000A0326"/>
+    <w:pPr>
+      <w:ind w:left="720"/>
+      <w:contextualSpacing/>
+    </w:pPr>
+  </w:style>
 </w:styles>
 </file>
 

</xml_diff>

<commit_message>
Modified Control & Computing System for CDR
</commit_message>
<xml_diff>
--- a/Control & Computing System/Control & Computing System Report.docx
+++ b/Control & Computing System/Control & Computing System Report.docx
@@ -174,10 +174,28 @@
         <w:ind w:firstLine="720"/>
       </w:pPr>
       <w:r>
-        <w:t>The hardware for control system is selected after detailed analysis of all available options in terms of cost, reliability &amp; mission limitations.</w:t>
-      </w:r>
-      <w:r>
-        <w:t xml:space="preserve"> Control &amp; Computing System, both are put inside UAV for two reasons:</w:t>
+        <w:t>The hardware for control system is selected after detailed analysis of all available options in terms of cost</w:t>
+      </w:r>
+      <w:r>
+        <w:t xml:space="preserve"> (time &amp; money)</w:t>
+      </w:r>
+      <w:r>
+        <w:t xml:space="preserve">, reliability </w:t>
+      </w:r>
+      <w:r>
+        <w:t>and</w:t>
+      </w:r>
+      <w:r>
+        <w:t xml:space="preserve"> mission limitations.</w:t>
+      </w:r>
+      <w:r>
+        <w:t xml:space="preserve"> Control </w:t>
+      </w:r>
+      <w:r>
+        <w:t>and</w:t>
+      </w:r>
+      <w:r>
+        <w:t xml:space="preserve"> Computing System, both are put inside UAV for two reasons:</w:t>
       </w:r>
     </w:p>
     <w:p>
@@ -266,6 +284,114 @@
     </w:p>
     <w:p>
       <w:pPr>
+        <w:ind w:firstLine="720"/>
+      </w:pPr>
+      <w:r>
+        <w:t xml:space="preserve">Controller and Computer are present on different adjacent boards inside UAV. </w:t>
+      </w:r>
+      <w:r>
+        <w:t>Schematic below shows the rough idea of electrical connections</w:t>
+      </w:r>
+      <w:r>
+        <w:t xml:space="preserve"> (not the original electrical schematic, just rough schematic for better understanding).</w:t>
+      </w:r>
+    </w:p>
+    <w:p>
+      <w:pPr>
+        <w:ind w:firstLine="720"/>
+      </w:pPr>
+      <w:r>
+        <w:rPr>
+          <w:noProof/>
+        </w:rPr>
+        <w:drawing>
+          <wp:inline distT="0" distB="0" distL="0" distR="0" wp14:anchorId="6D91521F" wp14:editId="5D290F73">
+            <wp:extent cx="5937250" cy="2971800"/>
+            <wp:effectExtent l="0" t="0" r="6350" b="0"/>
+            <wp:docPr id="2" name="Picture 2"/>
+            <wp:cNvGraphicFramePr>
+              <a:graphicFrameLocks xmlns:a="http://schemas.openxmlformats.org/drawingml/2006/main" noChangeAspect="1"/>
+            </wp:cNvGraphicFramePr>
+            <a:graphic xmlns:a="http://schemas.openxmlformats.org/drawingml/2006/main">
+              <a:graphicData uri="http://schemas.openxmlformats.org/drawingml/2006/picture">
+                <pic:pic xmlns:pic="http://schemas.openxmlformats.org/drawingml/2006/picture">
+                  <pic:nvPicPr>
+                    <pic:cNvPr id="0" name="Picture 2"/>
+                    <pic:cNvPicPr>
+                      <a:picLocks noChangeAspect="1" noChangeArrowheads="1"/>
+                    </pic:cNvPicPr>
+                  </pic:nvPicPr>
+                  <pic:blipFill>
+                    <a:blip r:embed="rId5" cstate="print">
+                      <a:extLst>
+                        <a:ext uri="{28A0092B-C50C-407E-A947-70E740481C1C}">
+                          <a14:useLocalDpi xmlns:a14="http://schemas.microsoft.com/office/drawing/2010/main" val="0"/>
+                        </a:ext>
+                      </a:extLst>
+                    </a:blip>
+                    <a:srcRect/>
+                    <a:stretch>
+                      <a:fillRect/>
+                    </a:stretch>
+                  </pic:blipFill>
+                  <pic:spPr bwMode="auto">
+                    <a:xfrm>
+                      <a:off x="0" y="0"/>
+                      <a:ext cx="5937250" cy="2971800"/>
+                    </a:xfrm>
+                    <a:prstGeom prst="rect">
+                      <a:avLst/>
+                    </a:prstGeom>
+                    <a:noFill/>
+                    <a:ln>
+                      <a:noFill/>
+                    </a:ln>
+                  </pic:spPr>
+                </pic:pic>
+              </a:graphicData>
+            </a:graphic>
+          </wp:inline>
+        </w:drawing>
+      </w:r>
+    </w:p>
+    <w:p>
+      <w:pPr>
+        <w:ind w:firstLine="720"/>
+      </w:pPr>
+      <w:r>
+        <w:lastRenderedPageBreak/>
+        <w:t xml:space="preserve">A far more performance efficient </w:t>
+      </w:r>
+      <w:r>
+        <w:t>approach</w:t>
+      </w:r>
+      <w:r>
+        <w:t xml:space="preserve"> would be to embed the flight controller (ARM Cortex-M4 + 32-bit failsafe co-processor), all control sensors (MPU6000, ST micro gyroscope + magnetometer)</w:t>
+      </w:r>
+      <w:r>
+        <w:t xml:space="preserve">, flight computer (ARM Cortex-A72, SRAM, DRAM) and all peripherals on a single PCB. This </w:t>
+      </w:r>
+      <w:r>
+        <w:t xml:space="preserve">would greatly reduce the wiring across all avionics. </w:t>
+      </w:r>
+      <w:r>
+        <w:t>Main issue in this approach is fabrication of this all-in-one PCB. It is estimated to be minimal of 6-layer PCB with &lt;150</w:t>
+      </w:r>
+      <w:r>
+        <w:rPr>
+          <w:rFonts w:cstheme="minorHAnsi"/>
+        </w:rPr>
+        <w:t>µ</w:t>
+      </w:r>
+      <w:r>
+        <w:t xml:space="preserve">m scale which isn’t available in Pakistan. Moreover, designing all connections, power optimization, signal latency &amp; area optimization require more time and effort. Depending upon time &amp; resources available, </w:t>
+      </w:r>
+      <w:r>
+        <w:t>this doesn’t seem impossible to achieve in near future.</w:t>
+      </w:r>
+    </w:p>
+    <w:p>
+      <w:pPr>
         <w:rPr>
           <w:b/>
           <w:bCs/>
@@ -305,7 +431,19 @@
         <w:t xml:space="preserve">. Modifications </w:t>
       </w:r>
       <w:r>
-        <w:t>in the firmware are made for optimum performance with our aerodynamic design. Modifications include:</w:t>
+        <w:t xml:space="preserve">in the firmware are made for optimum performance </w:t>
+      </w:r>
+      <w:r>
+        <w:t>with our UAV’s aerodynamic specifications</w:t>
+      </w:r>
+      <w:r>
+        <w:t>.</w:t>
+      </w:r>
+      <w:r>
+        <w:t xml:space="preserve"> </w:t>
+      </w:r>
+      <w:r>
+        <w:t>Modifications include:</w:t>
       </w:r>
     </w:p>
     <w:p>

</xml_diff>

<commit_message>
Added Image Processing Report to Control & Computing System
</commit_message>
<xml_diff>
--- a/Control & Computing System/Control & Computing System Report.docx
+++ b/Control & Computing System/Control & Computing System Report.docx
@@ -1,6 +1,6 @@
 
 <file path=word/document.xml><?xml version="1.0" encoding="utf-8"?>
-<w:document xmlns:wpc="http://schemas.microsoft.com/office/word/2010/wordprocessingCanvas" xmlns:cx="http://schemas.microsoft.com/office/drawing/2014/chartex" xmlns:cx1="http://schemas.microsoft.com/office/drawing/2015/9/8/chartex" xmlns:cx2="http://schemas.microsoft.com/office/drawing/2015/10/21/chartex" xmlns:cx3="http://schemas.microsoft.com/office/drawing/2016/5/9/chartex" xmlns:cx4="http://schemas.microsoft.com/office/drawing/2016/5/10/chartex" xmlns:cx5="http://schemas.microsoft.com/office/drawing/2016/5/11/chartex" xmlns:cx6="http://schemas.microsoft.com/office/drawing/2016/5/12/chartex" xmlns:cx7="http://schemas.microsoft.com/office/drawing/2016/5/13/chartex" xmlns:cx8="http://schemas.microsoft.com/office/drawing/2016/5/14/chartex" xmlns:mc="http://schemas.openxmlformats.org/markup-compatibility/2006" xmlns:aink="http://schemas.microsoft.com/office/drawing/2016/ink" xmlns:am3d="http://schemas.microsoft.com/office/drawing/2017/model3d" xmlns:o="urn:schemas-microsoft-com:office:office" xmlns:oel="http://schemas.microsoft.com/office/2019/extlst" xmlns:r="http://schemas.openxmlformats.org/officeDocument/2006/relationships" xmlns:m="http://schemas.openxmlformats.org/officeDocument/2006/math" xmlns:v="urn:schemas-microsoft-com:vml" xmlns:wp14="http://schemas.microsoft.com/office/word/2010/wordprocessingDrawing" xmlns:wp="http://schemas.openxmlformats.org/drawingml/2006/wordprocessingDrawing" xmlns:w10="urn:schemas-microsoft-com:office:word" xmlns:w="http://schemas.openxmlformats.org/wordprocessingml/2006/main" xmlns:w14="http://schemas.microsoft.com/office/word/2010/wordml" xmlns:w15="http://schemas.microsoft.com/office/word/2012/wordml" xmlns:w16cex="http://schemas.microsoft.com/office/word/2018/wordml/cex" xmlns:w16cid="http://schemas.microsoft.com/office/word/2016/wordml/cid" xmlns:w16="http://schemas.microsoft.com/office/word/2018/wordml" xmlns:w16sdtdh="http://schemas.microsoft.com/office/word/2020/wordml/sdtdatahash" xmlns:w16se="http://schemas.microsoft.com/office/word/2015/wordml/symex" xmlns:wpg="http://schemas.microsoft.com/office/word/2010/wordprocessingGroup" xmlns:wpi="http://schemas.microsoft.com/office/word/2010/wordprocessingInk" xmlns:wne="http://schemas.microsoft.com/office/word/2006/wordml" xmlns:wps="http://schemas.microsoft.com/office/word/2010/wordprocessingShape" mc:Ignorable="w14 w15 w16se w16cid w16 w16cex w16sdtdh wp14">
+<w:document xmlns:wpc="http://schemas.microsoft.com/office/word/2010/wordprocessingCanvas" xmlns:cx="http://schemas.microsoft.com/office/drawing/2014/chartex" xmlns:mc="http://schemas.openxmlformats.org/markup-compatibility/2006" xmlns:o="urn:schemas-microsoft-com:office:office" xmlns:r="http://schemas.openxmlformats.org/officeDocument/2006/relationships" xmlns:m="http://schemas.openxmlformats.org/officeDocument/2006/math" xmlns:v="urn:schemas-microsoft-com:vml" xmlns:wp14="http://schemas.microsoft.com/office/word/2010/wordprocessingDrawing" xmlns:wp="http://schemas.openxmlformats.org/drawingml/2006/wordprocessingDrawing" xmlns:w10="urn:schemas-microsoft-com:office:word" xmlns:w="http://schemas.openxmlformats.org/wordprocessingml/2006/main" xmlns:w14="http://schemas.microsoft.com/office/word/2010/wordml" xmlns:w15="http://schemas.microsoft.com/office/word/2012/wordml" xmlns:w16se="http://schemas.microsoft.com/office/word/2015/wordml/symex" xmlns:wpg="http://schemas.microsoft.com/office/word/2010/wordprocessingGroup" xmlns:wpi="http://schemas.microsoft.com/office/word/2010/wordprocessingInk" xmlns:wne="http://schemas.microsoft.com/office/word/2006/wordml" xmlns:wps="http://schemas.microsoft.com/office/word/2010/wordprocessingShape" mc:Ignorable="w14 w15 w16se wp14">
   <w:body>
     <w:p>
       <w:pPr>
@@ -284,9 +284,53 @@
     </w:p>
     <w:p>
       <w:pPr>
+        <w:pStyle w:val="ListParagraph"/>
+        <w:numPr>
+          <w:ilvl w:val="0"/>
+          <w:numId w:val="5"/>
+        </w:numPr>
+        <w:rPr>
+          <w:b/>
+        </w:rPr>
+      </w:pPr>
+      <w:r>
+        <w:rPr>
+          <w:b/>
+        </w:rPr>
+        <w:t>Image Processing</w:t>
+      </w:r>
+      <w:r>
+        <w:rPr>
+          <w:b/>
+        </w:rPr>
+        <w:t>:</w:t>
+      </w:r>
+    </w:p>
+    <w:p>
+      <w:pPr>
+        <w:pStyle w:val="ListParagraph"/>
         <w:ind w:firstLine="720"/>
       </w:pPr>
       <w:r>
+        <w:t xml:space="preserve">The Raspberry Pi Night Vision Camera enables the drone to capture high quality images in the day as well as night. In order to process these images, we would be using Open-CV written in C++ which allows the processing of the image at a very fast speed. This would allow the drone to be able to do real-time computer vision. </w:t>
+      </w:r>
+      <w:bookmarkStart w:id="0" w:name="_GoBack"/>
+      <w:bookmarkEnd w:id="0"/>
+    </w:p>
+    <w:p>
+      <w:pPr>
+        <w:pStyle w:val="ListParagraph"/>
+        <w:ind w:firstLine="720"/>
+      </w:pPr>
+      <w:r>
+        <w:t xml:space="preserve">In addition to Open-CV, the drone is equipped with YOLO (You only look once) algorithm for real time object detection using Machine Learning. This would allow the drone to be completely autonomous since it would be able to recognize objects in the images of the camera and make movements according to the landscape. </w:t>
+      </w:r>
+    </w:p>
+    <w:p>
+      <w:pPr>
+        <w:ind w:firstLine="720"/>
+      </w:pPr>
+      <w:r>
         <w:t xml:space="preserve">Controller and Computer are present on different adjacent boards inside UAV. </w:t>
       </w:r>
       <w:r>
@@ -304,6 +348,7 @@
         <w:rPr>
           <w:noProof/>
         </w:rPr>
+        <w:lastRenderedPageBreak/>
         <w:drawing>
           <wp:inline distT="0" distB="0" distL="0" distR="0" wp14:anchorId="6D91521F" wp14:editId="5D290F73">
             <wp:extent cx="5937250" cy="2971800"/>
@@ -359,7 +404,6 @@
         <w:ind w:firstLine="720"/>
       </w:pPr>
       <w:r>
-        <w:lastRenderedPageBreak/>
         <w:t xml:space="preserve">A far more performance efficient </w:t>
       </w:r>
       <w:r>
@@ -496,7 +540,7 @@
 </file>
 
 <file path=word/numbering.xml><?xml version="1.0" encoding="utf-8"?>
-<w:numbering xmlns:wpc="http://schemas.microsoft.com/office/word/2010/wordprocessingCanvas" xmlns:cx="http://schemas.microsoft.com/office/drawing/2014/chartex" xmlns:cx1="http://schemas.microsoft.com/office/drawing/2015/9/8/chartex" xmlns:cx2="http://schemas.microsoft.com/office/drawing/2015/10/21/chartex" xmlns:cx3="http://schemas.microsoft.com/office/drawing/2016/5/9/chartex" xmlns:cx4="http://schemas.microsoft.com/office/drawing/2016/5/10/chartex" xmlns:cx5="http://schemas.microsoft.com/office/drawing/2016/5/11/chartex" xmlns:cx6="http://schemas.microsoft.com/office/drawing/2016/5/12/chartex" xmlns:cx7="http://schemas.microsoft.com/office/drawing/2016/5/13/chartex" xmlns:cx8="http://schemas.microsoft.com/office/drawing/2016/5/14/chartex" xmlns:mc="http://schemas.openxmlformats.org/markup-compatibility/2006" xmlns:aink="http://schemas.microsoft.com/office/drawing/2016/ink" xmlns:am3d="http://schemas.microsoft.com/office/drawing/2017/model3d" xmlns:o="urn:schemas-microsoft-com:office:office" xmlns:oel="http://schemas.microsoft.com/office/2019/extlst" xmlns:r="http://schemas.openxmlformats.org/officeDocument/2006/relationships" xmlns:m="http://schemas.openxmlformats.org/officeDocument/2006/math" xmlns:v="urn:schemas-microsoft-com:vml" xmlns:wp14="http://schemas.microsoft.com/office/word/2010/wordprocessingDrawing" xmlns:wp="http://schemas.openxmlformats.org/drawingml/2006/wordprocessingDrawing" xmlns:w10="urn:schemas-microsoft-com:office:word" xmlns:w="http://schemas.openxmlformats.org/wordprocessingml/2006/main" xmlns:w14="http://schemas.microsoft.com/office/word/2010/wordml" xmlns:w15="http://schemas.microsoft.com/office/word/2012/wordml" xmlns:w16cex="http://schemas.microsoft.com/office/word/2018/wordml/cex" xmlns:w16cid="http://schemas.microsoft.com/office/word/2016/wordml/cid" xmlns:w16="http://schemas.microsoft.com/office/word/2018/wordml" xmlns:w16sdtdh="http://schemas.microsoft.com/office/word/2020/wordml/sdtdatahash" xmlns:w16se="http://schemas.microsoft.com/office/word/2015/wordml/symex" xmlns:wpg="http://schemas.microsoft.com/office/word/2010/wordprocessingGroup" xmlns:wpi="http://schemas.microsoft.com/office/word/2010/wordprocessingInk" xmlns:wne="http://schemas.microsoft.com/office/word/2006/wordml" xmlns:wps="http://schemas.microsoft.com/office/word/2010/wordprocessingShape" mc:Ignorable="w14 w15 w16se w16cid w16 w16cex w16sdtdh wp14">
+<w:numbering xmlns:wpc="http://schemas.microsoft.com/office/word/2010/wordprocessingCanvas" xmlns:cx="http://schemas.microsoft.com/office/drawing/2014/chartex" xmlns:mc="http://schemas.openxmlformats.org/markup-compatibility/2006" xmlns:o="urn:schemas-microsoft-com:office:office" xmlns:r="http://schemas.openxmlformats.org/officeDocument/2006/relationships" xmlns:m="http://schemas.openxmlformats.org/officeDocument/2006/math" xmlns:v="urn:schemas-microsoft-com:vml" xmlns:wp14="http://schemas.microsoft.com/office/word/2010/wordprocessingDrawing" xmlns:wp="http://schemas.openxmlformats.org/drawingml/2006/wordprocessingDrawing" xmlns:w10="urn:schemas-microsoft-com:office:word" xmlns:w="http://schemas.openxmlformats.org/wordprocessingml/2006/main" xmlns:w14="http://schemas.microsoft.com/office/word/2010/wordml" xmlns:w15="http://schemas.microsoft.com/office/word/2012/wordml" xmlns:w16se="http://schemas.microsoft.com/office/word/2015/wordml/symex" xmlns:wpg="http://schemas.microsoft.com/office/word/2010/wordprocessingGroup" xmlns:wpi="http://schemas.microsoft.com/office/word/2010/wordprocessingInk" xmlns:wne="http://schemas.microsoft.com/office/word/2006/wordml" xmlns:wps="http://schemas.microsoft.com/office/word/2010/wordprocessingShape" mc:Ignorable="w14 w15 w16se wp14">
   <w:abstractNum w:abstractNumId="0" w15:restartNumberingAfterBreak="0">
     <w:nsid w:val="13090044"/>
     <w:multiLevelType w:val="hybridMultilevel"/>
@@ -957,26 +1001,26 @@
       </w:pPr>
     </w:lvl>
   </w:abstractNum>
-  <w:num w:numId="1" w16cid:durableId="2085450576">
+  <w:num w:numId="1">
     <w:abstractNumId w:val="1"/>
   </w:num>
-  <w:num w:numId="2" w16cid:durableId="1803963355">
+  <w:num w:numId="2">
     <w:abstractNumId w:val="3"/>
   </w:num>
-  <w:num w:numId="3" w16cid:durableId="2066637381">
+  <w:num w:numId="3">
     <w:abstractNumId w:val="2"/>
   </w:num>
-  <w:num w:numId="4" w16cid:durableId="517890143">
+  <w:num w:numId="4">
     <w:abstractNumId w:val="4"/>
   </w:num>
-  <w:num w:numId="5" w16cid:durableId="232665172">
+  <w:num w:numId="5">
     <w:abstractNumId w:val="0"/>
   </w:num>
 </w:numbering>
 </file>
 
 <file path=word/styles.xml><?xml version="1.0" encoding="utf-8"?>
-<w:styles xmlns:mc="http://schemas.openxmlformats.org/markup-compatibility/2006" xmlns:r="http://schemas.openxmlformats.org/officeDocument/2006/relationships" xmlns:w="http://schemas.openxmlformats.org/wordprocessingml/2006/main" xmlns:w14="http://schemas.microsoft.com/office/word/2010/wordml" xmlns:w15="http://schemas.microsoft.com/office/word/2012/wordml" xmlns:w16cex="http://schemas.microsoft.com/office/word/2018/wordml/cex" xmlns:w16cid="http://schemas.microsoft.com/office/word/2016/wordml/cid" xmlns:w16="http://schemas.microsoft.com/office/word/2018/wordml" xmlns:w16sdtdh="http://schemas.microsoft.com/office/word/2020/wordml/sdtdatahash" xmlns:w16se="http://schemas.microsoft.com/office/word/2015/wordml/symex" mc:Ignorable="w14 w15 w16se w16cid w16 w16cex w16sdtdh">
+<w:styles xmlns:mc="http://schemas.openxmlformats.org/markup-compatibility/2006" xmlns:r="http://schemas.openxmlformats.org/officeDocument/2006/relationships" xmlns:w="http://schemas.openxmlformats.org/wordprocessingml/2006/main" xmlns:w14="http://schemas.microsoft.com/office/word/2010/wordml" xmlns:w15="http://schemas.microsoft.com/office/word/2012/wordml" xmlns:w16se="http://schemas.microsoft.com/office/word/2015/wordml/symex" mc:Ignorable="w14 w15 w16se">
   <w:docDefaults>
     <w:rPrDefault>
       <w:rPr>
@@ -992,7 +1036,7 @@
       </w:pPr>
     </w:pPrDefault>
   </w:docDefaults>
-  <w:latentStyles w:defLockedState="0" w:defUIPriority="99" w:defSemiHidden="0" w:defUnhideWhenUsed="0" w:defQFormat="0" w:count="376">
+  <w:latentStyles w:defLockedState="0" w:defUIPriority="99" w:defSemiHidden="0" w:defUnhideWhenUsed="0" w:defQFormat="0" w:count="371">
     <w:lsdException w:name="Normal" w:uiPriority="0" w:qFormat="1"/>
     <w:lsdException w:name="heading 1" w:uiPriority="9" w:qFormat="1"/>
     <w:lsdException w:name="heading 2" w:semiHidden="1" w:uiPriority="9" w:unhideWhenUsed="1" w:qFormat="1"/>
@@ -1364,11 +1408,6 @@
     <w:lsdException w:name="List Table 5 Dark Accent 6" w:uiPriority="50"/>
     <w:lsdException w:name="List Table 6 Colorful Accent 6" w:uiPriority="51"/>
     <w:lsdException w:name="List Table 7 Colorful Accent 6" w:uiPriority="52"/>
-    <w:lsdException w:name="Mention" w:semiHidden="1" w:unhideWhenUsed="1"/>
-    <w:lsdException w:name="Smart Hyperlink" w:semiHidden="1" w:unhideWhenUsed="1"/>
-    <w:lsdException w:name="Hashtag" w:semiHidden="1" w:unhideWhenUsed="1"/>
-    <w:lsdException w:name="Unresolved Mention" w:semiHidden="1" w:unhideWhenUsed="1"/>
-    <w:lsdException w:name="Smart Link" w:semiHidden="1" w:unhideWhenUsed="1"/>
   </w:latentStyles>
   <w:style w:type="paragraph" w:default="1" w:styleId="Normal">
     <w:name w:val="Normal"/>

</xml_diff>

<commit_message>
Modified Control & Computing System report
</commit_message>
<xml_diff>
--- a/Control & Computing System/Control & Computing System Report.docx
+++ b/Control & Computing System/Control & Computing System Report.docx
@@ -1,6 +1,6 @@
 
 <file path=word/document.xml><?xml version="1.0" encoding="utf-8"?>
-<w:document xmlns:wpc="http://schemas.microsoft.com/office/word/2010/wordprocessingCanvas" xmlns:cx="http://schemas.microsoft.com/office/drawing/2014/chartex" xmlns:mc="http://schemas.openxmlformats.org/markup-compatibility/2006" xmlns:o="urn:schemas-microsoft-com:office:office" xmlns:r="http://schemas.openxmlformats.org/officeDocument/2006/relationships" xmlns:m="http://schemas.openxmlformats.org/officeDocument/2006/math" xmlns:v="urn:schemas-microsoft-com:vml" xmlns:wp14="http://schemas.microsoft.com/office/word/2010/wordprocessingDrawing" xmlns:wp="http://schemas.openxmlformats.org/drawingml/2006/wordprocessingDrawing" xmlns:w10="urn:schemas-microsoft-com:office:word" xmlns:w="http://schemas.openxmlformats.org/wordprocessingml/2006/main" xmlns:w14="http://schemas.microsoft.com/office/word/2010/wordml" xmlns:w15="http://schemas.microsoft.com/office/word/2012/wordml" xmlns:w16se="http://schemas.microsoft.com/office/word/2015/wordml/symex" xmlns:wpg="http://schemas.microsoft.com/office/word/2010/wordprocessingGroup" xmlns:wpi="http://schemas.microsoft.com/office/word/2010/wordprocessingInk" xmlns:wne="http://schemas.microsoft.com/office/word/2006/wordml" xmlns:wps="http://schemas.microsoft.com/office/word/2010/wordprocessingShape" mc:Ignorable="w14 w15 w16se wp14">
+<w:document xmlns:wpc="http://schemas.microsoft.com/office/word/2010/wordprocessingCanvas" xmlns:cx="http://schemas.microsoft.com/office/drawing/2014/chartex" xmlns:cx1="http://schemas.microsoft.com/office/drawing/2015/9/8/chartex" xmlns:cx2="http://schemas.microsoft.com/office/drawing/2015/10/21/chartex" xmlns:cx3="http://schemas.microsoft.com/office/drawing/2016/5/9/chartex" xmlns:cx4="http://schemas.microsoft.com/office/drawing/2016/5/10/chartex" xmlns:cx5="http://schemas.microsoft.com/office/drawing/2016/5/11/chartex" xmlns:cx6="http://schemas.microsoft.com/office/drawing/2016/5/12/chartex" xmlns:cx7="http://schemas.microsoft.com/office/drawing/2016/5/13/chartex" xmlns:cx8="http://schemas.microsoft.com/office/drawing/2016/5/14/chartex" xmlns:mc="http://schemas.openxmlformats.org/markup-compatibility/2006" xmlns:aink="http://schemas.microsoft.com/office/drawing/2016/ink" xmlns:am3d="http://schemas.microsoft.com/office/drawing/2017/model3d" xmlns:o="urn:schemas-microsoft-com:office:office" xmlns:oel="http://schemas.microsoft.com/office/2019/extlst" xmlns:r="http://schemas.openxmlformats.org/officeDocument/2006/relationships" xmlns:m="http://schemas.openxmlformats.org/officeDocument/2006/math" xmlns:v="urn:schemas-microsoft-com:vml" xmlns:wp14="http://schemas.microsoft.com/office/word/2010/wordprocessingDrawing" xmlns:wp="http://schemas.openxmlformats.org/drawingml/2006/wordprocessingDrawing" xmlns:w10="urn:schemas-microsoft-com:office:word" xmlns:w="http://schemas.openxmlformats.org/wordprocessingml/2006/main" xmlns:w14="http://schemas.microsoft.com/office/word/2010/wordml" xmlns:w15="http://schemas.microsoft.com/office/word/2012/wordml" xmlns:w16cex="http://schemas.microsoft.com/office/word/2018/wordml/cex" xmlns:w16cid="http://schemas.microsoft.com/office/word/2016/wordml/cid" xmlns:w16="http://schemas.microsoft.com/office/word/2018/wordml" xmlns:w16sdtdh="http://schemas.microsoft.com/office/word/2020/wordml/sdtdatahash" xmlns:w16se="http://schemas.microsoft.com/office/word/2015/wordml/symex" xmlns:wpg="http://schemas.microsoft.com/office/word/2010/wordprocessingGroup" xmlns:wpi="http://schemas.microsoft.com/office/word/2010/wordprocessingInk" xmlns:wne="http://schemas.microsoft.com/office/word/2006/wordml" xmlns:wps="http://schemas.microsoft.com/office/word/2010/wordprocessingShape" mc:Ignorable="w14 w15 w16se w16cid w16 w16cex w16sdtdh wp14">
   <w:body>
     <w:p>
       <w:pPr>
@@ -261,7 +261,7 @@
         <w:ind w:firstLine="720"/>
       </w:pPr>
       <w:r>
-        <w:t xml:space="preserve">Using HD image processing, </w:t>
+        <w:t xml:space="preserve">Using </w:t>
       </w:r>
       <w:r>
         <w:t xml:space="preserve">machine learning, </w:t>
@@ -314,8 +314,6 @@
       <w:r>
         <w:t xml:space="preserve">The Raspberry Pi Night Vision Camera enables the drone to capture high quality images in the day as well as night. In order to process these images, we would be using Open-CV written in C++ which allows the processing of the image at a very fast speed. This would allow the drone to be able to do real-time computer vision. </w:t>
       </w:r>
-      <w:bookmarkStart w:id="0" w:name="_GoBack"/>
-      <w:bookmarkEnd w:id="0"/>
     </w:p>
     <w:p>
       <w:pPr>
@@ -528,7 +526,19 @@
           <w:numId w:val="1"/>
         </w:numPr>
       </w:pPr>
-    </w:p>
+      <w:r>
+        <w:t xml:space="preserve">Shifting Telemetry to Flight Computer </w:t>
+      </w:r>
+      <w:proofErr w:type="gramStart"/>
+      <w:r>
+        <w:t>in order to</w:t>
+      </w:r>
+      <w:proofErr w:type="gramEnd"/>
+      <w:r>
+        <w:t xml:space="preserve"> enhance performance of control loops in flight computer since there is only one core in Pixhawk (ARM Cortex-M4)</w:t>
+      </w:r>
+    </w:p>
+    <w:p/>
     <w:sectPr>
       <w:pgSz w:w="12240" w:h="15840"/>
       <w:pgMar w:top="1440" w:right="1440" w:bottom="1440" w:left="1440" w:header="720" w:footer="720" w:gutter="0"/>
@@ -540,7 +550,7 @@
 </file>
 
 <file path=word/numbering.xml><?xml version="1.0" encoding="utf-8"?>
-<w:numbering xmlns:wpc="http://schemas.microsoft.com/office/word/2010/wordprocessingCanvas" xmlns:cx="http://schemas.microsoft.com/office/drawing/2014/chartex" xmlns:mc="http://schemas.openxmlformats.org/markup-compatibility/2006" xmlns:o="urn:schemas-microsoft-com:office:office" xmlns:r="http://schemas.openxmlformats.org/officeDocument/2006/relationships" xmlns:m="http://schemas.openxmlformats.org/officeDocument/2006/math" xmlns:v="urn:schemas-microsoft-com:vml" xmlns:wp14="http://schemas.microsoft.com/office/word/2010/wordprocessingDrawing" xmlns:wp="http://schemas.openxmlformats.org/drawingml/2006/wordprocessingDrawing" xmlns:w10="urn:schemas-microsoft-com:office:word" xmlns:w="http://schemas.openxmlformats.org/wordprocessingml/2006/main" xmlns:w14="http://schemas.microsoft.com/office/word/2010/wordml" xmlns:w15="http://schemas.microsoft.com/office/word/2012/wordml" xmlns:w16se="http://schemas.microsoft.com/office/word/2015/wordml/symex" xmlns:wpg="http://schemas.microsoft.com/office/word/2010/wordprocessingGroup" xmlns:wpi="http://schemas.microsoft.com/office/word/2010/wordprocessingInk" xmlns:wne="http://schemas.microsoft.com/office/word/2006/wordml" xmlns:wps="http://schemas.microsoft.com/office/word/2010/wordprocessingShape" mc:Ignorable="w14 w15 w16se wp14">
+<w:numbering xmlns:wpc="http://schemas.microsoft.com/office/word/2010/wordprocessingCanvas" xmlns:cx="http://schemas.microsoft.com/office/drawing/2014/chartex" xmlns:cx1="http://schemas.microsoft.com/office/drawing/2015/9/8/chartex" xmlns:cx2="http://schemas.microsoft.com/office/drawing/2015/10/21/chartex" xmlns:cx3="http://schemas.microsoft.com/office/drawing/2016/5/9/chartex" xmlns:cx4="http://schemas.microsoft.com/office/drawing/2016/5/10/chartex" xmlns:cx5="http://schemas.microsoft.com/office/drawing/2016/5/11/chartex" xmlns:cx6="http://schemas.microsoft.com/office/drawing/2016/5/12/chartex" xmlns:cx7="http://schemas.microsoft.com/office/drawing/2016/5/13/chartex" xmlns:cx8="http://schemas.microsoft.com/office/drawing/2016/5/14/chartex" xmlns:mc="http://schemas.openxmlformats.org/markup-compatibility/2006" xmlns:aink="http://schemas.microsoft.com/office/drawing/2016/ink" xmlns:am3d="http://schemas.microsoft.com/office/drawing/2017/model3d" xmlns:o="urn:schemas-microsoft-com:office:office" xmlns:oel="http://schemas.microsoft.com/office/2019/extlst" xmlns:r="http://schemas.openxmlformats.org/officeDocument/2006/relationships" xmlns:m="http://schemas.openxmlformats.org/officeDocument/2006/math" xmlns:v="urn:schemas-microsoft-com:vml" xmlns:wp14="http://schemas.microsoft.com/office/word/2010/wordprocessingDrawing" xmlns:wp="http://schemas.openxmlformats.org/drawingml/2006/wordprocessingDrawing" xmlns:w10="urn:schemas-microsoft-com:office:word" xmlns:w="http://schemas.openxmlformats.org/wordprocessingml/2006/main" xmlns:w14="http://schemas.microsoft.com/office/word/2010/wordml" xmlns:w15="http://schemas.microsoft.com/office/word/2012/wordml" xmlns:w16cex="http://schemas.microsoft.com/office/word/2018/wordml/cex" xmlns:w16cid="http://schemas.microsoft.com/office/word/2016/wordml/cid" xmlns:w16="http://schemas.microsoft.com/office/word/2018/wordml" xmlns:w16sdtdh="http://schemas.microsoft.com/office/word/2020/wordml/sdtdatahash" xmlns:w16se="http://schemas.microsoft.com/office/word/2015/wordml/symex" xmlns:wpg="http://schemas.microsoft.com/office/word/2010/wordprocessingGroup" xmlns:wpi="http://schemas.microsoft.com/office/word/2010/wordprocessingInk" xmlns:wne="http://schemas.microsoft.com/office/word/2006/wordml" xmlns:wps="http://schemas.microsoft.com/office/word/2010/wordprocessingShape" mc:Ignorable="w14 w15 w16se w16cid w16 w16cex w16sdtdh wp14">
   <w:abstractNum w:abstractNumId="0" w15:restartNumberingAfterBreak="0">
     <w:nsid w:val="13090044"/>
     <w:multiLevelType w:val="hybridMultilevel"/>
@@ -1001,26 +1011,26 @@
       </w:pPr>
     </w:lvl>
   </w:abstractNum>
-  <w:num w:numId="1">
+  <w:num w:numId="1" w16cid:durableId="1304314916">
     <w:abstractNumId w:val="1"/>
   </w:num>
-  <w:num w:numId="2">
+  <w:num w:numId="2" w16cid:durableId="1391226607">
     <w:abstractNumId w:val="3"/>
   </w:num>
-  <w:num w:numId="3">
+  <w:num w:numId="3" w16cid:durableId="56561840">
     <w:abstractNumId w:val="2"/>
   </w:num>
-  <w:num w:numId="4">
+  <w:num w:numId="4" w16cid:durableId="540559853">
     <w:abstractNumId w:val="4"/>
   </w:num>
-  <w:num w:numId="5">
+  <w:num w:numId="5" w16cid:durableId="1672484887">
     <w:abstractNumId w:val="0"/>
   </w:num>
 </w:numbering>
 </file>
 
 <file path=word/styles.xml><?xml version="1.0" encoding="utf-8"?>
-<w:styles xmlns:mc="http://schemas.openxmlformats.org/markup-compatibility/2006" xmlns:r="http://schemas.openxmlformats.org/officeDocument/2006/relationships" xmlns:w="http://schemas.openxmlformats.org/wordprocessingml/2006/main" xmlns:w14="http://schemas.microsoft.com/office/word/2010/wordml" xmlns:w15="http://schemas.microsoft.com/office/word/2012/wordml" xmlns:w16se="http://schemas.microsoft.com/office/word/2015/wordml/symex" mc:Ignorable="w14 w15 w16se">
+<w:styles xmlns:mc="http://schemas.openxmlformats.org/markup-compatibility/2006" xmlns:r="http://schemas.openxmlformats.org/officeDocument/2006/relationships" xmlns:w="http://schemas.openxmlformats.org/wordprocessingml/2006/main" xmlns:w14="http://schemas.microsoft.com/office/word/2010/wordml" xmlns:w15="http://schemas.microsoft.com/office/word/2012/wordml" xmlns:w16cex="http://schemas.microsoft.com/office/word/2018/wordml/cex" xmlns:w16cid="http://schemas.microsoft.com/office/word/2016/wordml/cid" xmlns:w16="http://schemas.microsoft.com/office/word/2018/wordml" xmlns:w16sdtdh="http://schemas.microsoft.com/office/word/2020/wordml/sdtdatahash" xmlns:w16se="http://schemas.microsoft.com/office/word/2015/wordml/symex" mc:Ignorable="w14 w15 w16se w16cid w16 w16cex w16sdtdh">
   <w:docDefaults>
     <w:rPrDefault>
       <w:rPr>
@@ -1036,7 +1046,7 @@
       </w:pPr>
     </w:pPrDefault>
   </w:docDefaults>
-  <w:latentStyles w:defLockedState="0" w:defUIPriority="99" w:defSemiHidden="0" w:defUnhideWhenUsed="0" w:defQFormat="0" w:count="371">
+  <w:latentStyles w:defLockedState="0" w:defUIPriority="99" w:defSemiHidden="0" w:defUnhideWhenUsed="0" w:defQFormat="0" w:count="376">
     <w:lsdException w:name="Normal" w:uiPriority="0" w:qFormat="1"/>
     <w:lsdException w:name="heading 1" w:uiPriority="9" w:qFormat="1"/>
     <w:lsdException w:name="heading 2" w:semiHidden="1" w:uiPriority="9" w:unhideWhenUsed="1" w:qFormat="1"/>
@@ -1142,7 +1152,6 @@
     <w:lsdException w:name="HTML Sample" w:semiHidden="1" w:unhideWhenUsed="1"/>
     <w:lsdException w:name="HTML Typewriter" w:semiHidden="1" w:unhideWhenUsed="1"/>
     <w:lsdException w:name="HTML Variable" w:semiHidden="1" w:unhideWhenUsed="1"/>
-    <w:lsdException w:name="Normal Table" w:semiHidden="1" w:unhideWhenUsed="1"/>
     <w:lsdException w:name="annotation subject" w:semiHidden="1" w:unhideWhenUsed="1"/>
     <w:lsdException w:name="No List" w:semiHidden="1" w:unhideWhenUsed="1"/>
     <w:lsdException w:name="Outline List 1" w:semiHidden="1" w:unhideWhenUsed="1"/>
@@ -1185,11 +1194,8 @@
     <w:lsdException w:name="Table Contemporary" w:semiHidden="1" w:unhideWhenUsed="1"/>
     <w:lsdException w:name="Table Elegant" w:semiHidden="1" w:unhideWhenUsed="1"/>
     <w:lsdException w:name="Table Professional" w:semiHidden="1" w:unhideWhenUsed="1"/>
-    <w:lsdException w:name="Table Subtle 1" w:semiHidden="1" w:unhideWhenUsed="1"/>
     <w:lsdException w:name="Table Subtle 2" w:semiHidden="1" w:unhideWhenUsed="1"/>
     <w:lsdException w:name="Table Web 1" w:semiHidden="1" w:unhideWhenUsed="1"/>
-    <w:lsdException w:name="Table Web 2" w:semiHidden="1" w:unhideWhenUsed="1"/>
-    <w:lsdException w:name="Table Web 3" w:semiHidden="1" w:unhideWhenUsed="1"/>
     <w:lsdException w:name="Balloon Text" w:semiHidden="1" w:unhideWhenUsed="1"/>
     <w:lsdException w:name="Table Grid" w:uiPriority="39"/>
     <w:lsdException w:name="Table Theme" w:semiHidden="1" w:unhideWhenUsed="1"/>
@@ -1408,6 +1414,11 @@
     <w:lsdException w:name="List Table 5 Dark Accent 6" w:uiPriority="50"/>
     <w:lsdException w:name="List Table 6 Colorful Accent 6" w:uiPriority="51"/>
     <w:lsdException w:name="List Table 7 Colorful Accent 6" w:uiPriority="52"/>
+    <w:lsdException w:name="Mention" w:semiHidden="1" w:unhideWhenUsed="1"/>
+    <w:lsdException w:name="Smart Hyperlink" w:semiHidden="1" w:unhideWhenUsed="1"/>
+    <w:lsdException w:name="Hashtag" w:semiHidden="1" w:unhideWhenUsed="1"/>
+    <w:lsdException w:name="Unresolved Mention" w:semiHidden="1" w:unhideWhenUsed="1"/>
+    <w:lsdException w:name="Smart Link" w:semiHidden="1" w:unhideWhenUsed="1"/>
   </w:latentStyles>
   <w:style w:type="paragraph" w:default="1" w:styleId="Normal">
     <w:name w:val="Normal"/>

</xml_diff>

<commit_message>
Signed-off-by: Muhammad Adeel <m7adeel@gmail.com>
</commit_message>
<xml_diff>
--- a/Control & Computing System/Control & Computing System Report.docx
+++ b/Control & Computing System/Control & Computing System Report.docx
@@ -9,6 +9,15 @@
           <w:szCs w:val="24"/>
         </w:rPr>
       </w:pPr>
+      <w:r>
+        <w:rPr>
+          <w:sz w:val="24"/>
+          <w:szCs w:val="24"/>
+        </w:rPr>
+        <w:t>a</w:t>
+      </w:r>
+      <w:bookmarkStart w:id="0" w:name="_GoBack"/>
+      <w:bookmarkEnd w:id="0"/>
       <w:r>
         <w:rPr>
           <w:sz w:val="24"/>
@@ -285,46 +294,8 @@
     <w:p>
       <w:pPr>
         <w:pStyle w:val="ListParagraph"/>
-        <w:numPr>
-          <w:ilvl w:val="0"/>
-          <w:numId w:val="5"/>
-        </w:numPr>
-        <w:rPr>
-          <w:b/>
-        </w:rPr>
-      </w:pPr>
-      <w:r>
-        <w:rPr>
-          <w:b/>
-        </w:rPr>
-        <w:t>Image Processing</w:t>
-      </w:r>
-      <w:r>
-        <w:rPr>
-          <w:b/>
-        </w:rPr>
-        <w:t>:</w:t>
-      </w:r>
-    </w:p>
-    <w:p>
-      <w:pPr>
-        <w:pStyle w:val="ListParagraph"/>
         <w:ind w:firstLine="720"/>
       </w:pPr>
-      <w:r>
-        <w:t xml:space="preserve">The Raspberry Pi Night Vision Camera enables the drone to capture high quality images in the day as well as night. In order to process these images, we would be using Open-CV written in C++ which allows the processing of the image at a very fast speed. This would allow the drone to be able to do real-time computer vision. </w:t>
-      </w:r>
-      <w:bookmarkStart w:id="0" w:name="_GoBack"/>
-      <w:bookmarkEnd w:id="0"/>
-    </w:p>
-    <w:p>
-      <w:pPr>
-        <w:pStyle w:val="ListParagraph"/>
-        <w:ind w:firstLine="720"/>
-      </w:pPr>
-      <w:r>
-        <w:t xml:space="preserve">In addition to Open-CV, the drone is equipped with YOLO (You only look once) algorithm for real time object detection using Machine Learning. This would allow the drone to be completely autonomous since it would be able to recognize objects in the images of the camera and make movements according to the landscape. </w:t>
-      </w:r>
     </w:p>
     <w:p>
       <w:pPr>
@@ -528,6 +499,184 @@
           <w:numId w:val="1"/>
         </w:numPr>
       </w:pPr>
+      <w:r>
+        <w:t>Shifting Telemetry to Flight Computer in order to enhance performance of control loops in flight computer since there is only one core in Pixhawk (ARM Cortex-M4)</w:t>
+      </w:r>
+    </w:p>
+    <w:p>
+      <w:pPr>
+        <w:rPr>
+          <w:b/>
+          <w:bCs/>
+        </w:rPr>
+      </w:pPr>
+      <w:r>
+        <w:rPr>
+          <w:b/>
+          <w:bCs/>
+        </w:rPr>
+        <w:t>Image Processing:</w:t>
+      </w:r>
+    </w:p>
+    <w:p>
+      <w:pPr>
+        <w:ind w:firstLine="720"/>
+        <w:rPr>
+          <w:bCs/>
+        </w:rPr>
+      </w:pPr>
+      <w:r>
+        <w:rPr>
+          <w:bCs/>
+        </w:rPr>
+        <w:t xml:space="preserve">The Raspberry Pi Night Vision Camera enables the drone to capture high quality images in the day as well as night. In order to process these images, we would be using Open-CV written in C++ which allows the processing of the image at a very fast speed. This would allow the drone to be able to do real-time computer vision. </w:t>
+      </w:r>
+    </w:p>
+    <w:p>
+      <w:pPr>
+        <w:ind w:firstLine="720"/>
+        <w:rPr>
+          <w:bCs/>
+        </w:rPr>
+      </w:pPr>
+      <w:r>
+        <w:rPr>
+          <w:bCs/>
+        </w:rPr>
+        <w:t xml:space="preserve">In addition to Open-CV, the drone is equipped with YOLO (You only look once) algorithm for real time object detection using Machine Learning. This would allow the drone to be completely </w:t>
+      </w:r>
+      <w:r>
+        <w:rPr>
+          <w:bCs/>
+        </w:rPr>
+        <w:lastRenderedPageBreak/>
+        <w:t xml:space="preserve">autonomous since it would be able to recognize objects in the images of the camera and make movements according to the landscape. </w:t>
+      </w:r>
+    </w:p>
+    <w:p>
+      <w:pPr>
+        <w:rPr>
+          <w:b/>
+          <w:bCs/>
+        </w:rPr>
+      </w:pPr>
+      <w:r>
+        <w:rPr>
+          <w:b/>
+          <w:bCs/>
+        </w:rPr>
+        <w:t>Path Optimization:</w:t>
+      </w:r>
+    </w:p>
+    <w:p>
+      <w:pPr>
+        <w:ind w:firstLine="720"/>
+        <w:rPr>
+          <w:bCs/>
+        </w:rPr>
+      </w:pPr>
+      <w:r>
+        <w:rPr>
+          <w:bCs/>
+        </w:rPr>
+        <w:t xml:space="preserve">For a power efficiency the drone need to take the shortest possible path to complete its task. For this our drone is equipped with the most efficient path optimization algorithms. To visit all the desired location, the drone would use the Traveling salesman problem algorithm to find the shortest Hamiltonian path.  </w:t>
+      </w:r>
+    </w:p>
+    <w:p>
+      <w:pPr>
+        <w:rPr>
+          <w:bCs/>
+        </w:rPr>
+      </w:pPr>
+      <w:r>
+        <w:rPr>
+          <w:bCs/>
+          <w:noProof/>
+        </w:rPr>
+        <w:drawing>
+          <wp:inline distT="0" distB="0" distL="0" distR="0" wp14:anchorId="46073515" wp14:editId="1D8C39A7">
+            <wp:extent cx="5943600" cy="3325562"/>
+            <wp:effectExtent l="0" t="0" r="0" b="8255"/>
+            <wp:docPr id="1" name="Picture 1" descr="Drones | Free Full-Text | Survey on Coverage Path Planning with Unmanned  Aerial Vehicles"/>
+            <wp:cNvGraphicFramePr>
+              <a:graphicFrameLocks xmlns:a="http://schemas.openxmlformats.org/drawingml/2006/main" noChangeAspect="1"/>
+            </wp:cNvGraphicFramePr>
+            <a:graphic xmlns:a="http://schemas.openxmlformats.org/drawingml/2006/main">
+              <a:graphicData uri="http://schemas.openxmlformats.org/drawingml/2006/picture">
+                <pic:pic xmlns:pic="http://schemas.openxmlformats.org/drawingml/2006/picture">
+                  <pic:nvPicPr>
+                    <pic:cNvPr id="0" name="Picture 1" descr="Drones | Free Full-Text | Survey on Coverage Path Planning with Unmanned  Aerial Vehicles"/>
+                    <pic:cNvPicPr>
+                      <a:picLocks noChangeAspect="1" noChangeArrowheads="1"/>
+                    </pic:cNvPicPr>
+                  </pic:nvPicPr>
+                  <pic:blipFill>
+                    <a:blip r:embed="rId6" cstate="print">
+                      <a:extLst>
+                        <a:ext uri="{28A0092B-C50C-407E-A947-70E740481C1C}">
+                          <a14:useLocalDpi xmlns:a14="http://schemas.microsoft.com/office/drawing/2010/main" val="0"/>
+                        </a:ext>
+                      </a:extLst>
+                    </a:blip>
+                    <a:srcRect/>
+                    <a:stretch>
+                      <a:fillRect/>
+                    </a:stretch>
+                  </pic:blipFill>
+                  <pic:spPr bwMode="auto">
+                    <a:xfrm>
+                      <a:off x="0" y="0"/>
+                      <a:ext cx="5943600" cy="3325562"/>
+                    </a:xfrm>
+                    <a:prstGeom prst="rect">
+                      <a:avLst/>
+                    </a:prstGeom>
+                    <a:noFill/>
+                    <a:ln>
+                      <a:noFill/>
+                    </a:ln>
+                  </pic:spPr>
+                </pic:pic>
+              </a:graphicData>
+            </a:graphic>
+          </wp:inline>
+        </w:drawing>
+      </w:r>
+    </w:p>
+    <w:p>
+      <w:pPr>
+        <w:ind w:firstLine="720"/>
+        <w:rPr>
+          <w:bCs/>
+        </w:rPr>
+      </w:pPr>
+      <w:r>
+        <w:rPr>
+          <w:bCs/>
+        </w:rPr>
+        <w:t>Now the drone has the shortest path(a) but the drone (in fixed wing mode) can’t completely follow the path generated by the previous algorithm. This occurs due to the speed of the drone and maximum turn angle of the drone. To get the final optimized path the drone would use the Band-Turn mechanism. This would help the drone to achieve a path in the image(b).</w:t>
+      </w:r>
+      <w:r>
+        <w:rPr>
+          <w:bCs/>
+        </w:rPr>
+        <w:t xml:space="preserve"> Thus the drone would use this path to consume the minimum energy needed.</w:t>
+      </w:r>
+    </w:p>
+    <w:p>
+      <w:pPr>
+        <w:ind w:firstLine="720"/>
+        <w:rPr>
+          <w:bCs/>
+        </w:rPr>
+      </w:pPr>
+    </w:p>
+    <w:p>
+      <w:pPr>
+        <w:rPr>
+          <w:bCs/>
+        </w:rPr>
+      </w:pPr>
     </w:p>
     <w:sectPr>
       <w:pgSz w:w="12240" w:h="15840"/>
@@ -557,7 +706,7 @@
         <w:rFonts w:hint="default"/>
       </w:rPr>
     </w:lvl>
-    <w:lvl w:ilvl="1" w:tplc="04090019" w:tentative="1">
+    <w:lvl w:ilvl="1" w:tplc="04090019">
       <w:start w:val="1"/>
       <w:numFmt w:val="lowerLetter"/>
       <w:lvlText w:val="%2."/>

</xml_diff>

<commit_message>
Added Path Optimization for fixed wing
</commit_message>
<xml_diff>
--- a/Control & Computing System/Control & Computing System Report.docx
+++ b/Control & Computing System/Control & Computing System Report.docx
@@ -9,13 +9,6 @@
           <w:szCs w:val="24"/>
         </w:rPr>
       </w:pPr>
-      <w:r>
-        <w:rPr>
-          <w:sz w:val="24"/>
-          <w:szCs w:val="24"/>
-        </w:rPr>
-        <w:t>a</w:t>
-      </w:r>
       <w:bookmarkStart w:id="0" w:name="_GoBack"/>
       <w:bookmarkEnd w:id="0"/>
       <w:r>

</xml_diff>

<commit_message>
Corrected Grammar issues in the document
</commit_message>
<xml_diff>
--- a/Control & Computing System/Control & Computing System Report.docx
+++ b/Control & Computing System/Control & Computing System Report.docx
@@ -1,174 +1,384 @@
 
 <file path=word/document.xml><?xml version="1.0" encoding="utf-8"?>
-<w:document xmlns:wpc="http://schemas.microsoft.com/office/word/2010/wordprocessingCanvas" xmlns:cx="http://schemas.microsoft.com/office/drawing/2014/chartex" xmlns:mc="http://schemas.openxmlformats.org/markup-compatibility/2006" xmlns:o="urn:schemas-microsoft-com:office:office" xmlns:r="http://schemas.openxmlformats.org/officeDocument/2006/relationships" xmlns:m="http://schemas.openxmlformats.org/officeDocument/2006/math" xmlns:v="urn:schemas-microsoft-com:vml" xmlns:wp14="http://schemas.microsoft.com/office/word/2010/wordprocessingDrawing" xmlns:wp="http://schemas.openxmlformats.org/drawingml/2006/wordprocessingDrawing" xmlns:w10="urn:schemas-microsoft-com:office:word" xmlns:w="http://schemas.openxmlformats.org/wordprocessingml/2006/main" xmlns:w14="http://schemas.microsoft.com/office/word/2010/wordml" xmlns:w15="http://schemas.microsoft.com/office/word/2012/wordml" xmlns:w16se="http://schemas.microsoft.com/office/word/2015/wordml/symex" xmlns:wpg="http://schemas.microsoft.com/office/word/2010/wordprocessingGroup" xmlns:wpi="http://schemas.microsoft.com/office/word/2010/wordprocessingInk" xmlns:wne="http://schemas.microsoft.com/office/word/2006/wordml" xmlns:wps="http://schemas.microsoft.com/office/word/2010/wordprocessingShape" mc:Ignorable="w14 w15 w16se wp14">
+<w:document xmlns:wpc="http://schemas.microsoft.com/office/word/2010/wordprocessingCanvas" xmlns:cx="http://schemas.microsoft.com/office/drawing/2014/chartex" xmlns:cx1="http://schemas.microsoft.com/office/drawing/2015/9/8/chartex" xmlns:cx2="http://schemas.microsoft.com/office/drawing/2015/10/21/chartex" xmlns:cx3="http://schemas.microsoft.com/office/drawing/2016/5/9/chartex" xmlns:cx4="http://schemas.microsoft.com/office/drawing/2016/5/10/chartex" xmlns:cx5="http://schemas.microsoft.com/office/drawing/2016/5/11/chartex" xmlns:cx6="http://schemas.microsoft.com/office/drawing/2016/5/12/chartex" xmlns:cx7="http://schemas.microsoft.com/office/drawing/2016/5/13/chartex" xmlns:cx8="http://schemas.microsoft.com/office/drawing/2016/5/14/chartex" xmlns:mc="http://schemas.openxmlformats.org/markup-compatibility/2006" xmlns:aink="http://schemas.microsoft.com/office/drawing/2016/ink" xmlns:am3d="http://schemas.microsoft.com/office/drawing/2017/model3d" xmlns:o="urn:schemas-microsoft-com:office:office" xmlns:oel="http://schemas.microsoft.com/office/2019/extlst" xmlns:r="http://schemas.openxmlformats.org/officeDocument/2006/relationships" xmlns:m="http://schemas.openxmlformats.org/officeDocument/2006/math" xmlns:v="urn:schemas-microsoft-com:vml" xmlns:wp14="http://schemas.microsoft.com/office/word/2010/wordprocessingDrawing" xmlns:wp="http://schemas.openxmlformats.org/drawingml/2006/wordprocessingDrawing" xmlns:w10="urn:schemas-microsoft-com:office:word" xmlns:w="http://schemas.openxmlformats.org/wordprocessingml/2006/main" xmlns:w14="http://schemas.microsoft.com/office/word/2010/wordml" xmlns:w15="http://schemas.microsoft.com/office/word/2012/wordml" xmlns:w16cex="http://schemas.microsoft.com/office/word/2018/wordml/cex" xmlns:w16cid="http://schemas.microsoft.com/office/word/2016/wordml/cid" xmlns:w16="http://schemas.microsoft.com/office/word/2018/wordml" xmlns:w16sdtdh="http://schemas.microsoft.com/office/word/2020/wordml/sdtdatahash" xmlns:w16se="http://schemas.microsoft.com/office/word/2015/wordml/symex" xmlns:wpg="http://schemas.microsoft.com/office/word/2010/wordprocessingGroup" xmlns:wpi="http://schemas.microsoft.com/office/word/2010/wordprocessingInk" xmlns:wne="http://schemas.microsoft.com/office/word/2006/wordml" xmlns:wps="http://schemas.microsoft.com/office/word/2010/wordprocessingShape" mc:Ignorable="w14 w15 w16se w16cid w16 w16cex w16sdtdh wp14">
   <w:body>
     <w:p>
       <w:pPr>
-        <w:rPr>
-          <w:sz w:val="24"/>
-          <w:szCs w:val="24"/>
-        </w:rPr>
-      </w:pPr>
-      <w:bookmarkStart w:id="0" w:name="_GoBack"/>
-      <w:bookmarkEnd w:id="0"/>
-      <w:r>
-        <w:rPr>
-          <w:sz w:val="24"/>
-          <w:szCs w:val="24"/>
-        </w:rPr>
-        <w:t xml:space="preserve">The Control &amp; Computing System </w:t>
-      </w:r>
-      <w:r>
-        <w:rPr>
-          <w:sz w:val="24"/>
-          <w:szCs w:val="24"/>
-        </w:rPr>
-        <w:t xml:space="preserve">hardware </w:t>
-      </w:r>
-      <w:r>
-        <w:rPr>
-          <w:sz w:val="24"/>
-          <w:szCs w:val="24"/>
-        </w:rPr>
-        <w:t>consists of:</w:t>
-      </w:r>
+        <w:spacing w:after="0" w:line="240" w:lineRule="auto"/>
+        <w:rPr>
+          <w:rFonts w:eastAsia="Times New Roman" w:cstheme="minorHAnsi"/>
+          <w:color w:val="0E101A"/>
+        </w:rPr>
+      </w:pPr>
+      <w:r>
+        <w:rPr>
+          <w:rFonts w:eastAsia="Times New Roman" w:cstheme="minorHAnsi"/>
+          <w:color w:val="0E101A"/>
+        </w:rPr>
+        <w:t>The Control &amp; Computing System hardware consists of:</w:t>
+      </w:r>
+    </w:p>
+    <w:p>
+      <w:pPr>
+        <w:spacing w:after="0" w:line="240" w:lineRule="auto"/>
+        <w:rPr>
+          <w:rFonts w:eastAsia="Times New Roman" w:cstheme="minorHAnsi"/>
+          <w:color w:val="0E101A"/>
+        </w:rPr>
+      </w:pPr>
+    </w:p>
+    <w:p>
+      <w:pPr>
+        <w:numPr>
+          <w:ilvl w:val="0"/>
+          <w:numId w:val="6"/>
+        </w:numPr>
+        <w:spacing w:after="0" w:line="240" w:lineRule="auto"/>
+        <w:rPr>
+          <w:rFonts w:eastAsia="Times New Roman" w:cstheme="minorHAnsi"/>
+          <w:b/>
+          <w:bCs/>
+          <w:color w:val="0E101A"/>
+        </w:rPr>
+        <w:sectPr>
+          <w:pgSz w:w="12240" w:h="15840"/>
+          <w:pgMar w:top="1440" w:right="1440" w:bottom="1440" w:left="1440" w:header="720" w:footer="720" w:gutter="0"/>
+          <w:cols w:space="720"/>
+          <w:docGrid w:linePitch="360"/>
+        </w:sectPr>
+      </w:pPr>
     </w:p>
     <w:p>
       <w:pPr>
         <w:pStyle w:val="ListParagraph"/>
         <w:numPr>
           <w:ilvl w:val="0"/>
-          <w:numId w:val="1"/>
+          <w:numId w:val="13"/>
         </w:numPr>
-        <w:rPr>
+        <w:spacing w:after="0" w:line="240" w:lineRule="auto"/>
+        <w:rPr>
+          <w:rFonts w:eastAsia="Times New Roman" w:cstheme="minorHAnsi"/>
+          <w:color w:val="0E101A"/>
+        </w:rPr>
+      </w:pPr>
+      <w:r>
+        <w:rPr>
+          <w:rFonts w:eastAsia="Times New Roman" w:cstheme="minorHAnsi"/>
           <w:b/>
           <w:bCs/>
-        </w:rPr>
-      </w:pPr>
-      <w:r>
-        <w:rPr>
+          <w:color w:val="0E101A"/>
+        </w:rPr>
+        <w:t>Flight Control System</w:t>
+      </w:r>
+    </w:p>
+    <w:p>
+      <w:pPr>
+        <w:numPr>
+          <w:ilvl w:val="0"/>
+          <w:numId w:val="6"/>
+        </w:numPr>
+        <w:spacing w:after="0" w:line="240" w:lineRule="auto"/>
+        <w:rPr>
+          <w:rFonts w:eastAsia="Times New Roman" w:cstheme="minorHAnsi"/>
+          <w:color w:val="0E101A"/>
+        </w:rPr>
+      </w:pPr>
+      <w:r>
+        <w:rPr>
+          <w:rFonts w:eastAsia="Times New Roman" w:cstheme="minorHAnsi"/>
+          <w:color w:val="0E101A"/>
+        </w:rPr>
+        <w:t>Pixhawk 2.4.8 (ARM Cortex M4, 6-axis gyroscope + accelerometer, barometer, compass, failsafe co-processor)</w:t>
+      </w:r>
+    </w:p>
+    <w:p>
+      <w:pPr>
+        <w:numPr>
+          <w:ilvl w:val="0"/>
+          <w:numId w:val="6"/>
+        </w:numPr>
+        <w:spacing w:after="0" w:line="240" w:lineRule="auto"/>
+        <w:rPr>
+          <w:rFonts w:eastAsia="Times New Roman" w:cstheme="minorHAnsi"/>
+          <w:color w:val="0E101A"/>
+        </w:rPr>
+      </w:pPr>
+      <w:r>
+        <w:rPr>
+          <w:rFonts w:eastAsia="Times New Roman" w:cstheme="minorHAnsi"/>
+          <w:color w:val="0E101A"/>
+        </w:rPr>
+        <w:t>NEO-M8N GPS Module (Accuracy of 2m &amp; 18 Hz update rate)</w:t>
+      </w:r>
+    </w:p>
+    <w:p>
+      <w:pPr>
+        <w:numPr>
+          <w:ilvl w:val="0"/>
+          <w:numId w:val="7"/>
+        </w:numPr>
+        <w:spacing w:after="0" w:line="240" w:lineRule="auto"/>
+        <w:rPr>
+          <w:rFonts w:eastAsia="Times New Roman" w:cstheme="minorHAnsi"/>
+          <w:color w:val="0E101A"/>
+        </w:rPr>
+      </w:pPr>
+      <w:r>
+        <w:rPr>
+          <w:rFonts w:eastAsia="Times New Roman" w:cstheme="minorHAnsi"/>
           <w:b/>
           <w:bCs/>
-        </w:rPr>
-        <w:t>Flight Control System</w:t>
-      </w:r>
-    </w:p>
-    <w:p>
-      <w:pPr>
-        <w:pStyle w:val="ListParagraph"/>
+          <w:color w:val="0E101A"/>
+        </w:rPr>
+        <w:t>Flight Computing System</w:t>
+      </w:r>
+    </w:p>
+    <w:p>
+      <w:pPr>
         <w:numPr>
           <w:ilvl w:val="0"/>
-          <w:numId w:val="2"/>
+          <w:numId w:val="8"/>
         </w:numPr>
-      </w:pPr>
-      <w:r>
-        <w:t>Pixhawk 2.4.8 (ARM Cortex M4, 6-axis gyro</w:t>
-      </w:r>
-      <w:r>
-        <w:t>scope</w:t>
-      </w:r>
-      <w:r>
-        <w:t xml:space="preserve"> + accel</w:t>
-      </w:r>
-      <w:r>
-        <w:t>erometer</w:t>
-      </w:r>
-      <w:r>
-        <w:t>, barometer, compass, failsafe co-processor)</w:t>
-      </w:r>
-    </w:p>
-    <w:p>
-      <w:pPr>
-        <w:pStyle w:val="ListParagraph"/>
+        <w:spacing w:after="0" w:line="240" w:lineRule="auto"/>
+        <w:rPr>
+          <w:rFonts w:eastAsia="Times New Roman" w:cstheme="minorHAnsi"/>
+          <w:color w:val="0E101A"/>
+        </w:rPr>
+      </w:pPr>
+      <w:r>
+        <w:rPr>
+          <w:rFonts w:eastAsia="Times New Roman" w:cstheme="minorHAnsi"/>
+          <w:color w:val="0E101A"/>
+        </w:rPr>
+        <w:t>Raspberry Pi Model 4 B (4GB RAM)</w:t>
+      </w:r>
+    </w:p>
+    <w:p>
+      <w:pPr>
         <w:numPr>
           <w:ilvl w:val="0"/>
-          <w:numId w:val="2"/>
+          <w:numId w:val="8"/>
         </w:numPr>
-      </w:pPr>
-      <w:r>
-        <w:t xml:space="preserve">NEO-M8N GPS Module (Accuracy of </w:t>
-      </w:r>
-      <w:r>
-        <w:rPr>
-          <w:rFonts w:cstheme="minorHAnsi"/>
-        </w:rPr>
-        <w:t>2m &amp; 18 Hz update rate)</w:t>
-      </w:r>
-    </w:p>
-    <w:p>
-      <w:pPr>
-        <w:pStyle w:val="ListParagraph"/>
+        <w:spacing w:after="0" w:line="240" w:lineRule="auto"/>
+        <w:rPr>
+          <w:rFonts w:eastAsia="Times New Roman" w:cstheme="minorHAnsi"/>
+          <w:color w:val="0E101A"/>
+        </w:rPr>
+      </w:pPr>
+      <w:r>
+        <w:rPr>
+          <w:rFonts w:eastAsia="Times New Roman" w:cstheme="minorHAnsi"/>
+          <w:color w:val="0E101A"/>
+        </w:rPr>
+        <w:t>Raspberry Pi Night Vision Camera (5MP, 1080p)</w:t>
+      </w:r>
+    </w:p>
+    <w:p>
+      <w:pPr>
         <w:numPr>
           <w:ilvl w:val="0"/>
-          <w:numId w:val="1"/>
+          <w:numId w:val="9"/>
         </w:numPr>
-        <w:rPr>
+        <w:spacing w:after="0" w:line="240" w:lineRule="auto"/>
+        <w:rPr>
+          <w:rFonts w:eastAsia="Times New Roman" w:cstheme="minorHAnsi"/>
+          <w:color w:val="0E101A"/>
+        </w:rPr>
+      </w:pPr>
+      <w:r>
+        <w:rPr>
+          <w:rFonts w:eastAsia="Times New Roman" w:cstheme="minorHAnsi"/>
           <w:b/>
           <w:bCs/>
-        </w:rPr>
-      </w:pPr>
-      <w:r>
-        <w:rPr>
+          <w:color w:val="0E101A"/>
+        </w:rPr>
+        <w:t>Telemetry</w:t>
+      </w:r>
+    </w:p>
+    <w:p>
+      <w:pPr>
+        <w:numPr>
+          <w:ilvl w:val="0"/>
+          <w:numId w:val="10"/>
+        </w:numPr>
+        <w:spacing w:after="0" w:line="240" w:lineRule="auto"/>
+        <w:rPr>
+          <w:rFonts w:eastAsia="Times New Roman" w:cstheme="minorHAnsi"/>
+          <w:color w:val="0E101A"/>
+        </w:rPr>
+      </w:pPr>
+      <w:r>
+        <w:rPr>
+          <w:rFonts w:eastAsia="Times New Roman" w:cstheme="minorHAnsi"/>
+          <w:color w:val="0E101A"/>
+        </w:rPr>
+        <w:t>433 MHz 500mW radio telemetry (2.5km range)</w:t>
+      </w:r>
+    </w:p>
+    <w:p>
+      <w:pPr>
+        <w:spacing w:after="0" w:line="240" w:lineRule="auto"/>
+        <w:rPr>
+          <w:rFonts w:eastAsia="Times New Roman" w:cstheme="minorHAnsi"/>
+          <w:color w:val="0E101A"/>
+        </w:rPr>
+        <w:sectPr>
+          <w:type w:val="continuous"/>
+          <w:pgSz w:w="12240" w:h="15840"/>
+          <w:pgMar w:top="1440" w:right="1440" w:bottom="1440" w:left="1440" w:header="720" w:footer="720" w:gutter="0"/>
+          <w:cols w:num="2" w:space="720"/>
+          <w:docGrid w:linePitch="360"/>
+        </w:sectPr>
+      </w:pPr>
+    </w:p>
+    <w:p>
+      <w:pPr>
+        <w:spacing w:after="0" w:line="240" w:lineRule="auto"/>
+        <w:rPr>
+          <w:rFonts w:eastAsia="Times New Roman" w:cstheme="minorHAnsi"/>
+          <w:color w:val="0E101A"/>
+        </w:rPr>
+      </w:pPr>
+    </w:p>
+    <w:p>
+      <w:pPr>
+        <w:spacing w:after="0" w:line="240" w:lineRule="auto"/>
+        <w:rPr>
+          <w:rFonts w:eastAsia="Times New Roman" w:cstheme="minorHAnsi"/>
+          <w:color w:val="0E101A"/>
+        </w:rPr>
+      </w:pPr>
+      <w:r>
+        <w:rPr>
+          <w:rFonts w:eastAsia="Times New Roman" w:cstheme="minorHAnsi"/>
+          <w:color w:val="0E101A"/>
+        </w:rPr>
+        <w:t> </w:t>
+      </w:r>
+      <w:r>
+        <w:rPr>
+          <w:rFonts w:eastAsia="Times New Roman" w:cstheme="minorHAnsi"/>
+          <w:color w:val="0E101A"/>
+        </w:rPr>
+        <w:tab/>
+      </w:r>
+      <w:r>
+        <w:rPr>
+          <w:rFonts w:eastAsia="Times New Roman" w:cstheme="minorHAnsi"/>
+          <w:color w:val="0E101A"/>
+        </w:rPr>
+        <w:t>The hardware for the control system is selected after a detailed analysis of all available options in terms of cost (time &amp; money), reliability, and mission limitations. Control and Computing systems, both are put inside the UAV for two reasons:</w:t>
+      </w:r>
+    </w:p>
+    <w:p>
+      <w:pPr>
+        <w:numPr>
+          <w:ilvl w:val="0"/>
+          <w:numId w:val="14"/>
+        </w:numPr>
+        <w:spacing w:after="0" w:line="240" w:lineRule="auto"/>
+        <w:rPr>
+          <w:rFonts w:eastAsia="Times New Roman" w:cstheme="minorHAnsi"/>
+          <w:color w:val="0E101A"/>
+        </w:rPr>
+      </w:pPr>
+      <w:r>
+        <w:rPr>
+          <w:rFonts w:eastAsia="Times New Roman" w:cstheme="minorHAnsi"/>
           <w:b/>
           <w:bCs/>
-        </w:rPr>
-        <w:t>Flight Computing System</w:t>
-      </w:r>
-    </w:p>
-    <w:p>
-      <w:pPr>
-        <w:pStyle w:val="ListParagraph"/>
+          <w:color w:val="0E101A"/>
+        </w:rPr>
+        <w:t>Complete autonomy of UAV:</w:t>
+      </w:r>
+    </w:p>
+    <w:p>
+      <w:pPr>
+        <w:spacing w:after="0" w:line="240" w:lineRule="auto"/>
+        <w:ind w:firstLine="360"/>
+        <w:rPr>
+          <w:rFonts w:eastAsia="Times New Roman" w:cstheme="minorHAnsi"/>
+          <w:color w:val="0E101A"/>
+        </w:rPr>
+      </w:pPr>
+      <w:r>
+        <w:rPr>
+          <w:rFonts w:eastAsia="Times New Roman" w:cstheme="minorHAnsi"/>
+          <w:color w:val="0E101A"/>
+        </w:rPr>
+        <w:t>UAV is independent of any ground control station and can complete spraying missions outside the telemetry range with great precision.</w:t>
+      </w:r>
+    </w:p>
+    <w:p>
+      <w:pPr>
         <w:numPr>
           <w:ilvl w:val="0"/>
-          <w:numId w:val="3"/>
+          <w:numId w:val="15"/>
         </w:numPr>
-      </w:pPr>
-      <w:r>
-        <w:t>Raspberry Pi Model 4 B (4GB RAM)</w:t>
-      </w:r>
-    </w:p>
-    <w:p>
-      <w:pPr>
-        <w:pStyle w:val="ListParagraph"/>
-        <w:numPr>
-          <w:ilvl w:val="0"/>
-          <w:numId w:val="3"/>
-        </w:numPr>
-      </w:pPr>
-      <w:r>
-        <w:t>Raspberry Pi Night Vision Camera (5MP, 1080p)</w:t>
-      </w:r>
-    </w:p>
-    <w:p>
-      <w:pPr>
-        <w:pStyle w:val="ListParagraph"/>
-        <w:numPr>
-          <w:ilvl w:val="0"/>
-          <w:numId w:val="1"/>
-        </w:numPr>
-        <w:rPr>
+        <w:spacing w:after="0" w:line="240" w:lineRule="auto"/>
+        <w:rPr>
+          <w:rFonts w:eastAsia="Times New Roman" w:cstheme="minorHAnsi"/>
+          <w:color w:val="0E101A"/>
+        </w:rPr>
+      </w:pPr>
+      <w:r>
+        <w:rPr>
+          <w:rFonts w:eastAsia="Times New Roman" w:cstheme="minorHAnsi"/>
           <w:b/>
           <w:bCs/>
-        </w:rPr>
-      </w:pPr>
-      <w:r>
-        <w:rPr>
-          <w:b/>
-          <w:bCs/>
-        </w:rPr>
-        <w:t>Telemetry</w:t>
-      </w:r>
-    </w:p>
-    <w:p>
-      <w:pPr>
-        <w:pStyle w:val="ListParagraph"/>
-        <w:numPr>
-          <w:ilvl w:val="0"/>
-          <w:numId w:val="4"/>
-        </w:numPr>
-      </w:pPr>
-      <w:r>
-        <w:t>433 MHz 500mW radio telemetry (2.5km range)</w:t>
+          <w:color w:val="0E101A"/>
+        </w:rPr>
+        <w:t>Advanced Computing &amp; Artificial Intelligence:</w:t>
+      </w:r>
+    </w:p>
+    <w:p>
+      <w:pPr>
+        <w:spacing w:after="0" w:line="240" w:lineRule="auto"/>
+        <w:ind w:firstLine="360"/>
+        <w:rPr>
+          <w:rFonts w:eastAsia="Times New Roman" w:cstheme="minorHAnsi"/>
+          <w:color w:val="0E101A"/>
+        </w:rPr>
+      </w:pPr>
+      <w:r>
+        <w:rPr>
+          <w:rFonts w:eastAsia="Times New Roman" w:cstheme="minorHAnsi"/>
+          <w:color w:val="0E101A"/>
+        </w:rPr>
+        <w:t>Using HD image processing, machine learning, advanced model-prediction algorithms &amp; artificial intelligence on a powerful quad-core Raspberry Pi, the onboard computing system makes this UAV the first of its type, which outperforms any manual or autonomous agriculture drone in the market.</w:t>
+      </w:r>
+    </w:p>
+    <w:p>
+      <w:pPr>
+        <w:spacing w:after="0" w:line="240" w:lineRule="auto"/>
+        <w:rPr>
+          <w:rFonts w:eastAsia="Times New Roman" w:cstheme="minorHAnsi"/>
+          <w:color w:val="0E101A"/>
+        </w:rPr>
+      </w:pPr>
+      <w:r>
+        <w:rPr>
+          <w:rFonts w:eastAsia="Times New Roman" w:cstheme="minorHAnsi"/>
+          <w:color w:val="0E101A"/>
+        </w:rPr>
+        <w:t> </w:t>
+      </w:r>
+    </w:p>
+    <w:p>
+      <w:pPr>
+        <w:spacing w:after="0" w:line="240" w:lineRule="auto"/>
+        <w:ind w:firstLine="360"/>
+        <w:rPr>
+          <w:rFonts w:eastAsia="Times New Roman" w:cstheme="minorHAnsi"/>
+          <w:color w:val="0E101A"/>
+        </w:rPr>
+      </w:pPr>
+      <w:r>
+        <w:rPr>
+          <w:rFonts w:eastAsia="Times New Roman" w:cstheme="minorHAnsi"/>
+          <w:color w:val="0E101A"/>
+        </w:rPr>
+        <w:t>The controller and Computer are present on different adjacent boards inside UAV. The schematic below shows the rough idea of electrical connections (not the original electrical schematic, just a rough schematic for better understanding).</w:t>
       </w:r>
     </w:p>
     <w:p>
@@ -176,148 +386,14 @@
         <w:ind w:firstLine="720"/>
       </w:pPr>
       <w:r>
-        <w:t>The hardware for control system is selected after detailed analysis of all available options in terms of cost</w:t>
-      </w:r>
-      <w:r>
-        <w:t xml:space="preserve"> (time &amp; money)</w:t>
-      </w:r>
-      <w:r>
-        <w:t xml:space="preserve">, reliability </w:t>
-      </w:r>
-      <w:r>
-        <w:t>and</w:t>
-      </w:r>
-      <w:r>
-        <w:t xml:space="preserve"> mission limitations.</w:t>
-      </w:r>
-      <w:r>
-        <w:t xml:space="preserve"> Control </w:t>
-      </w:r>
-      <w:r>
-        <w:t>and</w:t>
-      </w:r>
-      <w:r>
-        <w:t xml:space="preserve"> Computing System, both are put inside UAV for two reasons:</w:t>
-      </w:r>
-    </w:p>
-    <w:p>
-      <w:pPr>
-        <w:pStyle w:val="ListParagraph"/>
-        <w:numPr>
-          <w:ilvl w:val="0"/>
-          <w:numId w:val="5"/>
-        </w:numPr>
-        <w:rPr>
-          <w:b/>
-          <w:bCs/>
-        </w:rPr>
-      </w:pPr>
-      <w:r>
-        <w:rPr>
-          <w:b/>
-          <w:bCs/>
-        </w:rPr>
-        <w:t>Complete autonomy of UAV:</w:t>
-      </w:r>
-    </w:p>
-    <w:p>
-      <w:pPr>
-        <w:pStyle w:val="ListParagraph"/>
-        <w:ind w:firstLine="720"/>
-      </w:pPr>
-      <w:r>
-        <w:t>UAV is independent of any ground control station</w:t>
-      </w:r>
-      <w:r>
-        <w:t xml:space="preserve"> and can complete spraying mission outside range of telemetry with great precision.</w:t>
-      </w:r>
-    </w:p>
-    <w:p>
-      <w:pPr>
-        <w:pStyle w:val="ListParagraph"/>
-      </w:pPr>
-    </w:p>
-    <w:p>
-      <w:pPr>
-        <w:pStyle w:val="ListParagraph"/>
-        <w:numPr>
-          <w:ilvl w:val="0"/>
-          <w:numId w:val="5"/>
-        </w:numPr>
-        <w:rPr>
-          <w:b/>
-          <w:bCs/>
-        </w:rPr>
-      </w:pPr>
-      <w:r>
-        <w:rPr>
-          <w:b/>
-          <w:bCs/>
-        </w:rPr>
-        <w:t>Advanced Computing &amp; Artificial Intelligence:</w:t>
-      </w:r>
-    </w:p>
-    <w:p>
-      <w:pPr>
-        <w:pStyle w:val="ListParagraph"/>
-        <w:ind w:firstLine="720"/>
-      </w:pPr>
-      <w:r>
-        <w:t xml:space="preserve">Using HD image processing, </w:t>
-      </w:r>
-      <w:r>
-        <w:t xml:space="preserve">machine learning, </w:t>
-      </w:r>
-      <w:r>
-        <w:t>advanced model-prediction algorithms &amp; artificial intelligence on power</w:t>
-      </w:r>
-      <w:r>
-        <w:t>ful</w:t>
-      </w:r>
-      <w:r>
-        <w:t xml:space="preserve"> quad-core </w:t>
-      </w:r>
-      <w:r>
-        <w:t>Raspberry Pi, the on-board computing system makes this UAV the first of its type</w:t>
-      </w:r>
-      <w:r>
-        <w:t>; out-performing any manned or unmanned agriculture drone in market.</w:t>
-      </w:r>
-    </w:p>
-    <w:p>
-      <w:pPr>
-        <w:pStyle w:val="ListParagraph"/>
-        <w:ind w:firstLine="720"/>
-      </w:pPr>
-    </w:p>
-    <w:p>
-      <w:pPr>
-        <w:ind w:firstLine="720"/>
-      </w:pPr>
-      <w:r>
-        <w:t xml:space="preserve">Controller and Computer are present on different adjacent boards inside UAV. </w:t>
-      </w:r>
-      <w:r>
-        <w:t>Schematic below shows the rough idea of electrical connections</w:t>
-      </w:r>
-      <w:r>
-        <w:t xml:space="preserve"> (not the original electrical schematic, just rough schematic for better understanding).</w:t>
-      </w:r>
-    </w:p>
-    <w:p>
-      <w:pPr>
-        <w:ind w:firstLine="720"/>
-      </w:pPr>
-      <w:r>
         <w:rPr>
           <w:noProof/>
         </w:rPr>
-        <w:lastRenderedPageBreak/>
         <w:drawing>
-          <wp:inline distT="0" distB="0" distL="0" distR="0" wp14:anchorId="6D91521F" wp14:editId="5D290F73">
+          <wp:inline distT="0" distB="0" distL="0" distR="0" wp14:anchorId="1740DB11" wp14:editId="085FEF4F">
             <wp:extent cx="5937250" cy="2971800"/>
             <wp:effectExtent l="0" t="0" r="6350" b="0"/>
-            <wp:docPr id="2" name="Picture 2"/>
+            <wp:docPr id="3" name="Picture 3"/>
             <wp:cNvGraphicFramePr>
               <a:graphicFrameLocks xmlns:a="http://schemas.openxmlformats.org/drawingml/2006/main" noChangeAspect="1"/>
             </wp:cNvGraphicFramePr>
@@ -325,7 +401,7 @@
               <a:graphicData uri="http://schemas.openxmlformats.org/drawingml/2006/picture">
                 <pic:pic xmlns:pic="http://schemas.openxmlformats.org/drawingml/2006/picture">
                   <pic:nvPicPr>
-                    <pic:cNvPr id="0" name="Picture 2"/>
+                    <pic:cNvPr id="0" name="Picture 1"/>
                     <pic:cNvPicPr>
                       <a:picLocks noChangeAspect="1" noChangeArrowheads="1"/>
                     </pic:cNvPicPr>
@@ -368,34 +444,11 @@
         <w:ind w:firstLine="720"/>
       </w:pPr>
       <w:r>
-        <w:t xml:space="preserve">A far more performance efficient </w:t>
-      </w:r>
-      <w:r>
-        <w:t>approach</w:t>
-      </w:r>
-      <w:r>
-        <w:t xml:space="preserve"> would be to embed the flight controller (ARM Cortex-M4 + 32-bit failsafe co-processor), all control sensors (MPU6000, ST micro gyroscope + magnetometer)</w:t>
-      </w:r>
-      <w:r>
-        <w:t xml:space="preserve">, flight computer (ARM Cortex-A72, SRAM, DRAM) and all peripherals on a single PCB. This </w:t>
-      </w:r>
-      <w:r>
-        <w:t xml:space="preserve">would greatly reduce the wiring across all avionics. </w:t>
-      </w:r>
-      <w:r>
-        <w:t>Main issue in this approach is fabrication of this all-in-one PCB. It is estimated to be minimal of 6-layer PCB with &lt;150</w:t>
-      </w:r>
-      <w:r>
-        <w:rPr>
-          <w:rFonts w:cstheme="minorHAnsi"/>
-        </w:rPr>
-        <w:t>µ</w:t>
-      </w:r>
-      <w:r>
-        <w:t xml:space="preserve">m scale which isn’t available in Pakistan. Moreover, designing all connections, power optimization, signal latency &amp; area optimization require more time and effort. Depending upon time &amp; resources available, </w:t>
-      </w:r>
-      <w:r>
-        <w:t>this doesn’t seem impossible to achieve in near future.</w:t>
+        <w:t xml:space="preserve">The most optimum approach would be to embed the flight controller (ARM Cortex-M4 + 32-bit failsafe co-processor), all control sensors (MPU6000, ST micro gyroscope + magnetometer), flight computer (ARM Cortex-A72, SRAM, DRAM), and all peripherals on a single PCB. It would significantly reduce the wiring across all avionics. The main issue in this approach is the fabrication of this all-in-one PCB. It is estimated to be minimal of 6-layer PCB with &lt;150µm scale, which isn’t available in Pakistan. </w:t>
+      </w:r>
+      <w:r>
+        <w:lastRenderedPageBreak/>
+        <w:t>Moreover, designing all connections, power optimization, signal latency &amp; area optimization require more time and effort. Depending on the time &amp; resources available, this doesn’t seem impossible to achieve soon.</w:t>
       </w:r>
     </w:p>
     <w:p>
@@ -428,73 +481,117 @@
       </w:r>
     </w:p>
     <w:p>
+      <w:pPr>
+        <w:pStyle w:val="NormalWeb"/>
+        <w:spacing w:before="0" w:beforeAutospacing="0" w:after="0" w:afterAutospacing="0"/>
+        <w:rPr>
+          <w:rFonts w:asciiTheme="minorHAnsi" w:hAnsiTheme="minorHAnsi" w:cstheme="minorHAnsi"/>
+          <w:color w:val="0E101A"/>
+          <w:sz w:val="22"/>
+          <w:szCs w:val="22"/>
+        </w:rPr>
+      </w:pPr>
       <w:r>
         <w:tab/>
-        <w:t>Pixhawk runs modified ArduPilot firmware for quad tilt-rotor UAV</w:t>
-      </w:r>
-      <w:r>
-        <w:t xml:space="preserve"> with all 4 rotors tilting</w:t>
-      </w:r>
-      <w:r>
-        <w:t xml:space="preserve">. Modifications </w:t>
-      </w:r>
-      <w:r>
-        <w:t xml:space="preserve">in the firmware are made for optimum performance </w:t>
-      </w:r>
-      <w:r>
-        <w:t>with our UAV’s aerodynamic specifications</w:t>
-      </w:r>
-      <w:r>
-        <w:t>.</w:t>
-      </w:r>
-      <w:r>
-        <w:t xml:space="preserve"> </w:t>
-      </w:r>
-      <w:r>
-        <w:t>Modifications include:</w:t>
-      </w:r>
-    </w:p>
-    <w:p>
-      <w:pPr>
-        <w:pStyle w:val="ListParagraph"/>
+      </w:r>
+      <w:r>
+        <w:rPr>
+          <w:rFonts w:asciiTheme="minorHAnsi" w:hAnsiTheme="minorHAnsi" w:cstheme="minorHAnsi"/>
+          <w:color w:val="0E101A"/>
+          <w:sz w:val="22"/>
+          <w:szCs w:val="22"/>
+        </w:rPr>
+        <w:t xml:space="preserve">Pixhawk runs modified </w:t>
+      </w:r>
+      <w:proofErr w:type="spellStart"/>
+      <w:r>
+        <w:rPr>
+          <w:rFonts w:asciiTheme="minorHAnsi" w:hAnsiTheme="minorHAnsi" w:cstheme="minorHAnsi"/>
+          <w:color w:val="0E101A"/>
+          <w:sz w:val="22"/>
+          <w:szCs w:val="22"/>
+        </w:rPr>
+        <w:t>ArduPilot</w:t>
+      </w:r>
+      <w:proofErr w:type="spellEnd"/>
+      <w:r>
+        <w:rPr>
+          <w:rFonts w:asciiTheme="minorHAnsi" w:hAnsiTheme="minorHAnsi" w:cstheme="minorHAnsi"/>
+          <w:color w:val="0E101A"/>
+          <w:sz w:val="22"/>
+          <w:szCs w:val="22"/>
+        </w:rPr>
+        <w:t xml:space="preserve"> firmware for quad tilt-rotor UAVs with four rotors tilting. Modifications in the firmware provide optimum performance with our UAV’s aerodynamic specifications. Modifications include:</w:t>
+      </w:r>
+    </w:p>
+    <w:p>
+      <w:pPr>
         <w:numPr>
           <w:ilvl w:val="0"/>
-          <w:numId w:val="1"/>
+          <w:numId w:val="16"/>
         </w:numPr>
-      </w:pPr>
-      <w:r>
+        <w:spacing w:after="0" w:line="240" w:lineRule="auto"/>
+        <w:rPr>
+          <w:rFonts w:eastAsia="Times New Roman" w:cstheme="minorHAnsi"/>
+          <w:color w:val="0E101A"/>
+        </w:rPr>
+      </w:pPr>
+      <w:r>
+        <w:rPr>
+          <w:rFonts w:eastAsia="Times New Roman" w:cstheme="minorHAnsi"/>
+          <w:color w:val="0E101A"/>
+        </w:rPr>
         <w:t>Vertical to Horizontal or Horizontal to Vertical Flight Transition with variable tilt-angle (enabling both time &amp; energy optimization according to requirements)</w:t>
       </w:r>
     </w:p>
     <w:p>
       <w:pPr>
-        <w:pStyle w:val="ListParagraph"/>
         <w:numPr>
           <w:ilvl w:val="0"/>
-          <w:numId w:val="1"/>
+          <w:numId w:val="16"/>
         </w:numPr>
-      </w:pPr>
-      <w:r>
-        <w:t xml:space="preserve">Drone stabilization by controlling all 4 tilting servos </w:t>
-      </w:r>
-      <w:r>
-        <w:t>on independent PIDs</w:t>
-      </w:r>
-      <w:r>
-        <w:t xml:space="preserve"> (for optimum stability)</w:t>
-      </w:r>
-    </w:p>
-    <w:p>
-      <w:pPr>
-        <w:pStyle w:val="ListParagraph"/>
+        <w:spacing w:after="0" w:line="240" w:lineRule="auto"/>
+        <w:rPr>
+          <w:rFonts w:eastAsia="Times New Roman" w:cstheme="minorHAnsi"/>
+          <w:color w:val="0E101A"/>
+        </w:rPr>
+      </w:pPr>
+      <w:r>
+        <w:rPr>
+          <w:rFonts w:eastAsia="Times New Roman" w:cstheme="minorHAnsi"/>
+          <w:color w:val="0E101A"/>
+        </w:rPr>
+        <w:t>Drone stabilization by controlling four tilting servos on independent PIDs (for optimum stability)</w:t>
+      </w:r>
+    </w:p>
+    <w:p>
+      <w:pPr>
         <w:numPr>
           <w:ilvl w:val="0"/>
-          <w:numId w:val="1"/>
+          <w:numId w:val="16"/>
         </w:numPr>
-      </w:pPr>
-      <w:r>
-        <w:t>Shifting Telemetry to Flight Computer in order to enhance performance of control loops in flight computer since there is only one core in Pixhawk (ARM Cortex-M4)</w:t>
-      </w:r>
+        <w:spacing w:after="0" w:line="240" w:lineRule="auto"/>
+        <w:rPr>
+          <w:rFonts w:eastAsia="Times New Roman" w:cstheme="minorHAnsi"/>
+          <w:color w:val="0E101A"/>
+        </w:rPr>
+      </w:pPr>
+      <w:r>
+        <w:rPr>
+          <w:rFonts w:eastAsia="Times New Roman" w:cstheme="minorHAnsi"/>
+          <w:color w:val="0E101A"/>
+        </w:rPr>
+        <w:t>Shifting Telemetry to Flight Computer to enhance the performance of control loops in-flight computer since there is only one core in Pixhawk (ARM Cortex-M4)</w:t>
+      </w:r>
+    </w:p>
+    <w:p>
+      <w:pPr>
+        <w:spacing w:after="0" w:line="240" w:lineRule="auto"/>
+        <w:rPr>
+          <w:rFonts w:eastAsia="Times New Roman" w:cstheme="minorHAnsi"/>
+          <w:color w:val="0E101A"/>
+        </w:rPr>
+      </w:pPr>
     </w:p>
     <w:p>
       <w:pPr>
@@ -522,7 +619,7 @@
         <w:rPr>
           <w:bCs/>
         </w:rPr>
-        <w:t xml:space="preserve">The Raspberry Pi Night Vision Camera enables the drone to capture high quality images in the day as well as night. In order to process these images, we would be using Open-CV written in C++ which allows the processing of the image at a very fast speed. This would allow the drone to be able to do real-time computer vision. </w:t>
+        <w:t>The Raspberry Pi Night Vision Camera enables the drone to capture high-quality images during the day and at night. We use Open-CV written in C++ for faster image processing. It would allow real-time computer vision in the UAV.</w:t>
       </w:r>
     </w:p>
     <w:p>
@@ -536,14 +633,13 @@
         <w:rPr>
           <w:bCs/>
         </w:rPr>
-        <w:t xml:space="preserve">In addition to Open-CV, the drone is equipped with YOLO (You only look once) algorithm for real time object detection using Machine Learning. This would allow the drone to be completely </w:t>
+        <w:t>In addition to Open-CV, the drone uses with YOLO (You only look once) algorithm for real-time object detection using Machine Learning. It would allow the drone to be fully autonomous since it would be able to recognize objects in the images of the camera and make movements according to the landscape</w:t>
       </w:r>
       <w:r>
         <w:rPr>
           <w:bCs/>
         </w:rPr>
-        <w:lastRenderedPageBreak/>
-        <w:t xml:space="preserve">autonomous since it would be able to recognize objects in the images of the camera and make movements according to the landscape. </w:t>
+        <w:t xml:space="preserve">. </w:t>
       </w:r>
     </w:p>
     <w:p>
@@ -572,7 +668,13 @@
         <w:rPr>
           <w:bCs/>
         </w:rPr>
-        <w:t xml:space="preserve">For a power efficiency the drone need to take the shortest possible path to complete its task. For this our drone is equipped with the most efficient path optimization algorithms. To visit all the desired location, the drone would use the Traveling salesman problem algorithm to find the shortest Hamiltonian path.  </w:t>
+        <w:t>The drone should take the shortest path to complete its task optimally. The drone ensures this with the most efficient path optimization algorithms. The drone would use the Traveling salesman problem algorithm to find the shortest Hamiltonian path</w:t>
+      </w:r>
+      <w:r>
+        <w:rPr>
+          <w:bCs/>
+        </w:rPr>
+        <w:t xml:space="preserve">.  </w:t>
       </w:r>
     </w:p>
     <w:p>
@@ -586,6 +688,7 @@
           <w:bCs/>
           <w:noProof/>
         </w:rPr>
+        <w:lastRenderedPageBreak/>
         <w:drawing>
           <wp:inline distT="0" distB="0" distL="0" distR="0" wp14:anchorId="46073515" wp14:editId="1D8C39A7">
             <wp:extent cx="5943600" cy="3325562"/>
@@ -647,13 +750,27 @@
         <w:rPr>
           <w:bCs/>
         </w:rPr>
-        <w:t>Now the drone has the shortest path(a) but the drone (in fixed wing mode) can’t completely follow the path generated by the previous algorithm. This occurs due to the speed of the drone and maximum turn angle of the drone. To get the final optimized path the drone would use the Band-Turn mechanism. This would help the drone to achieve a path in the image(b).</w:t>
-      </w:r>
+        <w:t xml:space="preserve">Now the drone has the shortest path(a), but the drone (in fixed-wing mode) can’t completely follow the path generated by the previous algorithm. It occurs due to the speed of the drone and the maximum turn angle of the drone. For final optimized path, the drone would use the Band-Turn mechanism. It would help the drone to achieve path in the image(b). </w:t>
+      </w:r>
+      <w:proofErr w:type="gramStart"/>
       <w:r>
         <w:rPr>
           <w:bCs/>
         </w:rPr>
-        <w:t xml:space="preserve"> Thus the drone would use this path to consume the minimum energy needed.</w:t>
+        <w:t>Thus</w:t>
+      </w:r>
+      <w:proofErr w:type="gramEnd"/>
+      <w:r>
+        <w:rPr>
+          <w:bCs/>
+        </w:rPr>
+        <w:t xml:space="preserve"> the drone would use this path to consume the minimum energy needed</w:t>
+      </w:r>
+      <w:r>
+        <w:rPr>
+          <w:bCs/>
+        </w:rPr>
+        <w:t>.</w:t>
       </w:r>
     </w:p>
     <w:p>
@@ -672,6 +789,7 @@
       </w:pPr>
     </w:p>
     <w:sectPr>
+      <w:type w:val="continuous"/>
       <w:pgSz w:w="12240" w:h="15840"/>
       <w:pgMar w:top="1440" w:right="1440" w:bottom="1440" w:left="1440" w:header="720" w:footer="720" w:gutter="0"/>
       <w:cols w:space="720"/>
@@ -682,7 +800,7 @@
 </file>
 
 <file path=word/numbering.xml><?xml version="1.0" encoding="utf-8"?>
-<w:numbering xmlns:wpc="http://schemas.microsoft.com/office/word/2010/wordprocessingCanvas" xmlns:cx="http://schemas.microsoft.com/office/drawing/2014/chartex" xmlns:mc="http://schemas.openxmlformats.org/markup-compatibility/2006" xmlns:o="urn:schemas-microsoft-com:office:office" xmlns:r="http://schemas.openxmlformats.org/officeDocument/2006/relationships" xmlns:m="http://schemas.openxmlformats.org/officeDocument/2006/math" xmlns:v="urn:schemas-microsoft-com:vml" xmlns:wp14="http://schemas.microsoft.com/office/word/2010/wordprocessingDrawing" xmlns:wp="http://schemas.openxmlformats.org/drawingml/2006/wordprocessingDrawing" xmlns:w10="urn:schemas-microsoft-com:office:word" xmlns:w="http://schemas.openxmlformats.org/wordprocessingml/2006/main" xmlns:w14="http://schemas.microsoft.com/office/word/2010/wordml" xmlns:w15="http://schemas.microsoft.com/office/word/2012/wordml" xmlns:w16se="http://schemas.microsoft.com/office/word/2015/wordml/symex" xmlns:wpg="http://schemas.microsoft.com/office/word/2010/wordprocessingGroup" xmlns:wpi="http://schemas.microsoft.com/office/word/2010/wordprocessingInk" xmlns:wne="http://schemas.microsoft.com/office/word/2006/wordml" xmlns:wps="http://schemas.microsoft.com/office/word/2010/wordprocessingShape" mc:Ignorable="w14 w15 w16se wp14">
+<w:numbering xmlns:wpc="http://schemas.microsoft.com/office/word/2010/wordprocessingCanvas" xmlns:cx="http://schemas.microsoft.com/office/drawing/2014/chartex" xmlns:cx1="http://schemas.microsoft.com/office/drawing/2015/9/8/chartex" xmlns:cx2="http://schemas.microsoft.com/office/drawing/2015/10/21/chartex" xmlns:cx3="http://schemas.microsoft.com/office/drawing/2016/5/9/chartex" xmlns:cx4="http://schemas.microsoft.com/office/drawing/2016/5/10/chartex" xmlns:cx5="http://schemas.microsoft.com/office/drawing/2016/5/11/chartex" xmlns:cx6="http://schemas.microsoft.com/office/drawing/2016/5/12/chartex" xmlns:cx7="http://schemas.microsoft.com/office/drawing/2016/5/13/chartex" xmlns:cx8="http://schemas.microsoft.com/office/drawing/2016/5/14/chartex" xmlns:mc="http://schemas.openxmlformats.org/markup-compatibility/2006" xmlns:aink="http://schemas.microsoft.com/office/drawing/2016/ink" xmlns:am3d="http://schemas.microsoft.com/office/drawing/2017/model3d" xmlns:o="urn:schemas-microsoft-com:office:office" xmlns:oel="http://schemas.microsoft.com/office/2019/extlst" xmlns:r="http://schemas.openxmlformats.org/officeDocument/2006/relationships" xmlns:m="http://schemas.openxmlformats.org/officeDocument/2006/math" xmlns:v="urn:schemas-microsoft-com:vml" xmlns:wp14="http://schemas.microsoft.com/office/word/2010/wordprocessingDrawing" xmlns:wp="http://schemas.openxmlformats.org/drawingml/2006/wordprocessingDrawing" xmlns:w10="urn:schemas-microsoft-com:office:word" xmlns:w="http://schemas.openxmlformats.org/wordprocessingml/2006/main" xmlns:w14="http://schemas.microsoft.com/office/word/2010/wordml" xmlns:w15="http://schemas.microsoft.com/office/word/2012/wordml" xmlns:w16cex="http://schemas.microsoft.com/office/word/2018/wordml/cex" xmlns:w16cid="http://schemas.microsoft.com/office/word/2016/wordml/cid" xmlns:w16="http://schemas.microsoft.com/office/word/2018/wordml" xmlns:w16sdtdh="http://schemas.microsoft.com/office/word/2020/wordml/sdtdatahash" xmlns:w16se="http://schemas.microsoft.com/office/word/2015/wordml/symex" xmlns:wpg="http://schemas.microsoft.com/office/word/2010/wordprocessingGroup" xmlns:wpi="http://schemas.microsoft.com/office/word/2010/wordprocessingInk" xmlns:wne="http://schemas.microsoft.com/office/word/2006/wordml" xmlns:wps="http://schemas.microsoft.com/office/word/2010/wordprocessingShape" mc:Ignorable="w14 w15 w16se w16cid w16 w16cex w16sdtdh wp14">
   <w:abstractNum w:abstractNumId="0" w15:restartNumberingAfterBreak="0">
     <w:nsid w:val="13090044"/>
     <w:multiLevelType w:val="hybridMultilevel"/>
@@ -773,6 +891,119 @@
     </w:lvl>
   </w:abstractNum>
   <w:abstractNum w:abstractNumId="1" w15:restartNumberingAfterBreak="0">
+    <w:nsid w:val="1A4510CA"/>
+    <w:multiLevelType w:val="multilevel"/>
+    <w:tmpl w:val="A47A7AB6"/>
+    <w:lvl w:ilvl="0">
+      <w:start w:val="1"/>
+      <w:numFmt w:val="decimal"/>
+      <w:lvlText w:val="%1."/>
+      <w:lvlJc w:val="left"/>
+      <w:pPr>
+        <w:tabs>
+          <w:tab w:val="num" w:pos="720"/>
+        </w:tabs>
+        <w:ind w:left="720" w:hanging="360"/>
+      </w:pPr>
+    </w:lvl>
+    <w:lvl w:ilvl="1" w:tentative="1">
+      <w:start w:val="1"/>
+      <w:numFmt w:val="decimal"/>
+      <w:lvlText w:val="%2."/>
+      <w:lvlJc w:val="left"/>
+      <w:pPr>
+        <w:tabs>
+          <w:tab w:val="num" w:pos="1440"/>
+        </w:tabs>
+        <w:ind w:left="1440" w:hanging="360"/>
+      </w:pPr>
+    </w:lvl>
+    <w:lvl w:ilvl="2" w:tentative="1">
+      <w:start w:val="1"/>
+      <w:numFmt w:val="decimal"/>
+      <w:lvlText w:val="%3."/>
+      <w:lvlJc w:val="left"/>
+      <w:pPr>
+        <w:tabs>
+          <w:tab w:val="num" w:pos="2160"/>
+        </w:tabs>
+        <w:ind w:left="2160" w:hanging="360"/>
+      </w:pPr>
+    </w:lvl>
+    <w:lvl w:ilvl="3" w:tentative="1">
+      <w:start w:val="1"/>
+      <w:numFmt w:val="decimal"/>
+      <w:lvlText w:val="%4."/>
+      <w:lvlJc w:val="left"/>
+      <w:pPr>
+        <w:tabs>
+          <w:tab w:val="num" w:pos="2880"/>
+        </w:tabs>
+        <w:ind w:left="2880" w:hanging="360"/>
+      </w:pPr>
+    </w:lvl>
+    <w:lvl w:ilvl="4" w:tentative="1">
+      <w:start w:val="1"/>
+      <w:numFmt w:val="decimal"/>
+      <w:lvlText w:val="%5."/>
+      <w:lvlJc w:val="left"/>
+      <w:pPr>
+        <w:tabs>
+          <w:tab w:val="num" w:pos="3600"/>
+        </w:tabs>
+        <w:ind w:left="3600" w:hanging="360"/>
+      </w:pPr>
+    </w:lvl>
+    <w:lvl w:ilvl="5" w:tentative="1">
+      <w:start w:val="1"/>
+      <w:numFmt w:val="decimal"/>
+      <w:lvlText w:val="%6."/>
+      <w:lvlJc w:val="left"/>
+      <w:pPr>
+        <w:tabs>
+          <w:tab w:val="num" w:pos="4320"/>
+        </w:tabs>
+        <w:ind w:left="4320" w:hanging="360"/>
+      </w:pPr>
+    </w:lvl>
+    <w:lvl w:ilvl="6" w:tentative="1">
+      <w:start w:val="1"/>
+      <w:numFmt w:val="decimal"/>
+      <w:lvlText w:val="%7."/>
+      <w:lvlJc w:val="left"/>
+      <w:pPr>
+        <w:tabs>
+          <w:tab w:val="num" w:pos="5040"/>
+        </w:tabs>
+        <w:ind w:left="5040" w:hanging="360"/>
+      </w:pPr>
+    </w:lvl>
+    <w:lvl w:ilvl="7" w:tentative="1">
+      <w:start w:val="1"/>
+      <w:numFmt w:val="decimal"/>
+      <w:lvlText w:val="%8."/>
+      <w:lvlJc w:val="left"/>
+      <w:pPr>
+        <w:tabs>
+          <w:tab w:val="num" w:pos="5760"/>
+        </w:tabs>
+        <w:ind w:left="5760" w:hanging="360"/>
+      </w:pPr>
+    </w:lvl>
+    <w:lvl w:ilvl="8" w:tentative="1">
+      <w:start w:val="1"/>
+      <w:numFmt w:val="decimal"/>
+      <w:lvlText w:val="%9."/>
+      <w:lvlJc w:val="left"/>
+      <w:pPr>
+        <w:tabs>
+          <w:tab w:val="num" w:pos="6480"/>
+        </w:tabs>
+        <w:ind w:left="6480" w:hanging="360"/>
+      </w:pPr>
+    </w:lvl>
+  </w:abstractNum>
+  <w:abstractNum w:abstractNumId="2" w15:restartNumberingAfterBreak="0">
     <w:nsid w:val="25804FDF"/>
     <w:multiLevelType w:val="hybridMultilevel"/>
     <w:tmpl w:val="3B6E66AC"/>
@@ -885,7 +1116,269 @@
       </w:rPr>
     </w:lvl>
   </w:abstractNum>
-  <w:abstractNum w:abstractNumId="2" w15:restartNumberingAfterBreak="0">
+  <w:abstractNum w:abstractNumId="3" w15:restartNumberingAfterBreak="0">
+    <w:nsid w:val="258F132F"/>
+    <w:multiLevelType w:val="multilevel"/>
+    <w:tmpl w:val="695E9504"/>
+    <w:lvl w:ilvl="0">
+      <w:start w:val="1"/>
+      <w:numFmt w:val="bullet"/>
+      <w:lvlText w:val=""/>
+      <w:lvlJc w:val="left"/>
+      <w:pPr>
+        <w:tabs>
+          <w:tab w:val="num" w:pos="720"/>
+        </w:tabs>
+        <w:ind w:left="720" w:hanging="360"/>
+      </w:pPr>
+      <w:rPr>
+        <w:rFonts w:ascii="Symbol" w:hAnsi="Symbol" w:hint="default"/>
+        <w:sz w:val="20"/>
+      </w:rPr>
+    </w:lvl>
+    <w:lvl w:ilvl="1" w:tentative="1">
+      <w:start w:val="1"/>
+      <w:numFmt w:val="bullet"/>
+      <w:lvlText w:val="o"/>
+      <w:lvlJc w:val="left"/>
+      <w:pPr>
+        <w:tabs>
+          <w:tab w:val="num" w:pos="1440"/>
+        </w:tabs>
+        <w:ind w:left="1440" w:hanging="360"/>
+      </w:pPr>
+      <w:rPr>
+        <w:rFonts w:ascii="Courier New" w:hAnsi="Courier New" w:hint="default"/>
+        <w:sz w:val="20"/>
+      </w:rPr>
+    </w:lvl>
+    <w:lvl w:ilvl="2" w:tentative="1">
+      <w:start w:val="1"/>
+      <w:numFmt w:val="bullet"/>
+      <w:lvlText w:val=""/>
+      <w:lvlJc w:val="left"/>
+      <w:pPr>
+        <w:tabs>
+          <w:tab w:val="num" w:pos="2160"/>
+        </w:tabs>
+        <w:ind w:left="2160" w:hanging="360"/>
+      </w:pPr>
+      <w:rPr>
+        <w:rFonts w:ascii="Wingdings" w:hAnsi="Wingdings" w:hint="default"/>
+        <w:sz w:val="20"/>
+      </w:rPr>
+    </w:lvl>
+    <w:lvl w:ilvl="3" w:tentative="1">
+      <w:start w:val="1"/>
+      <w:numFmt w:val="bullet"/>
+      <w:lvlText w:val=""/>
+      <w:lvlJc w:val="left"/>
+      <w:pPr>
+        <w:tabs>
+          <w:tab w:val="num" w:pos="2880"/>
+        </w:tabs>
+        <w:ind w:left="2880" w:hanging="360"/>
+      </w:pPr>
+      <w:rPr>
+        <w:rFonts w:ascii="Wingdings" w:hAnsi="Wingdings" w:hint="default"/>
+        <w:sz w:val="20"/>
+      </w:rPr>
+    </w:lvl>
+    <w:lvl w:ilvl="4" w:tentative="1">
+      <w:start w:val="1"/>
+      <w:numFmt w:val="bullet"/>
+      <w:lvlText w:val=""/>
+      <w:lvlJc w:val="left"/>
+      <w:pPr>
+        <w:tabs>
+          <w:tab w:val="num" w:pos="3600"/>
+        </w:tabs>
+        <w:ind w:left="3600" w:hanging="360"/>
+      </w:pPr>
+      <w:rPr>
+        <w:rFonts w:ascii="Wingdings" w:hAnsi="Wingdings" w:hint="default"/>
+        <w:sz w:val="20"/>
+      </w:rPr>
+    </w:lvl>
+    <w:lvl w:ilvl="5" w:tentative="1">
+      <w:start w:val="1"/>
+      <w:numFmt w:val="bullet"/>
+      <w:lvlText w:val=""/>
+      <w:lvlJc w:val="left"/>
+      <w:pPr>
+        <w:tabs>
+          <w:tab w:val="num" w:pos="4320"/>
+        </w:tabs>
+        <w:ind w:left="4320" w:hanging="360"/>
+      </w:pPr>
+      <w:rPr>
+        <w:rFonts w:ascii="Wingdings" w:hAnsi="Wingdings" w:hint="default"/>
+        <w:sz w:val="20"/>
+      </w:rPr>
+    </w:lvl>
+    <w:lvl w:ilvl="6" w:tentative="1">
+      <w:start w:val="1"/>
+      <w:numFmt w:val="bullet"/>
+      <w:lvlText w:val=""/>
+      <w:lvlJc w:val="left"/>
+      <w:pPr>
+        <w:tabs>
+          <w:tab w:val="num" w:pos="5040"/>
+        </w:tabs>
+        <w:ind w:left="5040" w:hanging="360"/>
+      </w:pPr>
+      <w:rPr>
+        <w:rFonts w:ascii="Wingdings" w:hAnsi="Wingdings" w:hint="default"/>
+        <w:sz w:val="20"/>
+      </w:rPr>
+    </w:lvl>
+    <w:lvl w:ilvl="7" w:tentative="1">
+      <w:start w:val="1"/>
+      <w:numFmt w:val="bullet"/>
+      <w:lvlText w:val=""/>
+      <w:lvlJc w:val="left"/>
+      <w:pPr>
+        <w:tabs>
+          <w:tab w:val="num" w:pos="5760"/>
+        </w:tabs>
+        <w:ind w:left="5760" w:hanging="360"/>
+      </w:pPr>
+      <w:rPr>
+        <w:rFonts w:ascii="Wingdings" w:hAnsi="Wingdings" w:hint="default"/>
+        <w:sz w:val="20"/>
+      </w:rPr>
+    </w:lvl>
+    <w:lvl w:ilvl="8" w:tentative="1">
+      <w:start w:val="1"/>
+      <w:numFmt w:val="bullet"/>
+      <w:lvlText w:val=""/>
+      <w:lvlJc w:val="left"/>
+      <w:pPr>
+        <w:tabs>
+          <w:tab w:val="num" w:pos="6480"/>
+        </w:tabs>
+        <w:ind w:left="6480" w:hanging="360"/>
+      </w:pPr>
+      <w:rPr>
+        <w:rFonts w:ascii="Wingdings" w:hAnsi="Wingdings" w:hint="default"/>
+        <w:sz w:val="20"/>
+      </w:rPr>
+    </w:lvl>
+  </w:abstractNum>
+  <w:abstractNum w:abstractNumId="4" w15:restartNumberingAfterBreak="0">
+    <w:nsid w:val="28394472"/>
+    <w:multiLevelType w:val="hybridMultilevel"/>
+    <w:tmpl w:val="032C2FA4"/>
+    <w:lvl w:ilvl="0" w:tplc="04090001">
+      <w:start w:val="1"/>
+      <w:numFmt w:val="bullet"/>
+      <w:lvlText w:val=""/>
+      <w:lvlJc w:val="left"/>
+      <w:pPr>
+        <w:ind w:left="720" w:hanging="360"/>
+      </w:pPr>
+      <w:rPr>
+        <w:rFonts w:ascii="Symbol" w:hAnsi="Symbol" w:hint="default"/>
+      </w:rPr>
+    </w:lvl>
+    <w:lvl w:ilvl="1" w:tplc="04090003" w:tentative="1">
+      <w:start w:val="1"/>
+      <w:numFmt w:val="bullet"/>
+      <w:lvlText w:val="o"/>
+      <w:lvlJc w:val="left"/>
+      <w:pPr>
+        <w:ind w:left="1440" w:hanging="360"/>
+      </w:pPr>
+      <w:rPr>
+        <w:rFonts w:ascii="Courier New" w:hAnsi="Courier New" w:cs="Courier New" w:hint="default"/>
+      </w:rPr>
+    </w:lvl>
+    <w:lvl w:ilvl="2" w:tplc="04090005" w:tentative="1">
+      <w:start w:val="1"/>
+      <w:numFmt w:val="bullet"/>
+      <w:lvlText w:val=""/>
+      <w:lvlJc w:val="left"/>
+      <w:pPr>
+        <w:ind w:left="2160" w:hanging="360"/>
+      </w:pPr>
+      <w:rPr>
+        <w:rFonts w:ascii="Wingdings" w:hAnsi="Wingdings" w:hint="default"/>
+      </w:rPr>
+    </w:lvl>
+    <w:lvl w:ilvl="3" w:tplc="04090001" w:tentative="1">
+      <w:start w:val="1"/>
+      <w:numFmt w:val="bullet"/>
+      <w:lvlText w:val=""/>
+      <w:lvlJc w:val="left"/>
+      <w:pPr>
+        <w:ind w:left="2880" w:hanging="360"/>
+      </w:pPr>
+      <w:rPr>
+        <w:rFonts w:ascii="Symbol" w:hAnsi="Symbol" w:hint="default"/>
+      </w:rPr>
+    </w:lvl>
+    <w:lvl w:ilvl="4" w:tplc="04090003" w:tentative="1">
+      <w:start w:val="1"/>
+      <w:numFmt w:val="bullet"/>
+      <w:lvlText w:val="o"/>
+      <w:lvlJc w:val="left"/>
+      <w:pPr>
+        <w:ind w:left="3600" w:hanging="360"/>
+      </w:pPr>
+      <w:rPr>
+        <w:rFonts w:ascii="Courier New" w:hAnsi="Courier New" w:cs="Courier New" w:hint="default"/>
+      </w:rPr>
+    </w:lvl>
+    <w:lvl w:ilvl="5" w:tplc="04090005" w:tentative="1">
+      <w:start w:val="1"/>
+      <w:numFmt w:val="bullet"/>
+      <w:lvlText w:val=""/>
+      <w:lvlJc w:val="left"/>
+      <w:pPr>
+        <w:ind w:left="4320" w:hanging="360"/>
+      </w:pPr>
+      <w:rPr>
+        <w:rFonts w:ascii="Wingdings" w:hAnsi="Wingdings" w:hint="default"/>
+      </w:rPr>
+    </w:lvl>
+    <w:lvl w:ilvl="6" w:tplc="04090001" w:tentative="1">
+      <w:start w:val="1"/>
+      <w:numFmt w:val="bullet"/>
+      <w:lvlText w:val=""/>
+      <w:lvlJc w:val="left"/>
+      <w:pPr>
+        <w:ind w:left="5040" w:hanging="360"/>
+      </w:pPr>
+      <w:rPr>
+        <w:rFonts w:ascii="Symbol" w:hAnsi="Symbol" w:hint="default"/>
+      </w:rPr>
+    </w:lvl>
+    <w:lvl w:ilvl="7" w:tplc="04090003" w:tentative="1">
+      <w:start w:val="1"/>
+      <w:numFmt w:val="bullet"/>
+      <w:lvlText w:val="o"/>
+      <w:lvlJc w:val="left"/>
+      <w:pPr>
+        <w:ind w:left="5760" w:hanging="360"/>
+      </w:pPr>
+      <w:rPr>
+        <w:rFonts w:ascii="Courier New" w:hAnsi="Courier New" w:cs="Courier New" w:hint="default"/>
+      </w:rPr>
+    </w:lvl>
+    <w:lvl w:ilvl="8" w:tplc="04090005" w:tentative="1">
+      <w:start w:val="1"/>
+      <w:numFmt w:val="bullet"/>
+      <w:lvlText w:val=""/>
+      <w:lvlJc w:val="left"/>
+      <w:pPr>
+        <w:ind w:left="6480" w:hanging="360"/>
+      </w:pPr>
+      <w:rPr>
+        <w:rFonts w:ascii="Wingdings" w:hAnsi="Wingdings" w:hint="default"/>
+      </w:rPr>
+    </w:lvl>
+  </w:abstractNum>
+  <w:abstractNum w:abstractNumId="5" w15:restartNumberingAfterBreak="0">
     <w:nsid w:val="41884DA9"/>
     <w:multiLevelType w:val="hybridMultilevel"/>
     <w:tmpl w:val="1BEEC6D6"/>
@@ -895,7 +1388,7 @@
       <w:lvlText w:val="%1."/>
       <w:lvlJc w:val="left"/>
       <w:pPr>
-        <w:ind w:left="2160" w:hanging="360"/>
+        <w:ind w:left="1130" w:hanging="360"/>
       </w:pPr>
     </w:lvl>
     <w:lvl w:ilvl="1" w:tplc="04090019" w:tentative="1">
@@ -904,7 +1397,7 @@
       <w:lvlText w:val="%2."/>
       <w:lvlJc w:val="left"/>
       <w:pPr>
-        <w:ind w:left="2880" w:hanging="360"/>
+        <w:ind w:left="1850" w:hanging="360"/>
       </w:pPr>
     </w:lvl>
     <w:lvl w:ilvl="2" w:tplc="0409001B" w:tentative="1">
@@ -913,7 +1406,7 @@
       <w:lvlText w:val="%3."/>
       <w:lvlJc w:val="right"/>
       <w:pPr>
-        <w:ind w:left="3600" w:hanging="180"/>
+        <w:ind w:left="2570" w:hanging="180"/>
       </w:pPr>
     </w:lvl>
     <w:lvl w:ilvl="3" w:tplc="0409000F" w:tentative="1">
@@ -922,7 +1415,7 @@
       <w:lvlText w:val="%4."/>
       <w:lvlJc w:val="left"/>
       <w:pPr>
-        <w:ind w:left="4320" w:hanging="360"/>
+        <w:ind w:left="3290" w:hanging="360"/>
       </w:pPr>
     </w:lvl>
     <w:lvl w:ilvl="4" w:tplc="04090019" w:tentative="1">
@@ -931,7 +1424,7 @@
       <w:lvlText w:val="%5."/>
       <w:lvlJc w:val="left"/>
       <w:pPr>
-        <w:ind w:left="5040" w:hanging="360"/>
+        <w:ind w:left="4010" w:hanging="360"/>
       </w:pPr>
     </w:lvl>
     <w:lvl w:ilvl="5" w:tplc="0409001B" w:tentative="1">
@@ -940,7 +1433,7 @@
       <w:lvlText w:val="%6."/>
       <w:lvlJc w:val="right"/>
       <w:pPr>
-        <w:ind w:left="5760" w:hanging="180"/>
+        <w:ind w:left="4730" w:hanging="180"/>
       </w:pPr>
     </w:lvl>
     <w:lvl w:ilvl="6" w:tplc="0409000F" w:tentative="1">
@@ -949,7 +1442,7 @@
       <w:lvlText w:val="%7."/>
       <w:lvlJc w:val="left"/>
       <w:pPr>
-        <w:ind w:left="6480" w:hanging="360"/>
+        <w:ind w:left="5450" w:hanging="360"/>
       </w:pPr>
     </w:lvl>
     <w:lvl w:ilvl="7" w:tplc="04090019" w:tentative="1">
@@ -958,7 +1451,7 @@
       <w:lvlText w:val="%8."/>
       <w:lvlJc w:val="left"/>
       <w:pPr>
-        <w:ind w:left="7200" w:hanging="360"/>
+        <w:ind w:left="6170" w:hanging="360"/>
       </w:pPr>
     </w:lvl>
     <w:lvl w:ilvl="8" w:tplc="0409001B" w:tentative="1">
@@ -967,11 +1460,237 @@
       <w:lvlText w:val="%9."/>
       <w:lvlJc w:val="right"/>
       <w:pPr>
-        <w:ind w:left="7920" w:hanging="180"/>
+        <w:ind w:left="6890" w:hanging="180"/>
       </w:pPr>
     </w:lvl>
   </w:abstractNum>
-  <w:abstractNum w:abstractNumId="3" w15:restartNumberingAfterBreak="0">
+  <w:abstractNum w:abstractNumId="6" w15:restartNumberingAfterBreak="0">
+    <w:nsid w:val="44C45E95"/>
+    <w:multiLevelType w:val="hybridMultilevel"/>
+    <w:tmpl w:val="69CC33EC"/>
+    <w:lvl w:ilvl="0" w:tplc="04090001">
+      <w:start w:val="1"/>
+      <w:numFmt w:val="bullet"/>
+      <w:lvlText w:val=""/>
+      <w:lvlJc w:val="left"/>
+      <w:pPr>
+        <w:ind w:left="720" w:hanging="360"/>
+      </w:pPr>
+      <w:rPr>
+        <w:rFonts w:ascii="Symbol" w:hAnsi="Symbol" w:hint="default"/>
+      </w:rPr>
+    </w:lvl>
+    <w:lvl w:ilvl="1" w:tplc="04090003" w:tentative="1">
+      <w:start w:val="1"/>
+      <w:numFmt w:val="bullet"/>
+      <w:lvlText w:val="o"/>
+      <w:lvlJc w:val="left"/>
+      <w:pPr>
+        <w:ind w:left="1440" w:hanging="360"/>
+      </w:pPr>
+      <w:rPr>
+        <w:rFonts w:ascii="Courier New" w:hAnsi="Courier New" w:cs="Courier New" w:hint="default"/>
+      </w:rPr>
+    </w:lvl>
+    <w:lvl w:ilvl="2" w:tplc="04090005" w:tentative="1">
+      <w:start w:val="1"/>
+      <w:numFmt w:val="bullet"/>
+      <w:lvlText w:val=""/>
+      <w:lvlJc w:val="left"/>
+      <w:pPr>
+        <w:ind w:left="2160" w:hanging="360"/>
+      </w:pPr>
+      <w:rPr>
+        <w:rFonts w:ascii="Wingdings" w:hAnsi="Wingdings" w:hint="default"/>
+      </w:rPr>
+    </w:lvl>
+    <w:lvl w:ilvl="3" w:tplc="04090001" w:tentative="1">
+      <w:start w:val="1"/>
+      <w:numFmt w:val="bullet"/>
+      <w:lvlText w:val=""/>
+      <w:lvlJc w:val="left"/>
+      <w:pPr>
+        <w:ind w:left="2880" w:hanging="360"/>
+      </w:pPr>
+      <w:rPr>
+        <w:rFonts w:ascii="Symbol" w:hAnsi="Symbol" w:hint="default"/>
+      </w:rPr>
+    </w:lvl>
+    <w:lvl w:ilvl="4" w:tplc="04090003" w:tentative="1">
+      <w:start w:val="1"/>
+      <w:numFmt w:val="bullet"/>
+      <w:lvlText w:val="o"/>
+      <w:lvlJc w:val="left"/>
+      <w:pPr>
+        <w:ind w:left="3600" w:hanging="360"/>
+      </w:pPr>
+      <w:rPr>
+        <w:rFonts w:ascii="Courier New" w:hAnsi="Courier New" w:cs="Courier New" w:hint="default"/>
+      </w:rPr>
+    </w:lvl>
+    <w:lvl w:ilvl="5" w:tplc="04090005" w:tentative="1">
+      <w:start w:val="1"/>
+      <w:numFmt w:val="bullet"/>
+      <w:lvlText w:val=""/>
+      <w:lvlJc w:val="left"/>
+      <w:pPr>
+        <w:ind w:left="4320" w:hanging="360"/>
+      </w:pPr>
+      <w:rPr>
+        <w:rFonts w:ascii="Wingdings" w:hAnsi="Wingdings" w:hint="default"/>
+      </w:rPr>
+    </w:lvl>
+    <w:lvl w:ilvl="6" w:tplc="04090001" w:tentative="1">
+      <w:start w:val="1"/>
+      <w:numFmt w:val="bullet"/>
+      <w:lvlText w:val=""/>
+      <w:lvlJc w:val="left"/>
+      <w:pPr>
+        <w:ind w:left="5040" w:hanging="360"/>
+      </w:pPr>
+      <w:rPr>
+        <w:rFonts w:ascii="Symbol" w:hAnsi="Symbol" w:hint="default"/>
+      </w:rPr>
+    </w:lvl>
+    <w:lvl w:ilvl="7" w:tplc="04090003" w:tentative="1">
+      <w:start w:val="1"/>
+      <w:numFmt w:val="bullet"/>
+      <w:lvlText w:val="o"/>
+      <w:lvlJc w:val="left"/>
+      <w:pPr>
+        <w:ind w:left="5760" w:hanging="360"/>
+      </w:pPr>
+      <w:rPr>
+        <w:rFonts w:ascii="Courier New" w:hAnsi="Courier New" w:cs="Courier New" w:hint="default"/>
+      </w:rPr>
+    </w:lvl>
+    <w:lvl w:ilvl="8" w:tplc="04090005" w:tentative="1">
+      <w:start w:val="1"/>
+      <w:numFmt w:val="bullet"/>
+      <w:lvlText w:val=""/>
+      <w:lvlJc w:val="left"/>
+      <w:pPr>
+        <w:ind w:left="6480" w:hanging="360"/>
+      </w:pPr>
+      <w:rPr>
+        <w:rFonts w:ascii="Wingdings" w:hAnsi="Wingdings" w:hint="default"/>
+      </w:rPr>
+    </w:lvl>
+  </w:abstractNum>
+  <w:abstractNum w:abstractNumId="7" w15:restartNumberingAfterBreak="0">
+    <w:nsid w:val="460F7528"/>
+    <w:multiLevelType w:val="hybridMultilevel"/>
+    <w:tmpl w:val="9FD08EEE"/>
+    <w:lvl w:ilvl="0" w:tplc="04090001">
+      <w:start w:val="1"/>
+      <w:numFmt w:val="bullet"/>
+      <w:lvlText w:val=""/>
+      <w:lvlJc w:val="left"/>
+      <w:pPr>
+        <w:ind w:left="720" w:hanging="360"/>
+      </w:pPr>
+      <w:rPr>
+        <w:rFonts w:ascii="Symbol" w:hAnsi="Symbol" w:hint="default"/>
+      </w:rPr>
+    </w:lvl>
+    <w:lvl w:ilvl="1" w:tplc="04090003" w:tentative="1">
+      <w:start w:val="1"/>
+      <w:numFmt w:val="bullet"/>
+      <w:lvlText w:val="o"/>
+      <w:lvlJc w:val="left"/>
+      <w:pPr>
+        <w:ind w:left="1440" w:hanging="360"/>
+      </w:pPr>
+      <w:rPr>
+        <w:rFonts w:ascii="Courier New" w:hAnsi="Courier New" w:cs="Courier New" w:hint="default"/>
+      </w:rPr>
+    </w:lvl>
+    <w:lvl w:ilvl="2" w:tplc="04090005" w:tentative="1">
+      <w:start w:val="1"/>
+      <w:numFmt w:val="bullet"/>
+      <w:lvlText w:val=""/>
+      <w:lvlJc w:val="left"/>
+      <w:pPr>
+        <w:ind w:left="2160" w:hanging="360"/>
+      </w:pPr>
+      <w:rPr>
+        <w:rFonts w:ascii="Wingdings" w:hAnsi="Wingdings" w:hint="default"/>
+      </w:rPr>
+    </w:lvl>
+    <w:lvl w:ilvl="3" w:tplc="04090001" w:tentative="1">
+      <w:start w:val="1"/>
+      <w:numFmt w:val="bullet"/>
+      <w:lvlText w:val=""/>
+      <w:lvlJc w:val="left"/>
+      <w:pPr>
+        <w:ind w:left="2880" w:hanging="360"/>
+      </w:pPr>
+      <w:rPr>
+        <w:rFonts w:ascii="Symbol" w:hAnsi="Symbol" w:hint="default"/>
+      </w:rPr>
+    </w:lvl>
+    <w:lvl w:ilvl="4" w:tplc="04090003" w:tentative="1">
+      <w:start w:val="1"/>
+      <w:numFmt w:val="bullet"/>
+      <w:lvlText w:val="o"/>
+      <w:lvlJc w:val="left"/>
+      <w:pPr>
+        <w:ind w:left="3600" w:hanging="360"/>
+      </w:pPr>
+      <w:rPr>
+        <w:rFonts w:ascii="Courier New" w:hAnsi="Courier New" w:cs="Courier New" w:hint="default"/>
+      </w:rPr>
+    </w:lvl>
+    <w:lvl w:ilvl="5" w:tplc="04090005" w:tentative="1">
+      <w:start w:val="1"/>
+      <w:numFmt w:val="bullet"/>
+      <w:lvlText w:val=""/>
+      <w:lvlJc w:val="left"/>
+      <w:pPr>
+        <w:ind w:left="4320" w:hanging="360"/>
+      </w:pPr>
+      <w:rPr>
+        <w:rFonts w:ascii="Wingdings" w:hAnsi="Wingdings" w:hint="default"/>
+      </w:rPr>
+    </w:lvl>
+    <w:lvl w:ilvl="6" w:tplc="04090001" w:tentative="1">
+      <w:start w:val="1"/>
+      <w:numFmt w:val="bullet"/>
+      <w:lvlText w:val=""/>
+      <w:lvlJc w:val="left"/>
+      <w:pPr>
+        <w:ind w:left="5040" w:hanging="360"/>
+      </w:pPr>
+      <w:rPr>
+        <w:rFonts w:ascii="Symbol" w:hAnsi="Symbol" w:hint="default"/>
+      </w:rPr>
+    </w:lvl>
+    <w:lvl w:ilvl="7" w:tplc="04090003" w:tentative="1">
+      <w:start w:val="1"/>
+      <w:numFmt w:val="bullet"/>
+      <w:lvlText w:val="o"/>
+      <w:lvlJc w:val="left"/>
+      <w:pPr>
+        <w:ind w:left="5760" w:hanging="360"/>
+      </w:pPr>
+      <w:rPr>
+        <w:rFonts w:ascii="Courier New" w:hAnsi="Courier New" w:cs="Courier New" w:hint="default"/>
+      </w:rPr>
+    </w:lvl>
+    <w:lvl w:ilvl="8" w:tplc="04090005" w:tentative="1">
+      <w:start w:val="1"/>
+      <w:numFmt w:val="bullet"/>
+      <w:lvlText w:val=""/>
+      <w:lvlJc w:val="left"/>
+      <w:pPr>
+        <w:ind w:left="6480" w:hanging="360"/>
+      </w:pPr>
+      <w:rPr>
+        <w:rFonts w:ascii="Wingdings" w:hAnsi="Wingdings" w:hint="default"/>
+      </w:rPr>
+    </w:lvl>
+  </w:abstractNum>
+  <w:abstractNum w:abstractNumId="8" w15:restartNumberingAfterBreak="0">
     <w:nsid w:val="46446B33"/>
     <w:multiLevelType w:val="hybridMultilevel"/>
     <w:tmpl w:val="85BE364E"/>
@@ -981,7 +1700,7 @@
       <w:lvlText w:val="%1."/>
       <w:lvlJc w:val="left"/>
       <w:pPr>
-        <w:ind w:left="2160" w:hanging="360"/>
+        <w:ind w:left="1130" w:hanging="360"/>
       </w:pPr>
     </w:lvl>
     <w:lvl w:ilvl="1" w:tplc="04090019" w:tentative="1">
@@ -990,7 +1709,7 @@
       <w:lvlText w:val="%2."/>
       <w:lvlJc w:val="left"/>
       <w:pPr>
-        <w:ind w:left="2880" w:hanging="360"/>
+        <w:ind w:left="1850" w:hanging="360"/>
       </w:pPr>
     </w:lvl>
     <w:lvl w:ilvl="2" w:tplc="0409001B" w:tentative="1">
@@ -999,7 +1718,7 @@
       <w:lvlText w:val="%3."/>
       <w:lvlJc w:val="right"/>
       <w:pPr>
-        <w:ind w:left="3600" w:hanging="180"/>
+        <w:ind w:left="2570" w:hanging="180"/>
       </w:pPr>
     </w:lvl>
     <w:lvl w:ilvl="3" w:tplc="0409000F" w:tentative="1">
@@ -1008,7 +1727,7 @@
       <w:lvlText w:val="%4."/>
       <w:lvlJc w:val="left"/>
       <w:pPr>
-        <w:ind w:left="4320" w:hanging="360"/>
+        <w:ind w:left="3290" w:hanging="360"/>
       </w:pPr>
     </w:lvl>
     <w:lvl w:ilvl="4" w:tplc="04090019" w:tentative="1">
@@ -1017,7 +1736,7 @@
       <w:lvlText w:val="%5."/>
       <w:lvlJc w:val="left"/>
       <w:pPr>
-        <w:ind w:left="5040" w:hanging="360"/>
+        <w:ind w:left="4010" w:hanging="360"/>
       </w:pPr>
     </w:lvl>
     <w:lvl w:ilvl="5" w:tplc="0409001B" w:tentative="1">
@@ -1026,7 +1745,7 @@
       <w:lvlText w:val="%6."/>
       <w:lvlJc w:val="right"/>
       <w:pPr>
-        <w:ind w:left="5760" w:hanging="180"/>
+        <w:ind w:left="4730" w:hanging="180"/>
       </w:pPr>
     </w:lvl>
     <w:lvl w:ilvl="6" w:tplc="0409000F" w:tentative="1">
@@ -1035,7 +1754,7 @@
       <w:lvlText w:val="%7."/>
       <w:lvlJc w:val="left"/>
       <w:pPr>
-        <w:ind w:left="6480" w:hanging="360"/>
+        <w:ind w:left="5450" w:hanging="360"/>
       </w:pPr>
     </w:lvl>
     <w:lvl w:ilvl="7" w:tplc="04090019" w:tentative="1">
@@ -1044,7 +1763,7 @@
       <w:lvlText w:val="%8."/>
       <w:lvlJc w:val="left"/>
       <w:pPr>
-        <w:ind w:left="7200" w:hanging="360"/>
+        <w:ind w:left="6170" w:hanging="360"/>
       </w:pPr>
     </w:lvl>
     <w:lvl w:ilvl="8" w:tplc="0409001B" w:tentative="1">
@@ -1053,11 +1772,160 @@
       <w:lvlText w:val="%9."/>
       <w:lvlJc w:val="right"/>
       <w:pPr>
-        <w:ind w:left="7920" w:hanging="180"/>
+        <w:ind w:left="6890" w:hanging="180"/>
       </w:pPr>
     </w:lvl>
   </w:abstractNum>
-  <w:abstractNum w:abstractNumId="4" w15:restartNumberingAfterBreak="0">
+  <w:abstractNum w:abstractNumId="9" w15:restartNumberingAfterBreak="0">
+    <w:nsid w:val="4FBE6848"/>
+    <w:multiLevelType w:val="multilevel"/>
+    <w:tmpl w:val="ADE6070C"/>
+    <w:lvl w:ilvl="0">
+      <w:start w:val="1"/>
+      <w:numFmt w:val="bullet"/>
+      <w:lvlText w:val=""/>
+      <w:lvlJc w:val="left"/>
+      <w:pPr>
+        <w:tabs>
+          <w:tab w:val="num" w:pos="720"/>
+        </w:tabs>
+        <w:ind w:left="720" w:hanging="360"/>
+      </w:pPr>
+      <w:rPr>
+        <w:rFonts w:ascii="Symbol" w:hAnsi="Symbol" w:hint="default"/>
+        <w:sz w:val="20"/>
+      </w:rPr>
+    </w:lvl>
+    <w:lvl w:ilvl="1" w:tentative="1">
+      <w:start w:val="1"/>
+      <w:numFmt w:val="bullet"/>
+      <w:lvlText w:val="o"/>
+      <w:lvlJc w:val="left"/>
+      <w:pPr>
+        <w:tabs>
+          <w:tab w:val="num" w:pos="1440"/>
+        </w:tabs>
+        <w:ind w:left="1440" w:hanging="360"/>
+      </w:pPr>
+      <w:rPr>
+        <w:rFonts w:ascii="Courier New" w:hAnsi="Courier New" w:hint="default"/>
+        <w:sz w:val="20"/>
+      </w:rPr>
+    </w:lvl>
+    <w:lvl w:ilvl="2" w:tentative="1">
+      <w:start w:val="1"/>
+      <w:numFmt w:val="bullet"/>
+      <w:lvlText w:val=""/>
+      <w:lvlJc w:val="left"/>
+      <w:pPr>
+        <w:tabs>
+          <w:tab w:val="num" w:pos="2160"/>
+        </w:tabs>
+        <w:ind w:left="2160" w:hanging="360"/>
+      </w:pPr>
+      <w:rPr>
+        <w:rFonts w:ascii="Wingdings" w:hAnsi="Wingdings" w:hint="default"/>
+        <w:sz w:val="20"/>
+      </w:rPr>
+    </w:lvl>
+    <w:lvl w:ilvl="3" w:tentative="1">
+      <w:start w:val="1"/>
+      <w:numFmt w:val="bullet"/>
+      <w:lvlText w:val=""/>
+      <w:lvlJc w:val="left"/>
+      <w:pPr>
+        <w:tabs>
+          <w:tab w:val="num" w:pos="2880"/>
+        </w:tabs>
+        <w:ind w:left="2880" w:hanging="360"/>
+      </w:pPr>
+      <w:rPr>
+        <w:rFonts w:ascii="Wingdings" w:hAnsi="Wingdings" w:hint="default"/>
+        <w:sz w:val="20"/>
+      </w:rPr>
+    </w:lvl>
+    <w:lvl w:ilvl="4" w:tentative="1">
+      <w:start w:val="1"/>
+      <w:numFmt w:val="bullet"/>
+      <w:lvlText w:val=""/>
+      <w:lvlJc w:val="left"/>
+      <w:pPr>
+        <w:tabs>
+          <w:tab w:val="num" w:pos="3600"/>
+        </w:tabs>
+        <w:ind w:left="3600" w:hanging="360"/>
+      </w:pPr>
+      <w:rPr>
+        <w:rFonts w:ascii="Wingdings" w:hAnsi="Wingdings" w:hint="default"/>
+        <w:sz w:val="20"/>
+      </w:rPr>
+    </w:lvl>
+    <w:lvl w:ilvl="5" w:tentative="1">
+      <w:start w:val="1"/>
+      <w:numFmt w:val="bullet"/>
+      <w:lvlText w:val=""/>
+      <w:lvlJc w:val="left"/>
+      <w:pPr>
+        <w:tabs>
+          <w:tab w:val="num" w:pos="4320"/>
+        </w:tabs>
+        <w:ind w:left="4320" w:hanging="360"/>
+      </w:pPr>
+      <w:rPr>
+        <w:rFonts w:ascii="Wingdings" w:hAnsi="Wingdings" w:hint="default"/>
+        <w:sz w:val="20"/>
+      </w:rPr>
+    </w:lvl>
+    <w:lvl w:ilvl="6" w:tentative="1">
+      <w:start w:val="1"/>
+      <w:numFmt w:val="bullet"/>
+      <w:lvlText w:val=""/>
+      <w:lvlJc w:val="left"/>
+      <w:pPr>
+        <w:tabs>
+          <w:tab w:val="num" w:pos="5040"/>
+        </w:tabs>
+        <w:ind w:left="5040" w:hanging="360"/>
+      </w:pPr>
+      <w:rPr>
+        <w:rFonts w:ascii="Wingdings" w:hAnsi="Wingdings" w:hint="default"/>
+        <w:sz w:val="20"/>
+      </w:rPr>
+    </w:lvl>
+    <w:lvl w:ilvl="7" w:tentative="1">
+      <w:start w:val="1"/>
+      <w:numFmt w:val="bullet"/>
+      <w:lvlText w:val=""/>
+      <w:lvlJc w:val="left"/>
+      <w:pPr>
+        <w:tabs>
+          <w:tab w:val="num" w:pos="5760"/>
+        </w:tabs>
+        <w:ind w:left="5760" w:hanging="360"/>
+      </w:pPr>
+      <w:rPr>
+        <w:rFonts w:ascii="Wingdings" w:hAnsi="Wingdings" w:hint="default"/>
+        <w:sz w:val="20"/>
+      </w:rPr>
+    </w:lvl>
+    <w:lvl w:ilvl="8" w:tentative="1">
+      <w:start w:val="1"/>
+      <w:numFmt w:val="bullet"/>
+      <w:lvlText w:val=""/>
+      <w:lvlJc w:val="left"/>
+      <w:pPr>
+        <w:tabs>
+          <w:tab w:val="num" w:pos="6480"/>
+        </w:tabs>
+        <w:ind w:left="6480" w:hanging="360"/>
+      </w:pPr>
+      <w:rPr>
+        <w:rFonts w:ascii="Wingdings" w:hAnsi="Wingdings" w:hint="default"/>
+        <w:sz w:val="20"/>
+      </w:rPr>
+    </w:lvl>
+  </w:abstractNum>
+  <w:abstractNum w:abstractNumId="10" w15:restartNumberingAfterBreak="0">
     <w:nsid w:val="55F86097"/>
     <w:multiLevelType w:val="hybridMultilevel"/>
     <w:tmpl w:val="9E48B9F0"/>
@@ -1143,26 +2011,660 @@
       </w:pPr>
     </w:lvl>
   </w:abstractNum>
-  <w:num w:numId="1">
+  <w:abstractNum w:abstractNumId="11" w15:restartNumberingAfterBreak="0">
+    <w:nsid w:val="60A441BB"/>
+    <w:multiLevelType w:val="multilevel"/>
+    <w:tmpl w:val="C5C6D186"/>
+    <w:lvl w:ilvl="0">
+      <w:start w:val="1"/>
+      <w:numFmt w:val="bullet"/>
+      <w:lvlText w:val=""/>
+      <w:lvlJc w:val="left"/>
+      <w:pPr>
+        <w:tabs>
+          <w:tab w:val="num" w:pos="720"/>
+        </w:tabs>
+        <w:ind w:left="720" w:hanging="360"/>
+      </w:pPr>
+      <w:rPr>
+        <w:rFonts w:ascii="Symbol" w:hAnsi="Symbol" w:hint="default"/>
+        <w:sz w:val="20"/>
+      </w:rPr>
+    </w:lvl>
+    <w:lvl w:ilvl="1" w:tentative="1">
+      <w:start w:val="1"/>
+      <w:numFmt w:val="bullet"/>
+      <w:lvlText w:val="o"/>
+      <w:lvlJc w:val="left"/>
+      <w:pPr>
+        <w:tabs>
+          <w:tab w:val="num" w:pos="1440"/>
+        </w:tabs>
+        <w:ind w:left="1440" w:hanging="360"/>
+      </w:pPr>
+      <w:rPr>
+        <w:rFonts w:ascii="Courier New" w:hAnsi="Courier New" w:hint="default"/>
+        <w:sz w:val="20"/>
+      </w:rPr>
+    </w:lvl>
+    <w:lvl w:ilvl="2" w:tentative="1">
+      <w:start w:val="1"/>
+      <w:numFmt w:val="bullet"/>
+      <w:lvlText w:val=""/>
+      <w:lvlJc w:val="left"/>
+      <w:pPr>
+        <w:tabs>
+          <w:tab w:val="num" w:pos="2160"/>
+        </w:tabs>
+        <w:ind w:left="2160" w:hanging="360"/>
+      </w:pPr>
+      <w:rPr>
+        <w:rFonts w:ascii="Wingdings" w:hAnsi="Wingdings" w:hint="default"/>
+        <w:sz w:val="20"/>
+      </w:rPr>
+    </w:lvl>
+    <w:lvl w:ilvl="3" w:tentative="1">
+      <w:start w:val="1"/>
+      <w:numFmt w:val="bullet"/>
+      <w:lvlText w:val=""/>
+      <w:lvlJc w:val="left"/>
+      <w:pPr>
+        <w:tabs>
+          <w:tab w:val="num" w:pos="2880"/>
+        </w:tabs>
+        <w:ind w:left="2880" w:hanging="360"/>
+      </w:pPr>
+      <w:rPr>
+        <w:rFonts w:ascii="Wingdings" w:hAnsi="Wingdings" w:hint="default"/>
+        <w:sz w:val="20"/>
+      </w:rPr>
+    </w:lvl>
+    <w:lvl w:ilvl="4" w:tentative="1">
+      <w:start w:val="1"/>
+      <w:numFmt w:val="bullet"/>
+      <w:lvlText w:val=""/>
+      <w:lvlJc w:val="left"/>
+      <w:pPr>
+        <w:tabs>
+          <w:tab w:val="num" w:pos="3600"/>
+        </w:tabs>
+        <w:ind w:left="3600" w:hanging="360"/>
+      </w:pPr>
+      <w:rPr>
+        <w:rFonts w:ascii="Wingdings" w:hAnsi="Wingdings" w:hint="default"/>
+        <w:sz w:val="20"/>
+      </w:rPr>
+    </w:lvl>
+    <w:lvl w:ilvl="5" w:tentative="1">
+      <w:start w:val="1"/>
+      <w:numFmt w:val="bullet"/>
+      <w:lvlText w:val=""/>
+      <w:lvlJc w:val="left"/>
+      <w:pPr>
+        <w:tabs>
+          <w:tab w:val="num" w:pos="4320"/>
+        </w:tabs>
+        <w:ind w:left="4320" w:hanging="360"/>
+      </w:pPr>
+      <w:rPr>
+        <w:rFonts w:ascii="Wingdings" w:hAnsi="Wingdings" w:hint="default"/>
+        <w:sz w:val="20"/>
+      </w:rPr>
+    </w:lvl>
+    <w:lvl w:ilvl="6" w:tentative="1">
+      <w:start w:val="1"/>
+      <w:numFmt w:val="bullet"/>
+      <w:lvlText w:val=""/>
+      <w:lvlJc w:val="left"/>
+      <w:pPr>
+        <w:tabs>
+          <w:tab w:val="num" w:pos="5040"/>
+        </w:tabs>
+        <w:ind w:left="5040" w:hanging="360"/>
+      </w:pPr>
+      <w:rPr>
+        <w:rFonts w:ascii="Wingdings" w:hAnsi="Wingdings" w:hint="default"/>
+        <w:sz w:val="20"/>
+      </w:rPr>
+    </w:lvl>
+    <w:lvl w:ilvl="7" w:tentative="1">
+      <w:start w:val="1"/>
+      <w:numFmt w:val="bullet"/>
+      <w:lvlText w:val=""/>
+      <w:lvlJc w:val="left"/>
+      <w:pPr>
+        <w:tabs>
+          <w:tab w:val="num" w:pos="5760"/>
+        </w:tabs>
+        <w:ind w:left="5760" w:hanging="360"/>
+      </w:pPr>
+      <w:rPr>
+        <w:rFonts w:ascii="Wingdings" w:hAnsi="Wingdings" w:hint="default"/>
+        <w:sz w:val="20"/>
+      </w:rPr>
+    </w:lvl>
+    <w:lvl w:ilvl="8" w:tentative="1">
+      <w:start w:val="1"/>
+      <w:numFmt w:val="bullet"/>
+      <w:lvlText w:val=""/>
+      <w:lvlJc w:val="left"/>
+      <w:pPr>
+        <w:tabs>
+          <w:tab w:val="num" w:pos="6480"/>
+        </w:tabs>
+        <w:ind w:left="6480" w:hanging="360"/>
+      </w:pPr>
+      <w:rPr>
+        <w:rFonts w:ascii="Wingdings" w:hAnsi="Wingdings" w:hint="default"/>
+        <w:sz w:val="20"/>
+      </w:rPr>
+    </w:lvl>
+  </w:abstractNum>
+  <w:abstractNum w:abstractNumId="12" w15:restartNumberingAfterBreak="0">
+    <w:nsid w:val="644C0FF7"/>
+    <w:multiLevelType w:val="multilevel"/>
+    <w:tmpl w:val="6D6AE5D8"/>
+    <w:lvl w:ilvl="0">
+      <w:start w:val="1"/>
+      <w:numFmt w:val="decimal"/>
+      <w:lvlText w:val="%1."/>
+      <w:lvlJc w:val="left"/>
+      <w:pPr>
+        <w:tabs>
+          <w:tab w:val="num" w:pos="720"/>
+        </w:tabs>
+        <w:ind w:left="720" w:hanging="360"/>
+      </w:pPr>
+    </w:lvl>
+    <w:lvl w:ilvl="1" w:tentative="1">
+      <w:start w:val="1"/>
+      <w:numFmt w:val="decimal"/>
+      <w:lvlText w:val="%2."/>
+      <w:lvlJc w:val="left"/>
+      <w:pPr>
+        <w:tabs>
+          <w:tab w:val="num" w:pos="1440"/>
+        </w:tabs>
+        <w:ind w:left="1440" w:hanging="360"/>
+      </w:pPr>
+    </w:lvl>
+    <w:lvl w:ilvl="2" w:tentative="1">
+      <w:start w:val="1"/>
+      <w:numFmt w:val="decimal"/>
+      <w:lvlText w:val="%3."/>
+      <w:lvlJc w:val="left"/>
+      <w:pPr>
+        <w:tabs>
+          <w:tab w:val="num" w:pos="2160"/>
+        </w:tabs>
+        <w:ind w:left="2160" w:hanging="360"/>
+      </w:pPr>
+    </w:lvl>
+    <w:lvl w:ilvl="3" w:tentative="1">
+      <w:start w:val="1"/>
+      <w:numFmt w:val="decimal"/>
+      <w:lvlText w:val="%4."/>
+      <w:lvlJc w:val="left"/>
+      <w:pPr>
+        <w:tabs>
+          <w:tab w:val="num" w:pos="2880"/>
+        </w:tabs>
+        <w:ind w:left="2880" w:hanging="360"/>
+      </w:pPr>
+    </w:lvl>
+    <w:lvl w:ilvl="4" w:tentative="1">
+      <w:start w:val="1"/>
+      <w:numFmt w:val="decimal"/>
+      <w:lvlText w:val="%5."/>
+      <w:lvlJc w:val="left"/>
+      <w:pPr>
+        <w:tabs>
+          <w:tab w:val="num" w:pos="3600"/>
+        </w:tabs>
+        <w:ind w:left="3600" w:hanging="360"/>
+      </w:pPr>
+    </w:lvl>
+    <w:lvl w:ilvl="5" w:tentative="1">
+      <w:start w:val="1"/>
+      <w:numFmt w:val="decimal"/>
+      <w:lvlText w:val="%6."/>
+      <w:lvlJc w:val="left"/>
+      <w:pPr>
+        <w:tabs>
+          <w:tab w:val="num" w:pos="4320"/>
+        </w:tabs>
+        <w:ind w:left="4320" w:hanging="360"/>
+      </w:pPr>
+    </w:lvl>
+    <w:lvl w:ilvl="6" w:tentative="1">
+      <w:start w:val="1"/>
+      <w:numFmt w:val="decimal"/>
+      <w:lvlText w:val="%7."/>
+      <w:lvlJc w:val="left"/>
+      <w:pPr>
+        <w:tabs>
+          <w:tab w:val="num" w:pos="5040"/>
+        </w:tabs>
+        <w:ind w:left="5040" w:hanging="360"/>
+      </w:pPr>
+    </w:lvl>
+    <w:lvl w:ilvl="7" w:tentative="1">
+      <w:start w:val="1"/>
+      <w:numFmt w:val="decimal"/>
+      <w:lvlText w:val="%8."/>
+      <w:lvlJc w:val="left"/>
+      <w:pPr>
+        <w:tabs>
+          <w:tab w:val="num" w:pos="5760"/>
+        </w:tabs>
+        <w:ind w:left="5760" w:hanging="360"/>
+      </w:pPr>
+    </w:lvl>
+    <w:lvl w:ilvl="8" w:tentative="1">
+      <w:start w:val="1"/>
+      <w:numFmt w:val="decimal"/>
+      <w:lvlText w:val="%9."/>
+      <w:lvlJc w:val="left"/>
+      <w:pPr>
+        <w:tabs>
+          <w:tab w:val="num" w:pos="6480"/>
+        </w:tabs>
+        <w:ind w:left="6480" w:hanging="360"/>
+      </w:pPr>
+    </w:lvl>
+  </w:abstractNum>
+  <w:abstractNum w:abstractNumId="13" w15:restartNumberingAfterBreak="0">
+    <w:nsid w:val="6CA9707D"/>
+    <w:multiLevelType w:val="multilevel"/>
+    <w:tmpl w:val="8138A19C"/>
+    <w:lvl w:ilvl="0">
+      <w:start w:val="1"/>
+      <w:numFmt w:val="decimal"/>
+      <w:lvlText w:val="%1."/>
+      <w:lvlJc w:val="left"/>
+      <w:pPr>
+        <w:tabs>
+          <w:tab w:val="num" w:pos="1080"/>
+        </w:tabs>
+        <w:ind w:left="1080" w:hanging="360"/>
+      </w:pPr>
+    </w:lvl>
+    <w:lvl w:ilvl="1" w:tentative="1">
+      <w:start w:val="1"/>
+      <w:numFmt w:val="decimal"/>
+      <w:lvlText w:val="%2."/>
+      <w:lvlJc w:val="left"/>
+      <w:pPr>
+        <w:tabs>
+          <w:tab w:val="num" w:pos="1800"/>
+        </w:tabs>
+        <w:ind w:left="1800" w:hanging="360"/>
+      </w:pPr>
+    </w:lvl>
+    <w:lvl w:ilvl="2" w:tentative="1">
+      <w:start w:val="1"/>
+      <w:numFmt w:val="decimal"/>
+      <w:lvlText w:val="%3."/>
+      <w:lvlJc w:val="left"/>
+      <w:pPr>
+        <w:tabs>
+          <w:tab w:val="num" w:pos="2520"/>
+        </w:tabs>
+        <w:ind w:left="2520" w:hanging="360"/>
+      </w:pPr>
+    </w:lvl>
+    <w:lvl w:ilvl="3" w:tentative="1">
+      <w:start w:val="1"/>
+      <w:numFmt w:val="decimal"/>
+      <w:lvlText w:val="%4."/>
+      <w:lvlJc w:val="left"/>
+      <w:pPr>
+        <w:tabs>
+          <w:tab w:val="num" w:pos="3240"/>
+        </w:tabs>
+        <w:ind w:left="3240" w:hanging="360"/>
+      </w:pPr>
+    </w:lvl>
+    <w:lvl w:ilvl="4" w:tentative="1">
+      <w:start w:val="1"/>
+      <w:numFmt w:val="decimal"/>
+      <w:lvlText w:val="%5."/>
+      <w:lvlJc w:val="left"/>
+      <w:pPr>
+        <w:tabs>
+          <w:tab w:val="num" w:pos="3960"/>
+        </w:tabs>
+        <w:ind w:left="3960" w:hanging="360"/>
+      </w:pPr>
+    </w:lvl>
+    <w:lvl w:ilvl="5" w:tentative="1">
+      <w:start w:val="1"/>
+      <w:numFmt w:val="decimal"/>
+      <w:lvlText w:val="%6."/>
+      <w:lvlJc w:val="left"/>
+      <w:pPr>
+        <w:tabs>
+          <w:tab w:val="num" w:pos="4680"/>
+        </w:tabs>
+        <w:ind w:left="4680" w:hanging="360"/>
+      </w:pPr>
+    </w:lvl>
+    <w:lvl w:ilvl="6" w:tentative="1">
+      <w:start w:val="1"/>
+      <w:numFmt w:val="decimal"/>
+      <w:lvlText w:val="%7."/>
+      <w:lvlJc w:val="left"/>
+      <w:pPr>
+        <w:tabs>
+          <w:tab w:val="num" w:pos="5400"/>
+        </w:tabs>
+        <w:ind w:left="5400" w:hanging="360"/>
+      </w:pPr>
+    </w:lvl>
+    <w:lvl w:ilvl="7" w:tentative="1">
+      <w:start w:val="1"/>
+      <w:numFmt w:val="decimal"/>
+      <w:lvlText w:val="%8."/>
+      <w:lvlJc w:val="left"/>
+      <w:pPr>
+        <w:tabs>
+          <w:tab w:val="num" w:pos="6120"/>
+        </w:tabs>
+        <w:ind w:left="6120" w:hanging="360"/>
+      </w:pPr>
+    </w:lvl>
+    <w:lvl w:ilvl="8" w:tentative="1">
+      <w:start w:val="1"/>
+      <w:numFmt w:val="decimal"/>
+      <w:lvlText w:val="%9."/>
+      <w:lvlJc w:val="left"/>
+      <w:pPr>
+        <w:tabs>
+          <w:tab w:val="num" w:pos="6840"/>
+        </w:tabs>
+        <w:ind w:left="6840" w:hanging="360"/>
+      </w:pPr>
+    </w:lvl>
+  </w:abstractNum>
+  <w:abstractNum w:abstractNumId="14" w15:restartNumberingAfterBreak="0">
+    <w:nsid w:val="741352A8"/>
+    <w:multiLevelType w:val="multilevel"/>
+    <w:tmpl w:val="8D2E9FFE"/>
+    <w:lvl w:ilvl="0">
+      <w:start w:val="1"/>
+      <w:numFmt w:val="decimal"/>
+      <w:lvlText w:val="%1."/>
+      <w:lvlJc w:val="left"/>
+      <w:pPr>
+        <w:tabs>
+          <w:tab w:val="num" w:pos="1080"/>
+        </w:tabs>
+        <w:ind w:left="1080" w:hanging="360"/>
+      </w:pPr>
+    </w:lvl>
+    <w:lvl w:ilvl="1" w:tentative="1">
+      <w:start w:val="1"/>
+      <w:numFmt w:val="decimal"/>
+      <w:lvlText w:val="%2."/>
+      <w:lvlJc w:val="left"/>
+      <w:pPr>
+        <w:tabs>
+          <w:tab w:val="num" w:pos="1800"/>
+        </w:tabs>
+        <w:ind w:left="1800" w:hanging="360"/>
+      </w:pPr>
+    </w:lvl>
+    <w:lvl w:ilvl="2" w:tentative="1">
+      <w:start w:val="1"/>
+      <w:numFmt w:val="decimal"/>
+      <w:lvlText w:val="%3."/>
+      <w:lvlJc w:val="left"/>
+      <w:pPr>
+        <w:tabs>
+          <w:tab w:val="num" w:pos="2520"/>
+        </w:tabs>
+        <w:ind w:left="2520" w:hanging="360"/>
+      </w:pPr>
+    </w:lvl>
+    <w:lvl w:ilvl="3" w:tentative="1">
+      <w:start w:val="1"/>
+      <w:numFmt w:val="decimal"/>
+      <w:lvlText w:val="%4."/>
+      <w:lvlJc w:val="left"/>
+      <w:pPr>
+        <w:tabs>
+          <w:tab w:val="num" w:pos="3240"/>
+        </w:tabs>
+        <w:ind w:left="3240" w:hanging="360"/>
+      </w:pPr>
+    </w:lvl>
+    <w:lvl w:ilvl="4" w:tentative="1">
+      <w:start w:val="1"/>
+      <w:numFmt w:val="decimal"/>
+      <w:lvlText w:val="%5."/>
+      <w:lvlJc w:val="left"/>
+      <w:pPr>
+        <w:tabs>
+          <w:tab w:val="num" w:pos="3960"/>
+        </w:tabs>
+        <w:ind w:left="3960" w:hanging="360"/>
+      </w:pPr>
+    </w:lvl>
+    <w:lvl w:ilvl="5" w:tentative="1">
+      <w:start w:val="1"/>
+      <w:numFmt w:val="decimal"/>
+      <w:lvlText w:val="%6."/>
+      <w:lvlJc w:val="left"/>
+      <w:pPr>
+        <w:tabs>
+          <w:tab w:val="num" w:pos="4680"/>
+        </w:tabs>
+        <w:ind w:left="4680" w:hanging="360"/>
+      </w:pPr>
+    </w:lvl>
+    <w:lvl w:ilvl="6" w:tentative="1">
+      <w:start w:val="1"/>
+      <w:numFmt w:val="decimal"/>
+      <w:lvlText w:val="%7."/>
+      <w:lvlJc w:val="left"/>
+      <w:pPr>
+        <w:tabs>
+          <w:tab w:val="num" w:pos="5400"/>
+        </w:tabs>
+        <w:ind w:left="5400" w:hanging="360"/>
+      </w:pPr>
+    </w:lvl>
+    <w:lvl w:ilvl="7" w:tentative="1">
+      <w:start w:val="1"/>
+      <w:numFmt w:val="decimal"/>
+      <w:lvlText w:val="%8."/>
+      <w:lvlJc w:val="left"/>
+      <w:pPr>
+        <w:tabs>
+          <w:tab w:val="num" w:pos="6120"/>
+        </w:tabs>
+        <w:ind w:left="6120" w:hanging="360"/>
+      </w:pPr>
+    </w:lvl>
+    <w:lvl w:ilvl="8" w:tentative="1">
+      <w:start w:val="1"/>
+      <w:numFmt w:val="decimal"/>
+      <w:lvlText w:val="%9."/>
+      <w:lvlJc w:val="left"/>
+      <w:pPr>
+        <w:tabs>
+          <w:tab w:val="num" w:pos="6840"/>
+        </w:tabs>
+        <w:ind w:left="6840" w:hanging="360"/>
+      </w:pPr>
+    </w:lvl>
+  </w:abstractNum>
+  <w:abstractNum w:abstractNumId="15" w15:restartNumberingAfterBreak="0">
+    <w:nsid w:val="773E44EE"/>
+    <w:multiLevelType w:val="multilevel"/>
+    <w:tmpl w:val="2C5630F8"/>
+    <w:lvl w:ilvl="0">
+      <w:start w:val="1"/>
+      <w:numFmt w:val="decimal"/>
+      <w:lvlText w:val="%1."/>
+      <w:lvlJc w:val="left"/>
+      <w:pPr>
+        <w:tabs>
+          <w:tab w:val="num" w:pos="1080"/>
+        </w:tabs>
+        <w:ind w:left="1080" w:hanging="360"/>
+      </w:pPr>
+    </w:lvl>
+    <w:lvl w:ilvl="1" w:tentative="1">
+      <w:start w:val="1"/>
+      <w:numFmt w:val="decimal"/>
+      <w:lvlText w:val="%2."/>
+      <w:lvlJc w:val="left"/>
+      <w:pPr>
+        <w:tabs>
+          <w:tab w:val="num" w:pos="1800"/>
+        </w:tabs>
+        <w:ind w:left="1800" w:hanging="360"/>
+      </w:pPr>
+    </w:lvl>
+    <w:lvl w:ilvl="2" w:tentative="1">
+      <w:start w:val="1"/>
+      <w:numFmt w:val="decimal"/>
+      <w:lvlText w:val="%3."/>
+      <w:lvlJc w:val="left"/>
+      <w:pPr>
+        <w:tabs>
+          <w:tab w:val="num" w:pos="2520"/>
+        </w:tabs>
+        <w:ind w:left="2520" w:hanging="360"/>
+      </w:pPr>
+    </w:lvl>
+    <w:lvl w:ilvl="3" w:tentative="1">
+      <w:start w:val="1"/>
+      <w:numFmt w:val="decimal"/>
+      <w:lvlText w:val="%4."/>
+      <w:lvlJc w:val="left"/>
+      <w:pPr>
+        <w:tabs>
+          <w:tab w:val="num" w:pos="3240"/>
+        </w:tabs>
+        <w:ind w:left="3240" w:hanging="360"/>
+      </w:pPr>
+    </w:lvl>
+    <w:lvl w:ilvl="4" w:tentative="1">
+      <w:start w:val="1"/>
+      <w:numFmt w:val="decimal"/>
+      <w:lvlText w:val="%5."/>
+      <w:lvlJc w:val="left"/>
+      <w:pPr>
+        <w:tabs>
+          <w:tab w:val="num" w:pos="3960"/>
+        </w:tabs>
+        <w:ind w:left="3960" w:hanging="360"/>
+      </w:pPr>
+    </w:lvl>
+    <w:lvl w:ilvl="5" w:tentative="1">
+      <w:start w:val="1"/>
+      <w:numFmt w:val="decimal"/>
+      <w:lvlText w:val="%6."/>
+      <w:lvlJc w:val="left"/>
+      <w:pPr>
+        <w:tabs>
+          <w:tab w:val="num" w:pos="4680"/>
+        </w:tabs>
+        <w:ind w:left="4680" w:hanging="360"/>
+      </w:pPr>
+    </w:lvl>
+    <w:lvl w:ilvl="6" w:tentative="1">
+      <w:start w:val="1"/>
+      <w:numFmt w:val="decimal"/>
+      <w:lvlText w:val="%7."/>
+      <w:lvlJc w:val="left"/>
+      <w:pPr>
+        <w:tabs>
+          <w:tab w:val="num" w:pos="5400"/>
+        </w:tabs>
+        <w:ind w:left="5400" w:hanging="360"/>
+      </w:pPr>
+    </w:lvl>
+    <w:lvl w:ilvl="7" w:tentative="1">
+      <w:start w:val="1"/>
+      <w:numFmt w:val="decimal"/>
+      <w:lvlText w:val="%8."/>
+      <w:lvlJc w:val="left"/>
+      <w:pPr>
+        <w:tabs>
+          <w:tab w:val="num" w:pos="6120"/>
+        </w:tabs>
+        <w:ind w:left="6120" w:hanging="360"/>
+      </w:pPr>
+    </w:lvl>
+    <w:lvl w:ilvl="8" w:tentative="1">
+      <w:start w:val="1"/>
+      <w:numFmt w:val="decimal"/>
+      <w:lvlText w:val="%9."/>
+      <w:lvlJc w:val="left"/>
+      <w:pPr>
+        <w:tabs>
+          <w:tab w:val="num" w:pos="6840"/>
+        </w:tabs>
+        <w:ind w:left="6840" w:hanging="360"/>
+      </w:pPr>
+    </w:lvl>
+  </w:abstractNum>
+  <w:num w:numId="1" w16cid:durableId="257064069">
+    <w:abstractNumId w:val="2"/>
+  </w:num>
+  <w:num w:numId="2" w16cid:durableId="271669470">
+    <w:abstractNumId w:val="8"/>
+  </w:num>
+  <w:num w:numId="3" w16cid:durableId="1101952129">
+    <w:abstractNumId w:val="5"/>
+  </w:num>
+  <w:num w:numId="4" w16cid:durableId="1385059536">
+    <w:abstractNumId w:val="10"/>
+  </w:num>
+  <w:num w:numId="5" w16cid:durableId="1894467013">
+    <w:abstractNumId w:val="0"/>
+  </w:num>
+  <w:num w:numId="6" w16cid:durableId="165554955">
+    <w:abstractNumId w:val="14"/>
+  </w:num>
+  <w:num w:numId="7" w16cid:durableId="260143462">
+    <w:abstractNumId w:val="9"/>
+  </w:num>
+  <w:num w:numId="8" w16cid:durableId="463427421">
+    <w:abstractNumId w:val="15"/>
+  </w:num>
+  <w:num w:numId="9" w16cid:durableId="1416825840">
+    <w:abstractNumId w:val="3"/>
+  </w:num>
+  <w:num w:numId="10" w16cid:durableId="434860380">
+    <w:abstractNumId w:val="13"/>
+  </w:num>
+  <w:num w:numId="11" w16cid:durableId="965476882">
+    <w:abstractNumId w:val="12"/>
+  </w:num>
+  <w:num w:numId="12" w16cid:durableId="395783788">
     <w:abstractNumId w:val="1"/>
   </w:num>
-  <w:num w:numId="2">
-    <w:abstractNumId w:val="3"/>
+  <w:num w:numId="13" w16cid:durableId="474032121">
+    <w:abstractNumId w:val="6"/>
   </w:num>
-  <w:num w:numId="3">
-    <w:abstractNumId w:val="2"/>
+  <w:num w:numId="14" w16cid:durableId="413824603">
+    <w:abstractNumId w:val="7"/>
   </w:num>
-  <w:num w:numId="4">
+  <w:num w:numId="15" w16cid:durableId="1660572561">
     <w:abstractNumId w:val="4"/>
   </w:num>
-  <w:num w:numId="5">
-    <w:abstractNumId w:val="0"/>
+  <w:num w:numId="16" w16cid:durableId="1811627595">
+    <w:abstractNumId w:val="11"/>
   </w:num>
 </w:numbering>
 </file>
 
 <file path=word/styles.xml><?xml version="1.0" encoding="utf-8"?>
-<w:styles xmlns:mc="http://schemas.openxmlformats.org/markup-compatibility/2006" xmlns:r="http://schemas.openxmlformats.org/officeDocument/2006/relationships" xmlns:w="http://schemas.openxmlformats.org/wordprocessingml/2006/main" xmlns:w14="http://schemas.microsoft.com/office/word/2010/wordml" xmlns:w15="http://schemas.microsoft.com/office/word/2012/wordml" xmlns:w16se="http://schemas.microsoft.com/office/word/2015/wordml/symex" mc:Ignorable="w14 w15 w16se">
+<w:styles xmlns:mc="http://schemas.openxmlformats.org/markup-compatibility/2006" xmlns:r="http://schemas.openxmlformats.org/officeDocument/2006/relationships" xmlns:w="http://schemas.openxmlformats.org/wordprocessingml/2006/main" xmlns:w14="http://schemas.microsoft.com/office/word/2010/wordml" xmlns:w15="http://schemas.microsoft.com/office/word/2012/wordml" xmlns:w16cex="http://schemas.microsoft.com/office/word/2018/wordml/cex" xmlns:w16cid="http://schemas.microsoft.com/office/word/2016/wordml/cid" xmlns:w16="http://schemas.microsoft.com/office/word/2018/wordml" xmlns:w16sdtdh="http://schemas.microsoft.com/office/word/2020/wordml/sdtdatahash" xmlns:w16se="http://schemas.microsoft.com/office/word/2015/wordml/symex" mc:Ignorable="w14 w15 w16se w16cid w16 w16cex w16sdtdh">
   <w:docDefaults>
     <w:rPrDefault>
       <w:rPr>
@@ -1178,7 +2680,7 @@
       </w:pPr>
     </w:pPrDefault>
   </w:docDefaults>
-  <w:latentStyles w:defLockedState="0" w:defUIPriority="99" w:defSemiHidden="0" w:defUnhideWhenUsed="0" w:defQFormat="0" w:count="371">
+  <w:latentStyles w:defLockedState="0" w:defUIPriority="99" w:defSemiHidden="0" w:defUnhideWhenUsed="0" w:defQFormat="0" w:count="376">
     <w:lsdException w:name="Normal" w:uiPriority="0" w:qFormat="1"/>
     <w:lsdException w:name="heading 1" w:uiPriority="9" w:qFormat="1"/>
     <w:lsdException w:name="heading 2" w:semiHidden="1" w:uiPriority="9" w:unhideWhenUsed="1" w:qFormat="1"/>
@@ -1284,7 +2786,6 @@
     <w:lsdException w:name="HTML Sample" w:semiHidden="1" w:unhideWhenUsed="1"/>
     <w:lsdException w:name="HTML Typewriter" w:semiHidden="1" w:unhideWhenUsed="1"/>
     <w:lsdException w:name="HTML Variable" w:semiHidden="1" w:unhideWhenUsed="1"/>
-    <w:lsdException w:name="Normal Table" w:semiHidden="1" w:unhideWhenUsed="1"/>
     <w:lsdException w:name="annotation subject" w:semiHidden="1" w:unhideWhenUsed="1"/>
     <w:lsdException w:name="No List" w:semiHidden="1" w:unhideWhenUsed="1"/>
     <w:lsdException w:name="Outline List 1" w:semiHidden="1" w:unhideWhenUsed="1"/>
@@ -1327,11 +2828,8 @@
     <w:lsdException w:name="Table Contemporary" w:semiHidden="1" w:unhideWhenUsed="1"/>
     <w:lsdException w:name="Table Elegant" w:semiHidden="1" w:unhideWhenUsed="1"/>
     <w:lsdException w:name="Table Professional" w:semiHidden="1" w:unhideWhenUsed="1"/>
-    <w:lsdException w:name="Table Subtle 1" w:semiHidden="1" w:unhideWhenUsed="1"/>
     <w:lsdException w:name="Table Subtle 2" w:semiHidden="1" w:unhideWhenUsed="1"/>
     <w:lsdException w:name="Table Web 1" w:semiHidden="1" w:unhideWhenUsed="1"/>
-    <w:lsdException w:name="Table Web 2" w:semiHidden="1" w:unhideWhenUsed="1"/>
-    <w:lsdException w:name="Table Web 3" w:semiHidden="1" w:unhideWhenUsed="1"/>
     <w:lsdException w:name="Balloon Text" w:semiHidden="1" w:unhideWhenUsed="1"/>
     <w:lsdException w:name="Table Grid" w:uiPriority="39"/>
     <w:lsdException w:name="Table Theme" w:semiHidden="1" w:unhideWhenUsed="1"/>
@@ -1550,6 +3048,11 @@
     <w:lsdException w:name="List Table 5 Dark Accent 6" w:uiPriority="50"/>
     <w:lsdException w:name="List Table 6 Colorful Accent 6" w:uiPriority="51"/>
     <w:lsdException w:name="List Table 7 Colorful Accent 6" w:uiPriority="52"/>
+    <w:lsdException w:name="Mention" w:semiHidden="1" w:unhideWhenUsed="1"/>
+    <w:lsdException w:name="Smart Hyperlink" w:semiHidden="1" w:unhideWhenUsed="1"/>
+    <w:lsdException w:name="Hashtag" w:semiHidden="1" w:unhideWhenUsed="1"/>
+    <w:lsdException w:name="Unresolved Mention" w:semiHidden="1" w:unhideWhenUsed="1"/>
+    <w:lsdException w:name="Smart Link" w:semiHidden="1" w:unhideWhenUsed="1"/>
   </w:latentStyles>
   <w:style w:type="paragraph" w:default="1" w:styleId="Normal">
     <w:name w:val="Normal"/>
@@ -1592,6 +3095,33 @@
       <w:ind w:left="720"/>
       <w:contextualSpacing/>
     </w:pPr>
+  </w:style>
+  <w:style w:type="paragraph" w:styleId="NormalWeb">
+    <w:name w:val="Normal (Web)"/>
+    <w:basedOn w:val="Normal"/>
+    <w:uiPriority w:val="99"/>
+    <w:semiHidden/>
+    <w:unhideWhenUsed/>
+    <w:rsid w:val="0035076F"/>
+    <w:pPr>
+      <w:spacing w:before="100" w:beforeAutospacing="1" w:after="100" w:afterAutospacing="1" w:line="240" w:lineRule="auto"/>
+    </w:pPr>
+    <w:rPr>
+      <w:rFonts w:ascii="Times New Roman" w:eastAsia="Times New Roman" w:hAnsi="Times New Roman" w:cs="Times New Roman"/>
+      <w:sz w:val="24"/>
+      <w:szCs w:val="24"/>
+    </w:rPr>
+  </w:style>
+  <w:style w:type="character" w:styleId="Strong">
+    <w:name w:val="Strong"/>
+    <w:basedOn w:val="DefaultParagraphFont"/>
+    <w:uiPriority w:val="22"/>
+    <w:qFormat/>
+    <w:rsid w:val="0035076F"/>
+    <w:rPr>
+      <w:b/>
+      <w:bCs/>
+    </w:rPr>
   </w:style>
 </w:styles>
 </file>

</xml_diff>